<commit_message>
copypaste textbox and activation panel fix
</commit_message>
<xml_diff>
--- a/Changelog.docx
+++ b/Changelog.docx
@@ -22,8 +22,16 @@
         <w:rPr>
           <w:lang w:val="en-US"/>
         </w:rPr>
-        <w:t xml:space="preserve"> – WorkLog</w:t>
-      </w:r>
+        <w:t xml:space="preserve"> – </w:t>
+      </w:r>
+      <w:proofErr w:type="spellStart"/>
+      <w:r>
+        <w:rPr>
+          <w:lang w:val="en-US"/>
+        </w:rPr>
+        <w:t>WorkLog</w:t>
+      </w:r>
+      <w:proofErr w:type="spellEnd"/>
     </w:p>
     <w:p>
       <w:pPr>
@@ -39,11 +47,19 @@
           <w:lang w:val="en-US"/>
         </w:rPr>
       </w:pPr>
-      <w:r>
-        <w:rPr>
-          <w:lang w:val="en-US"/>
-        </w:rPr>
-        <w:t>Verze 1.1.6.5 – 2025-04-02</w:t>
+      <w:proofErr w:type="spellStart"/>
+      <w:r>
+        <w:rPr>
+          <w:lang w:val="en-US"/>
+        </w:rPr>
+        <w:t>Verze</w:t>
+      </w:r>
+      <w:proofErr w:type="spellEnd"/>
+      <w:r>
+        <w:rPr>
+          <w:lang w:val="en-US"/>
+        </w:rPr>
+        <w:t xml:space="preserve"> 1.1.6.5 – 2025-04-02</w:t>
       </w:r>
     </w:p>
     <w:p>
@@ -53,12 +69,14 @@
           <w:lang w:val="en-US"/>
         </w:rPr>
       </w:pPr>
+      <w:proofErr w:type="spellStart"/>
       <w:r>
         <w:rPr>
           <w:lang w:val="en-US"/>
         </w:rPr>
         <w:t>Přidáno</w:t>
       </w:r>
+      <w:proofErr w:type="spellEnd"/>
     </w:p>
     <w:p>
       <w:pPr>
@@ -85,12 +103,14 @@
           <w:lang w:val="en-US"/>
         </w:rPr>
       </w:pPr>
+      <w:proofErr w:type="spellStart"/>
       <w:r>
         <w:rPr>
           <w:lang w:val="en-US"/>
         </w:rPr>
         <w:t>Opraveno</w:t>
       </w:r>
+      <w:proofErr w:type="spellEnd"/>
     </w:p>
     <w:p>
       <w:pPr>
@@ -103,12 +123,56 @@
           <w:lang w:val="en-US"/>
         </w:rPr>
       </w:pPr>
-      <w:r>
-        <w:rPr>
-          <w:lang w:val="en-US"/>
-        </w:rPr>
-        <w:t>Uříznuté texty u zobrazení dnů</w:t>
-      </w:r>
+      <w:proofErr w:type="spellStart"/>
+      <w:r>
+        <w:rPr>
+          <w:lang w:val="en-US"/>
+        </w:rPr>
+        <w:t>Uříznuté</w:t>
+      </w:r>
+      <w:proofErr w:type="spellEnd"/>
+      <w:r>
+        <w:rPr>
+          <w:lang w:val="en-US"/>
+        </w:rPr>
+        <w:t xml:space="preserve"> </w:t>
+      </w:r>
+      <w:proofErr w:type="spellStart"/>
+      <w:r>
+        <w:rPr>
+          <w:lang w:val="en-US"/>
+        </w:rPr>
+        <w:t>texty</w:t>
+      </w:r>
+      <w:proofErr w:type="spellEnd"/>
+      <w:r>
+        <w:rPr>
+          <w:lang w:val="en-US"/>
+        </w:rPr>
+        <w:t xml:space="preserve"> u </w:t>
+      </w:r>
+      <w:proofErr w:type="spellStart"/>
+      <w:r>
+        <w:rPr>
+          <w:lang w:val="en-US"/>
+        </w:rPr>
+        <w:t>zobrazení</w:t>
+      </w:r>
+      <w:proofErr w:type="spellEnd"/>
+      <w:r>
+        <w:rPr>
+          <w:lang w:val="en-US"/>
+        </w:rPr>
+        <w:t xml:space="preserve"> </w:t>
+      </w:r>
+      <w:proofErr w:type="spellStart"/>
+      <w:r>
+        <w:rPr>
+          <w:lang w:val="en-US"/>
+        </w:rPr>
+        <w:t>dnů</w:t>
+      </w:r>
+      <w:proofErr w:type="spellEnd"/>
     </w:p>
     <w:p>
       <w:pPr>
@@ -121,11 +185,75 @@
           <w:lang w:val="en-US"/>
         </w:rPr>
       </w:pPr>
-      <w:r>
-        <w:rPr>
-          <w:lang w:val="en-US"/>
-        </w:rPr>
-        <w:t>Nenačítání kalendáře “MĚSÍC” při úprave v kalendáři “TÝDEN”</w:t>
+      <w:proofErr w:type="spellStart"/>
+      <w:r>
+        <w:rPr>
+          <w:lang w:val="en-US"/>
+        </w:rPr>
+        <w:t>Nenačítání</w:t>
+      </w:r>
+      <w:proofErr w:type="spellEnd"/>
+      <w:r>
+        <w:rPr>
+          <w:lang w:val="en-US"/>
+        </w:rPr>
+        <w:t xml:space="preserve"> </w:t>
+      </w:r>
+      <w:proofErr w:type="spellStart"/>
+      <w:r>
+        <w:rPr>
+          <w:lang w:val="en-US"/>
+        </w:rPr>
+        <w:t>kalendáře</w:t>
+      </w:r>
+      <w:proofErr w:type="spellEnd"/>
+      <w:r>
+        <w:rPr>
+          <w:lang w:val="en-US"/>
+        </w:rPr>
+        <w:t xml:space="preserve"> “MĚSÍC” </w:t>
+      </w:r>
+      <w:proofErr w:type="spellStart"/>
+      <w:r>
+        <w:rPr>
+          <w:lang w:val="en-US"/>
+        </w:rPr>
+        <w:t>při</w:t>
+      </w:r>
+      <w:proofErr w:type="spellEnd"/>
+      <w:r>
+        <w:rPr>
+          <w:lang w:val="en-US"/>
+        </w:rPr>
+        <w:t xml:space="preserve"> </w:t>
+      </w:r>
+      <w:proofErr w:type="spellStart"/>
+      <w:r>
+        <w:rPr>
+          <w:lang w:val="en-US"/>
+        </w:rPr>
+        <w:t>úprave</w:t>
+      </w:r>
+      <w:proofErr w:type="spellEnd"/>
+      <w:r>
+        <w:rPr>
+          <w:lang w:val="en-US"/>
+        </w:rPr>
+        <w:t xml:space="preserve"> v </w:t>
+      </w:r>
+      <w:proofErr w:type="spellStart"/>
+      <w:r>
+        <w:rPr>
+          <w:lang w:val="en-US"/>
+        </w:rPr>
+        <w:t>kalendáři</w:t>
+      </w:r>
+      <w:proofErr w:type="spellEnd"/>
+      <w:r>
+        <w:rPr>
+          <w:lang w:val="en-US"/>
+        </w:rPr>
+        <w:t xml:space="preserve"> “TÝDEN”</w:t>
       </w:r>
     </w:p>
     <w:p>
@@ -139,26 +267,56 @@
           <w:lang w:val="en-US"/>
         </w:rPr>
       </w:pPr>
-      <w:r>
-        <w:rPr>
-          <w:lang w:val="en-US"/>
-        </w:rPr>
-        <w:t>Kopírování a vkládání do jiných týdnů</w:t>
-      </w:r>
-    </w:p>
-    <w:p>
-      <w:pPr>
-        <w:pStyle w:val="Nadpis3"/>
-        <w:rPr>
-          <w:lang w:val="en-US"/>
-        </w:rPr>
-      </w:pPr>
-      <w:r>
-        <w:rPr>
-          <w:lang w:val="en-US"/>
-        </w:rPr>
-        <w:t>Změněno</w:t>
-      </w:r>
+      <w:proofErr w:type="spellStart"/>
+      <w:r>
+        <w:rPr>
+          <w:lang w:val="en-US"/>
+        </w:rPr>
+        <w:t>Kopírování</w:t>
+      </w:r>
+      <w:proofErr w:type="spellEnd"/>
+      <w:r>
+        <w:rPr>
+          <w:lang w:val="en-US"/>
+        </w:rPr>
+        <w:t xml:space="preserve"> a </w:t>
+      </w:r>
+      <w:proofErr w:type="spellStart"/>
+      <w:r>
+        <w:rPr>
+          <w:lang w:val="en-US"/>
+        </w:rPr>
+        <w:t>vkládání</w:t>
+      </w:r>
+      <w:proofErr w:type="spellEnd"/>
+      <w:r>
+        <w:rPr>
+          <w:lang w:val="en-US"/>
+        </w:rPr>
+        <w:t xml:space="preserve"> do </w:t>
+      </w:r>
+      <w:proofErr w:type="spellStart"/>
+      <w:r>
+        <w:rPr>
+          <w:lang w:val="en-US"/>
+        </w:rPr>
+        <w:t>jiných</w:t>
+      </w:r>
+      <w:proofErr w:type="spellEnd"/>
+      <w:r>
+        <w:rPr>
+          <w:lang w:val="en-US"/>
+        </w:rPr>
+        <w:t xml:space="preserve"> </w:t>
+      </w:r>
+      <w:proofErr w:type="spellStart"/>
+      <w:r>
+        <w:rPr>
+          <w:lang w:val="en-US"/>
+        </w:rPr>
+        <w:t>týdnů</w:t>
+      </w:r>
+      <w:proofErr w:type="spellEnd"/>
     </w:p>
     <w:p>
       <w:pPr>
@@ -171,20 +329,386 @@
           <w:lang w:val="en-US"/>
         </w:rPr>
       </w:pPr>
+      <w:proofErr w:type="spellStart"/>
+      <w:r>
+        <w:rPr>
+          <w:lang w:val="en-US"/>
+        </w:rPr>
+        <w:t>Kopírování</w:t>
+      </w:r>
+      <w:proofErr w:type="spellEnd"/>
+      <w:r>
+        <w:rPr>
+          <w:lang w:val="en-US"/>
+        </w:rPr>
+        <w:t xml:space="preserve"> a </w:t>
+      </w:r>
+      <w:proofErr w:type="spellStart"/>
+      <w:r>
+        <w:rPr>
+          <w:lang w:val="en-US"/>
+        </w:rPr>
+        <w:t>vkládání</w:t>
+      </w:r>
+      <w:proofErr w:type="spellEnd"/>
+      <w:r>
+        <w:rPr>
+          <w:lang w:val="en-US"/>
+        </w:rPr>
+        <w:t xml:space="preserve"> </w:t>
+      </w:r>
+      <w:proofErr w:type="spellStart"/>
+      <w:r>
+        <w:rPr>
+          <w:lang w:val="en-US"/>
+        </w:rPr>
+        <w:t>záznamů</w:t>
+      </w:r>
+      <w:proofErr w:type="spellEnd"/>
+      <w:r>
+        <w:rPr>
+          <w:lang w:val="en-US"/>
+        </w:rPr>
+        <w:t xml:space="preserve"> </w:t>
+      </w:r>
+      <w:proofErr w:type="spellStart"/>
+      <w:r>
+        <w:rPr>
+          <w:lang w:val="en-US"/>
+        </w:rPr>
+        <w:t>mělo</w:t>
+      </w:r>
+      <w:proofErr w:type="spellEnd"/>
+      <w:r>
+        <w:rPr>
+          <w:lang w:val="en-US"/>
+        </w:rPr>
+        <w:t xml:space="preserve"> </w:t>
+      </w:r>
+      <w:proofErr w:type="spellStart"/>
+      <w:r>
+        <w:rPr>
+          <w:lang w:val="en-US"/>
+        </w:rPr>
+        <w:t>absolutní</w:t>
+      </w:r>
+      <w:proofErr w:type="spellEnd"/>
+      <w:r>
+        <w:rPr>
+          <w:lang w:val="en-US"/>
+        </w:rPr>
+        <w:t xml:space="preserve"> </w:t>
+      </w:r>
+      <w:proofErr w:type="spellStart"/>
+      <w:r>
+        <w:rPr>
+          <w:lang w:val="en-US"/>
+        </w:rPr>
+        <w:t>prioritu</w:t>
+      </w:r>
+      <w:proofErr w:type="spellEnd"/>
+      <w:r>
+        <w:rPr>
+          <w:lang w:val="en-US"/>
+        </w:rPr>
+        <w:t xml:space="preserve"> </w:t>
+      </w:r>
+      <w:proofErr w:type="spellStart"/>
+      <w:r>
+        <w:rPr>
+          <w:lang w:val="en-US"/>
+        </w:rPr>
+        <w:t>oproti</w:t>
+      </w:r>
+      <w:proofErr w:type="spellEnd"/>
+      <w:r>
+        <w:rPr>
+          <w:lang w:val="en-US"/>
+        </w:rPr>
+        <w:t xml:space="preserve"> </w:t>
+      </w:r>
+      <w:proofErr w:type="spellStart"/>
+      <w:r>
+        <w:rPr>
+          <w:lang w:val="en-US"/>
+        </w:rPr>
+        <w:t>klasickému</w:t>
+      </w:r>
+      <w:proofErr w:type="spellEnd"/>
+      <w:r>
+        <w:rPr>
+          <w:lang w:val="en-US"/>
+        </w:rPr>
+        <w:t xml:space="preserve"> </w:t>
+      </w:r>
+      <w:proofErr w:type="spellStart"/>
+      <w:r>
+        <w:rPr>
+          <w:lang w:val="en-US"/>
+        </w:rPr>
+        <w:t>kopírování</w:t>
+      </w:r>
+      <w:proofErr w:type="spellEnd"/>
+      <w:r>
+        <w:rPr>
+          <w:lang w:val="en-US"/>
+        </w:rPr>
+        <w:t xml:space="preserve"> a </w:t>
+      </w:r>
+      <w:proofErr w:type="spellStart"/>
+      <w:r>
+        <w:rPr>
+          <w:lang w:val="en-US"/>
+        </w:rPr>
+        <w:t>vkládání</w:t>
+      </w:r>
+      <w:proofErr w:type="spellEnd"/>
+      <w:r>
+        <w:rPr>
+          <w:lang w:val="en-US"/>
+        </w:rPr>
+        <w:t xml:space="preserve"> </w:t>
+      </w:r>
+      <w:proofErr w:type="spellStart"/>
+      <w:r>
+        <w:rPr>
+          <w:lang w:val="en-US"/>
+        </w:rPr>
+        <w:t>textů</w:t>
+      </w:r>
+      <w:proofErr w:type="spellEnd"/>
     </w:p>
     <w:p>
       <w:pPr>
+        <w:pStyle w:val="Odstavecseseznamem"/>
+        <w:numPr>
+          <w:ilvl w:val="0"/>
+          <w:numId w:val="1"/>
+        </w:numPr>
+        <w:rPr>
+          <w:lang w:val="en-US"/>
+        </w:rPr>
+      </w:pPr>
+      <w:proofErr w:type="spellStart"/>
+      <w:r>
+        <w:rPr>
+          <w:lang w:val="en-US"/>
+        </w:rPr>
+        <w:t>Zvýraznění</w:t>
+      </w:r>
+      <w:proofErr w:type="spellEnd"/>
+      <w:r>
+        <w:rPr>
+          <w:lang w:val="en-US"/>
+        </w:rPr>
+        <w:t xml:space="preserve"> </w:t>
+      </w:r>
+      <w:proofErr w:type="spellStart"/>
+      <w:r>
+        <w:rPr>
+          <w:lang w:val="en-US"/>
+        </w:rPr>
+        <w:t>rámečku</w:t>
+      </w:r>
+      <w:proofErr w:type="spellEnd"/>
+      <w:r>
+        <w:rPr>
+          <w:lang w:val="en-US"/>
+        </w:rPr>
+        <w:t xml:space="preserve"> </w:t>
+      </w:r>
+      <w:proofErr w:type="spellStart"/>
+      <w:r>
+        <w:rPr>
+          <w:lang w:val="en-US"/>
+        </w:rPr>
+        <w:t>záznamu</w:t>
+      </w:r>
+      <w:proofErr w:type="spellEnd"/>
+      <w:r>
+        <w:rPr>
+          <w:lang w:val="en-US"/>
+        </w:rPr>
+        <w:t xml:space="preserve"> </w:t>
+      </w:r>
+      <w:proofErr w:type="spellStart"/>
+      <w:r>
+        <w:rPr>
+          <w:lang w:val="en-US"/>
+        </w:rPr>
+        <w:t>již</w:t>
+      </w:r>
+      <w:proofErr w:type="spellEnd"/>
+      <w:r>
+        <w:rPr>
+          <w:lang w:val="en-US"/>
+        </w:rPr>
+        <w:t xml:space="preserve"> </w:t>
+      </w:r>
+      <w:proofErr w:type="spellStart"/>
+      <w:r>
+        <w:rPr>
+          <w:lang w:val="en-US"/>
+        </w:rPr>
+        <w:t>funguje</w:t>
+      </w:r>
+      <w:proofErr w:type="spellEnd"/>
+      <w:r>
+        <w:rPr>
+          <w:lang w:val="en-US"/>
+        </w:rPr>
+        <w:t xml:space="preserve"> </w:t>
+      </w:r>
+      <w:proofErr w:type="spellStart"/>
+      <w:r>
+        <w:rPr>
+          <w:lang w:val="en-US"/>
+        </w:rPr>
+        <w:t>pokaždé</w:t>
+      </w:r>
+      <w:proofErr w:type="spellEnd"/>
+      <w:r>
+        <w:rPr>
+          <w:lang w:val="en-US"/>
+        </w:rPr>
+        <w:t xml:space="preserve">, </w:t>
+      </w:r>
+      <w:proofErr w:type="spellStart"/>
+      <w:r>
+        <w:rPr>
+          <w:lang w:val="en-US"/>
+        </w:rPr>
+        <w:t>nezávisle</w:t>
+      </w:r>
+      <w:proofErr w:type="spellEnd"/>
+      <w:r>
+        <w:rPr>
+          <w:lang w:val="en-US"/>
+        </w:rPr>
+        <w:t xml:space="preserve"> </w:t>
+      </w:r>
+      <w:proofErr w:type="spellStart"/>
+      <w:r>
+        <w:rPr>
+          <w:lang w:val="en-US"/>
+        </w:rPr>
+        <w:t>na</w:t>
+      </w:r>
+      <w:proofErr w:type="spellEnd"/>
+      <w:r>
+        <w:rPr>
+          <w:lang w:val="en-US"/>
+        </w:rPr>
+        <w:t xml:space="preserve"> </w:t>
+      </w:r>
+      <w:proofErr w:type="spellStart"/>
+      <w:r>
+        <w:rPr>
+          <w:lang w:val="en-US"/>
+        </w:rPr>
+        <w:t>délce</w:t>
+      </w:r>
+      <w:proofErr w:type="spellEnd"/>
+      <w:r>
+        <w:rPr>
+          <w:lang w:val="en-US"/>
+        </w:rPr>
+        <w:t xml:space="preserve"> </w:t>
+      </w:r>
+      <w:proofErr w:type="spellStart"/>
+      <w:r>
+        <w:rPr>
+          <w:lang w:val="en-US"/>
+        </w:rPr>
+        <w:t>stisknutí</w:t>
+      </w:r>
+      <w:proofErr w:type="spellEnd"/>
+      <w:r>
+        <w:rPr>
+          <w:lang w:val="en-US"/>
+        </w:rPr>
+        <w:t xml:space="preserve"> </w:t>
+      </w:r>
+      <w:proofErr w:type="spellStart"/>
+      <w:r>
+        <w:rPr>
+          <w:lang w:val="en-US"/>
+        </w:rPr>
+        <w:t>levého</w:t>
+      </w:r>
+      <w:proofErr w:type="spellEnd"/>
+      <w:r>
+        <w:rPr>
+          <w:lang w:val="en-US"/>
+        </w:rPr>
+        <w:t xml:space="preserve"> </w:t>
+      </w:r>
+      <w:proofErr w:type="spellStart"/>
+      <w:r>
+        <w:rPr>
+          <w:lang w:val="en-US"/>
+        </w:rPr>
+        <w:t>tlačítka</w:t>
+      </w:r>
+      <w:proofErr w:type="spellEnd"/>
+      <w:r>
+        <w:rPr>
+          <w:lang w:val="en-US"/>
+        </w:rPr>
+        <w:t xml:space="preserve"> </w:t>
+      </w:r>
+      <w:proofErr w:type="spellStart"/>
+      <w:r>
+        <w:rPr>
+          <w:lang w:val="en-US"/>
+        </w:rPr>
+        <w:t>myši</w:t>
+      </w:r>
+      <w:proofErr w:type="spellEnd"/>
+    </w:p>
+    <w:p>
+      <w:pPr>
         <w:pStyle w:val="Nadpis3"/>
         <w:rPr>
           <w:lang w:val="en-US"/>
         </w:rPr>
       </w:pPr>
+      <w:proofErr w:type="spellStart"/>
+      <w:r>
+        <w:rPr>
+          <w:lang w:val="en-US"/>
+        </w:rPr>
+        <w:t>Změněno</w:t>
+      </w:r>
+      <w:proofErr w:type="spellEnd"/>
+    </w:p>
+    <w:p>
+      <w:pPr>
+        <w:pStyle w:val="Odstavecseseznamem"/>
+        <w:numPr>
+          <w:ilvl w:val="0"/>
+          <w:numId w:val="1"/>
+        </w:numPr>
+        <w:rPr>
+          <w:lang w:val="en-US"/>
+        </w:rPr>
+      </w:pPr>
+    </w:p>
+    <w:p>
+      <w:pPr>
+        <w:pStyle w:val="Nadpis3"/>
+        <w:rPr>
+          <w:lang w:val="en-US"/>
+        </w:rPr>
+      </w:pPr>
+      <w:proofErr w:type="spellStart"/>
       <w:r>
         <w:rPr>
           <w:lang w:val="en-US"/>
         </w:rPr>
         <w:t>Odebráno</w:t>
       </w:r>
+      <w:proofErr w:type="spellEnd"/>
     </w:p>
     <w:p>
       <w:pPr>
@@ -930,6 +1454,7 @@
   <w:style w:type="character" w:default="1" w:styleId="Standardnpsmoodstavce">
     <w:name w:val="Default Paragraph Font"/>
     <w:uiPriority w:val="1"/>
+    <w:semiHidden/>
     <w:unhideWhenUsed/>
   </w:style>
   <w:style w:type="table" w:default="1" w:styleId="Normlntabulka">

</xml_diff>

<commit_message>
database missing error message,
+ database settings
+ config
+ fix not updating timeentry comboboxes
</commit_message>
<xml_diff>
--- a/Changelog.docx
+++ b/Changelog.docx
@@ -42,6 +42,186 @@
         <w:rPr>
           <w:lang w:val="en-US"/>
         </w:rPr>
+        <w:t>9</w:t>
+      </w:r>
+      <w:r>
+        <w:rPr>
+          <w:lang w:val="en-US"/>
+        </w:rPr>
+        <w:t xml:space="preserve"> – </w:t>
+      </w:r>
+      <w:r>
+        <w:rPr>
+          <w:lang w:val="en-US"/>
+        </w:rPr>
+        <w:t>7</w:t>
+      </w:r>
+      <w:r>
+        <w:rPr>
+          <w:lang w:val="en-US"/>
+        </w:rPr>
+        <w:t>.4.2025</w:t>
+      </w:r>
+    </w:p>
+    <w:p>
+      <w:pPr>
+        <w:pStyle w:val="Nadpis3"/>
+        <w:rPr>
+          <w:lang w:val="en-US"/>
+        </w:rPr>
+      </w:pPr>
+      <w:r>
+        <w:rPr>
+          <w:lang w:val="en-US"/>
+        </w:rPr>
+        <w:t>Přidáno</w:t>
+      </w:r>
+    </w:p>
+    <w:p>
+      <w:pPr>
+        <w:pStyle w:val="Odstavecseseznamem"/>
+        <w:numPr>
+          <w:ilvl w:val="0"/>
+          <w:numId w:val="2"/>
+        </w:numPr>
+        <w:rPr>
+          <w:lang w:val="en-US"/>
+        </w:rPr>
+      </w:pPr>
+      <w:r>
+        <w:rPr>
+          <w:lang w:val="en-US"/>
+        </w:rPr>
+        <w:t>Možnost nastavit cestu k databázi v nastavení</w:t>
+      </w:r>
+    </w:p>
+    <w:p>
+      <w:pPr>
+        <w:pStyle w:val="Nadpis3"/>
+        <w:rPr>
+          <w:lang w:val="en-US"/>
+        </w:rPr>
+      </w:pPr>
+      <w:r>
+        <w:rPr>
+          <w:lang w:val="en-US"/>
+        </w:rPr>
+        <w:t>Opraveno</w:t>
+      </w:r>
+    </w:p>
+    <w:p>
+      <w:pPr>
+        <w:pStyle w:val="Odstavecseseznamem"/>
+        <w:numPr>
+          <w:ilvl w:val="0"/>
+          <w:numId w:val="2"/>
+        </w:numPr>
+        <w:rPr>
+          <w:lang w:val="en-US"/>
+        </w:rPr>
+      </w:pPr>
+      <w:r>
+        <w:rPr>
+          <w:lang w:val="en-US"/>
+        </w:rPr>
+        <w:t>V případě nedostupnosti databáze se objeví chybová hláška a možnost přejít do nastavení</w:t>
+      </w:r>
+    </w:p>
+    <w:p>
+      <w:pPr>
+        <w:pStyle w:val="Odstavecseseznamem"/>
+        <w:numPr>
+          <w:ilvl w:val="0"/>
+          <w:numId w:val="2"/>
+        </w:numPr>
+        <w:rPr>
+          <w:lang w:val="en-US"/>
+        </w:rPr>
+      </w:pPr>
+      <w:r>
+        <w:rPr>
+          <w:lang w:val="en-US"/>
+        </w:rPr>
+        <w:t>Opraven vizuální bug zobrazení špatného času po přesunu záznamu</w:t>
+      </w:r>
+    </w:p>
+    <w:p>
+      <w:pPr>
+        <w:pStyle w:val="Odstavecseseznamem"/>
+        <w:numPr>
+          <w:ilvl w:val="0"/>
+          <w:numId w:val="2"/>
+        </w:numPr>
+        <w:rPr>
+          <w:lang w:val="en-US"/>
+        </w:rPr>
+      </w:pPr>
+    </w:p>
+    <w:p>
+      <w:pPr>
+        <w:pStyle w:val="Nadpis3"/>
+        <w:rPr>
+          <w:lang w:val="en-US"/>
+        </w:rPr>
+      </w:pPr>
+      <w:r>
+        <w:rPr>
+          <w:lang w:val="en-US"/>
+        </w:rPr>
+        <w:t>Změněno</w:t>
+      </w:r>
+    </w:p>
+    <w:p>
+      <w:pPr>
+        <w:pStyle w:val="Odstavecseseznamem"/>
+        <w:numPr>
+          <w:ilvl w:val="0"/>
+          <w:numId w:val="1"/>
+        </w:numPr>
+        <w:rPr>
+          <w:lang w:val="en-US"/>
+        </w:rPr>
+      </w:pPr>
+    </w:p>
+    <w:p>
+      <w:pPr>
+        <w:pStyle w:val="Nadpis3"/>
+        <w:rPr>
+          <w:lang w:val="en-US"/>
+        </w:rPr>
+      </w:pPr>
+      <w:r>
+        <w:rPr>
+          <w:lang w:val="en-US"/>
+        </w:rPr>
+        <w:t>Odebráno</w:t>
+      </w:r>
+    </w:p>
+    <w:p>
+      <w:pPr>
+        <w:pStyle w:val="Nadpis2"/>
+        <w:rPr>
+          <w:lang w:val="en-US"/>
+        </w:rPr>
+      </w:pPr>
+    </w:p>
+    <w:p>
+      <w:pPr>
+        <w:pStyle w:val="Nadpis2"/>
+        <w:rPr>
+          <w:lang w:val="en-US"/>
+        </w:rPr>
+      </w:pPr>
+      <w:r>
+        <w:rPr>
+          <w:lang w:val="en-US"/>
+        </w:rPr>
+        <w:t>Verze 1.1.6.</w:t>
+      </w:r>
+      <w:r>
+        <w:rPr>
+          <w:lang w:val="en-US"/>
+        </w:rPr>
         <w:t>8</w:t>
       </w:r>
       <w:r>
@@ -130,26 +310,387 @@
         <w:rPr>
           <w:lang w:val="en-US"/>
         </w:rPr>
+        <w:t xml:space="preserve">Postranní panel se aktualizuje správně podle zvoleného záznamu 3 – problém byl </w:t>
+      </w:r>
+      <w:r>
+        <w:rPr>
+          <w:lang w:val="en-US"/>
+        </w:rPr>
+        <w:t>W</w:t>
+      </w:r>
+      <w:r>
+        <w:rPr>
+          <w:lang w:val="en-US"/>
+        </w:rPr>
+        <w:t>indows 11</w:t>
+      </w:r>
+    </w:p>
+    <w:p>
+      <w:pPr>
+        <w:pStyle w:val="Nadpis3"/>
+        <w:rPr>
+          <w:lang w:val="en-US"/>
+        </w:rPr>
+      </w:pPr>
+      <w:r>
+        <w:rPr>
+          <w:lang w:val="en-US"/>
+        </w:rPr>
+        <w:t>Změněno</w:t>
+      </w:r>
+    </w:p>
+    <w:p>
+      <w:pPr>
+        <w:pStyle w:val="Odstavecseseznamem"/>
+        <w:numPr>
+          <w:ilvl w:val="0"/>
+          <w:numId w:val="1"/>
+        </w:numPr>
+        <w:rPr>
+          <w:lang w:val="en-US"/>
+        </w:rPr>
+      </w:pPr>
+    </w:p>
+    <w:p>
+      <w:pPr>
+        <w:pStyle w:val="Nadpis3"/>
+        <w:rPr>
+          <w:lang w:val="en-US"/>
+        </w:rPr>
+      </w:pPr>
+      <w:r>
+        <w:rPr>
+          <w:lang w:val="en-US"/>
+        </w:rPr>
+        <w:t>Odebráno</w:t>
+      </w:r>
+    </w:p>
+    <w:p>
+      <w:pPr>
+        <w:pStyle w:val="Nadpis2"/>
+        <w:rPr>
+          <w:lang w:val="en-US"/>
+        </w:rPr>
+      </w:pPr>
+    </w:p>
+    <w:p>
+      <w:pPr>
+        <w:pStyle w:val="Nadpis2"/>
+        <w:rPr>
+          <w:lang w:val="en-US"/>
+        </w:rPr>
+      </w:pPr>
+      <w:r>
+        <w:rPr>
+          <w:lang w:val="en-US"/>
+        </w:rPr>
+        <w:t>Verze 1.1.6.</w:t>
+      </w:r>
+      <w:r>
+        <w:rPr>
+          <w:lang w:val="en-US"/>
+        </w:rPr>
+        <w:t>7</w:t>
+      </w:r>
+      <w:r>
+        <w:rPr>
+          <w:lang w:val="en-US"/>
+        </w:rPr>
+        <w:t xml:space="preserve"> – </w:t>
+      </w:r>
+      <w:r>
+        <w:rPr>
+          <w:lang w:val="en-US"/>
+        </w:rPr>
+        <w:t>3.4.2025</w:t>
+      </w:r>
+    </w:p>
+    <w:p>
+      <w:pPr>
+        <w:pStyle w:val="Nadpis3"/>
+        <w:rPr>
+          <w:lang w:val="en-US"/>
+        </w:rPr>
+      </w:pPr>
+      <w:r>
+        <w:rPr>
+          <w:lang w:val="en-US"/>
+        </w:rPr>
+        <w:t>Přidáno</w:t>
+      </w:r>
+    </w:p>
+    <w:p>
+      <w:pPr>
+        <w:pStyle w:val="Odstavecseseznamem"/>
+        <w:numPr>
+          <w:ilvl w:val="0"/>
+          <w:numId w:val="2"/>
+        </w:numPr>
+        <w:rPr>
+          <w:lang w:val="en-US"/>
+        </w:rPr>
+      </w:pPr>
+    </w:p>
+    <w:p>
+      <w:pPr>
+        <w:pStyle w:val="Nadpis3"/>
+        <w:rPr>
+          <w:lang w:val="en-US"/>
+        </w:rPr>
+      </w:pPr>
+      <w:r>
+        <w:rPr>
+          <w:lang w:val="en-US"/>
+        </w:rPr>
+        <w:t>Opraveno</w:t>
+      </w:r>
+    </w:p>
+    <w:p>
+      <w:pPr>
+        <w:pStyle w:val="Odstavecseseznamem"/>
+        <w:numPr>
+          <w:ilvl w:val="0"/>
+          <w:numId w:val="2"/>
+        </w:numPr>
+        <w:rPr>
+          <w:lang w:val="en-US"/>
+        </w:rPr>
+      </w:pPr>
+      <w:r>
+        <w:rPr>
+          <w:lang w:val="en-US"/>
+        </w:rPr>
+        <w:t>Už je možné manuálně zadat index bez chybové hlášky</w:t>
+      </w:r>
+    </w:p>
+    <w:p>
+      <w:pPr>
+        <w:pStyle w:val="Odstavecseseznamem"/>
+        <w:numPr>
+          <w:ilvl w:val="0"/>
+          <w:numId w:val="2"/>
+        </w:numPr>
+        <w:rPr>
+          <w:lang w:val="en-US"/>
+        </w:rPr>
+      </w:pPr>
+      <w:r>
+        <w:rPr>
+          <w:lang w:val="en-US"/>
+        </w:rPr>
+        <w:t>Postranní panel se aktualizuje správně podle zvoleného záznamu 2</w:t>
+      </w:r>
+    </w:p>
+    <w:p>
+      <w:pPr>
+        <w:pStyle w:val="Odstavecseseznamem"/>
+        <w:numPr>
+          <w:ilvl w:val="0"/>
+          <w:numId w:val="2"/>
+        </w:numPr>
+        <w:rPr>
+          <w:lang w:val="en-US"/>
+        </w:rPr>
+      </w:pPr>
+      <w:r>
+        <w:rPr>
+          <w:lang w:val="en-US"/>
+        </w:rPr>
+        <w:lastRenderedPageBreak/>
+        <w:t>Opravena aktualizace</w:t>
+      </w:r>
+    </w:p>
+    <w:p>
+      <w:pPr>
+        <w:pStyle w:val="Nadpis3"/>
+        <w:rPr>
+          <w:lang w:val="en-US"/>
+        </w:rPr>
+      </w:pPr>
+      <w:r>
+        <w:rPr>
+          <w:lang w:val="en-US"/>
+        </w:rPr>
+        <w:t>Změněno</w:t>
+      </w:r>
+    </w:p>
+    <w:p>
+      <w:pPr>
+        <w:pStyle w:val="Odstavecseseznamem"/>
+        <w:numPr>
+          <w:ilvl w:val="0"/>
+          <w:numId w:val="1"/>
+        </w:numPr>
+        <w:rPr>
+          <w:lang w:val="en-US"/>
+        </w:rPr>
+      </w:pPr>
+    </w:p>
+    <w:p>
+      <w:pPr>
+        <w:pStyle w:val="Nadpis3"/>
+        <w:rPr>
+          <w:lang w:val="en-US"/>
+        </w:rPr>
+      </w:pPr>
+      <w:r>
+        <w:rPr>
+          <w:lang w:val="en-US"/>
+        </w:rPr>
+        <w:t>Odebráno</w:t>
+      </w:r>
+    </w:p>
+    <w:p>
+      <w:pPr>
+        <w:pStyle w:val="Odstavecseseznamem"/>
+        <w:numPr>
+          <w:ilvl w:val="0"/>
+          <w:numId w:val="1"/>
+        </w:numPr>
+        <w:rPr>
+          <w:lang w:val="en-US"/>
+        </w:rPr>
+      </w:pPr>
+    </w:p>
+    <w:p>
+      <w:pPr>
+        <w:rPr>
+          <w:lang w:val="en-US"/>
+        </w:rPr>
+      </w:pPr>
+    </w:p>
+    <w:p>
+      <w:pPr>
+        <w:rPr>
+          <w:lang w:val="en-US"/>
+        </w:rPr>
+      </w:pPr>
+    </w:p>
+    <w:p>
+      <w:pPr>
+        <w:pStyle w:val="Nadpis2"/>
+        <w:rPr>
+          <w:lang w:val="en-US"/>
+        </w:rPr>
+      </w:pPr>
+      <w:r>
+        <w:rPr>
+          <w:lang w:val="en-US"/>
+        </w:rPr>
+        <w:t>Verze 1.1.6.</w:t>
+      </w:r>
+      <w:r>
+        <w:rPr>
+          <w:lang w:val="en-US"/>
+        </w:rPr>
+        <w:t>6</w:t>
+      </w:r>
+      <w:r>
+        <w:rPr>
+          <w:lang w:val="en-US"/>
+        </w:rPr>
+        <w:t xml:space="preserve"> – </w:t>
+      </w:r>
+      <w:r>
+        <w:rPr>
+          <w:lang w:val="en-US"/>
+        </w:rPr>
+        <w:t>3.4.2025</w:t>
+      </w:r>
+    </w:p>
+    <w:p>
+      <w:pPr>
+        <w:pStyle w:val="Nadpis3"/>
+        <w:rPr>
+          <w:lang w:val="en-US"/>
+        </w:rPr>
+      </w:pPr>
+      <w:r>
+        <w:rPr>
+          <w:lang w:val="en-US"/>
+        </w:rPr>
+        <w:t>Přidáno</w:t>
+      </w:r>
+    </w:p>
+    <w:p>
+      <w:pPr>
+        <w:pStyle w:val="Odstavecseseznamem"/>
+        <w:numPr>
+          <w:ilvl w:val="0"/>
+          <w:numId w:val="2"/>
+        </w:numPr>
+        <w:rPr>
+          <w:lang w:val="en-US"/>
+        </w:rPr>
+      </w:pPr>
+    </w:p>
+    <w:p>
+      <w:pPr>
+        <w:pStyle w:val="Nadpis3"/>
+        <w:rPr>
+          <w:lang w:val="en-US"/>
+        </w:rPr>
+      </w:pPr>
+      <w:r>
+        <w:rPr>
+          <w:lang w:val="en-US"/>
+        </w:rPr>
+        <w:t>Opraveno</w:t>
+      </w:r>
+    </w:p>
+    <w:p>
+      <w:pPr>
+        <w:pStyle w:val="Odstavecseseznamem"/>
+        <w:numPr>
+          <w:ilvl w:val="0"/>
+          <w:numId w:val="1"/>
+        </w:numPr>
+        <w:rPr>
+          <w:lang w:val="en-US"/>
+        </w:rPr>
+      </w:pPr>
+      <w:r>
+        <w:rPr>
+          <w:lang w:val="en-US"/>
+        </w:rPr>
+        <w:t>Již nelze mazat ani kopírovat záznam svačiny</w:t>
+      </w:r>
+    </w:p>
+    <w:p>
+      <w:pPr>
+        <w:pStyle w:val="Odstavecseseznamem"/>
+        <w:numPr>
+          <w:ilvl w:val="0"/>
+          <w:numId w:val="1"/>
+        </w:numPr>
+        <w:rPr>
+          <w:lang w:val="en-US"/>
+        </w:rPr>
+      </w:pPr>
+      <w:r>
+        <w:rPr>
+          <w:lang w:val="en-US"/>
+        </w:rPr>
+        <w:t>Při chybně zvolené položce z rozevíracího seznamu se již ukazuje správná chybová hláška</w:t>
+      </w:r>
+    </w:p>
+    <w:p>
+      <w:pPr>
+        <w:pStyle w:val="Odstavecseseznamem"/>
+        <w:numPr>
+          <w:ilvl w:val="0"/>
+          <w:numId w:val="1"/>
+        </w:numPr>
+        <w:rPr>
+          <w:lang w:val="en-US"/>
+        </w:rPr>
+      </w:pPr>
+      <w:r>
+        <w:rPr>
+          <w:lang w:val="en-US"/>
+        </w:rPr>
         <w:t>Postranní panel se aktualizuje správně podle zvoleného záznamu</w:t>
       </w:r>
-      <w:r>
-        <w:rPr>
-          <w:lang w:val="en-US"/>
-        </w:rPr>
-        <w:t xml:space="preserve"> 3 – problém byl </w:t>
-      </w:r>
-      <w:r>
-        <w:rPr>
-          <w:lang w:val="en-US"/>
-        </w:rPr>
-        <w:t>W</w:t>
-      </w:r>
-      <w:r>
-        <w:rPr>
-          <w:lang w:val="en-US"/>
-        </w:rPr>
-        <w:t>indows 11</w:t>
-      </w:r>
     </w:p>
     <w:p>
       <w:pPr>
@@ -193,42 +734,42 @@
     </w:p>
     <w:p>
       <w:pPr>
+        <w:pStyle w:val="Odstavecseseznamem"/>
+        <w:numPr>
+          <w:ilvl w:val="0"/>
+          <w:numId w:val="1"/>
+        </w:numPr>
+        <w:rPr>
+          <w:lang w:val="en-US"/>
+        </w:rPr>
+      </w:pPr>
+    </w:p>
+    <w:p/>
+    <w:p>
+      <w:pPr>
+        <w:rPr>
+          <w:lang w:val="en-US"/>
+        </w:rPr>
+      </w:pPr>
+    </w:p>
+    <w:p>
+      <w:pPr>
         <w:pStyle w:val="Nadpis2"/>
         <w:rPr>
           <w:lang w:val="en-US"/>
         </w:rPr>
       </w:pPr>
-    </w:p>
-    <w:p>
-      <w:pPr>
-        <w:pStyle w:val="Nadpis2"/>
-        <w:rPr>
-          <w:lang w:val="en-US"/>
-        </w:rPr>
-      </w:pPr>
-      <w:r>
-        <w:rPr>
-          <w:lang w:val="en-US"/>
-        </w:rPr>
-        <w:t>Verze 1.1.6.</w:t>
-      </w:r>
-      <w:r>
-        <w:rPr>
-          <w:lang w:val="en-US"/>
-        </w:rPr>
-        <w:t>7</w:t>
-      </w:r>
-      <w:r>
-        <w:rPr>
-          <w:lang w:val="en-US"/>
-        </w:rPr>
-        <w:t xml:space="preserve"> – </w:t>
-      </w:r>
-      <w:r>
-        <w:rPr>
-          <w:lang w:val="en-US"/>
-        </w:rPr>
-        <w:t>3.4.2025</w:t>
+      <w:r>
+        <w:rPr>
+          <w:lang w:val="en-US"/>
+        </w:rPr>
+        <w:t xml:space="preserve">Verze 1.1.6.5 – </w:t>
+      </w:r>
+      <w:r>
+        <w:rPr>
+          <w:lang w:val="en-US"/>
+        </w:rPr>
+        <w:t>2.4.2025</w:t>
       </w:r>
     </w:p>
     <w:p>
@@ -250,12 +791,18 @@
         <w:pStyle w:val="Odstavecseseznamem"/>
         <w:numPr>
           <w:ilvl w:val="0"/>
-          <w:numId w:val="2"/>
-        </w:numPr>
-        <w:rPr>
-          <w:lang w:val="en-US"/>
-        </w:rPr>
-      </w:pPr>
+          <w:numId w:val="1"/>
+        </w:numPr>
+        <w:rPr>
+          <w:lang w:val="en-US"/>
+        </w:rPr>
+      </w:pPr>
+      <w:r>
+        <w:rPr>
+          <w:lang w:val="en-US"/>
+        </w:rPr>
+        <w:t>Changelog</w:t>
+      </w:r>
     </w:p>
     <w:p>
       <w:pPr>
@@ -276,53 +823,89 @@
         <w:pStyle w:val="Odstavecseseznamem"/>
         <w:numPr>
           <w:ilvl w:val="0"/>
-          <w:numId w:val="2"/>
-        </w:numPr>
-        <w:rPr>
-          <w:lang w:val="en-US"/>
-        </w:rPr>
-      </w:pPr>
-      <w:r>
-        <w:rPr>
-          <w:lang w:val="en-US"/>
-        </w:rPr>
-        <w:t>Už je možné manuálně zadat index bez chybové hlášky</w:t>
-      </w:r>
-    </w:p>
-    <w:p>
-      <w:pPr>
-        <w:pStyle w:val="Odstavecseseznamem"/>
-        <w:numPr>
-          <w:ilvl w:val="0"/>
-          <w:numId w:val="2"/>
-        </w:numPr>
-        <w:rPr>
-          <w:lang w:val="en-US"/>
-        </w:rPr>
-      </w:pPr>
-      <w:r>
-        <w:rPr>
-          <w:lang w:val="en-US"/>
-        </w:rPr>
-        <w:t>Postranní panel se aktualizuje správně podle zvoleného záznamu 2</w:t>
-      </w:r>
-    </w:p>
-    <w:p>
-      <w:pPr>
-        <w:pStyle w:val="Odstavecseseznamem"/>
-        <w:numPr>
-          <w:ilvl w:val="0"/>
-          <w:numId w:val="2"/>
-        </w:numPr>
-        <w:rPr>
-          <w:lang w:val="en-US"/>
-        </w:rPr>
-      </w:pPr>
-      <w:r>
-        <w:rPr>
-          <w:lang w:val="en-US"/>
-        </w:rPr>
-        <w:t>Opravena aktualizace</w:t>
+          <w:numId w:val="1"/>
+        </w:numPr>
+        <w:rPr>
+          <w:lang w:val="en-US"/>
+        </w:rPr>
+      </w:pPr>
+      <w:r>
+        <w:rPr>
+          <w:lang w:val="en-US"/>
+        </w:rPr>
+        <w:t>Uříznuté texty u zobrazení dnů</w:t>
+      </w:r>
+    </w:p>
+    <w:p>
+      <w:pPr>
+        <w:pStyle w:val="Odstavecseseznamem"/>
+        <w:numPr>
+          <w:ilvl w:val="0"/>
+          <w:numId w:val="1"/>
+        </w:numPr>
+        <w:rPr>
+          <w:lang w:val="en-US"/>
+        </w:rPr>
+      </w:pPr>
+      <w:r>
+        <w:rPr>
+          <w:lang w:val="en-US"/>
+        </w:rPr>
+        <w:t>Nenačítání kalendáře “MĚSÍC” při úprave v kalendáři “TÝDEN”</w:t>
+      </w:r>
+    </w:p>
+    <w:p>
+      <w:pPr>
+        <w:pStyle w:val="Odstavecseseznamem"/>
+        <w:numPr>
+          <w:ilvl w:val="0"/>
+          <w:numId w:val="1"/>
+        </w:numPr>
+        <w:rPr>
+          <w:lang w:val="en-US"/>
+        </w:rPr>
+      </w:pPr>
+      <w:r>
+        <w:rPr>
+          <w:lang w:val="en-US"/>
+        </w:rPr>
+        <w:t>Kopírování a vkládání do jiných týdnů</w:t>
+      </w:r>
+    </w:p>
+    <w:p>
+      <w:pPr>
+        <w:pStyle w:val="Odstavecseseznamem"/>
+        <w:numPr>
+          <w:ilvl w:val="0"/>
+          <w:numId w:val="1"/>
+        </w:numPr>
+        <w:rPr>
+          <w:lang w:val="en-US"/>
+        </w:rPr>
+      </w:pPr>
+      <w:r>
+        <w:rPr>
+          <w:lang w:val="en-US"/>
+        </w:rPr>
+        <w:t>Kopírování a vkládání záznamů mělo absolutní prioritu oproti klasickému kopírování a vkládání textů</w:t>
+      </w:r>
+    </w:p>
+    <w:p>
+      <w:pPr>
+        <w:pStyle w:val="Odstavecseseznamem"/>
+        <w:numPr>
+          <w:ilvl w:val="0"/>
+          <w:numId w:val="1"/>
+        </w:numPr>
+        <w:rPr>
+          <w:lang w:val="en-US"/>
+        </w:rPr>
+      </w:pPr>
+      <w:r>
+        <w:rPr>
+          <w:lang w:val="en-US"/>
+        </w:rPr>
+        <w:t>Zvýraznění rámečku záznamu již funguje pokaždé, nezávisle na délce stisknutí levého tlačítka myši</w:t>
       </w:r>
     </w:p>
     <w:p>
@@ -362,415 +945,7 @@
         <w:rPr>
           <w:lang w:val="en-US"/>
         </w:rPr>
-        <w:t>Odebráno</w:t>
-      </w:r>
-    </w:p>
-    <w:p>
-      <w:pPr>
-        <w:pStyle w:val="Odstavecseseznamem"/>
-        <w:numPr>
-          <w:ilvl w:val="0"/>
-          <w:numId w:val="1"/>
-        </w:numPr>
-        <w:rPr>
-          <w:lang w:val="en-US"/>
-        </w:rPr>
-      </w:pPr>
-    </w:p>
-    <w:p>
-      <w:pPr>
-        <w:rPr>
-          <w:lang w:val="en-US"/>
-        </w:rPr>
-      </w:pPr>
-    </w:p>
-    <w:p>
-      <w:pPr>
-        <w:rPr>
-          <w:lang w:val="en-US"/>
-        </w:rPr>
-      </w:pPr>
-    </w:p>
-    <w:p>
-      <w:pPr>
-        <w:pStyle w:val="Nadpis2"/>
-        <w:rPr>
-          <w:lang w:val="en-US"/>
-        </w:rPr>
-      </w:pPr>
-      <w:r>
-        <w:rPr>
-          <w:lang w:val="en-US"/>
-        </w:rPr>
-        <w:t>Verze 1.1.6.</w:t>
-      </w:r>
-      <w:r>
-        <w:rPr>
-          <w:lang w:val="en-US"/>
-        </w:rPr>
-        <w:t>6</w:t>
-      </w:r>
-      <w:r>
-        <w:rPr>
-          <w:lang w:val="en-US"/>
-        </w:rPr>
-        <w:t xml:space="preserve"> – </w:t>
-      </w:r>
-      <w:r>
-        <w:rPr>
-          <w:lang w:val="en-US"/>
-        </w:rPr>
-        <w:t>3.4.2025</w:t>
-      </w:r>
-    </w:p>
-    <w:p>
-      <w:pPr>
-        <w:pStyle w:val="Nadpis3"/>
-        <w:rPr>
-          <w:lang w:val="en-US"/>
-        </w:rPr>
-      </w:pPr>
-      <w:r>
-        <w:rPr>
-          <w:lang w:val="en-US"/>
-        </w:rPr>
-        <w:t>Přidáno</w:t>
-      </w:r>
-    </w:p>
-    <w:p>
-      <w:pPr>
-        <w:pStyle w:val="Odstavecseseznamem"/>
-        <w:numPr>
-          <w:ilvl w:val="0"/>
-          <w:numId w:val="2"/>
-        </w:numPr>
-        <w:rPr>
-          <w:lang w:val="en-US"/>
-        </w:rPr>
-      </w:pPr>
-    </w:p>
-    <w:p>
-      <w:pPr>
-        <w:pStyle w:val="Nadpis3"/>
-        <w:rPr>
-          <w:lang w:val="en-US"/>
-        </w:rPr>
-      </w:pPr>
-      <w:r>
-        <w:rPr>
-          <w:lang w:val="en-US"/>
-        </w:rPr>
-        <w:t>Opraveno</w:t>
-      </w:r>
-    </w:p>
-    <w:p>
-      <w:pPr>
-        <w:pStyle w:val="Odstavecseseznamem"/>
-        <w:numPr>
-          <w:ilvl w:val="0"/>
-          <w:numId w:val="1"/>
-        </w:numPr>
-        <w:rPr>
-          <w:lang w:val="en-US"/>
-        </w:rPr>
-      </w:pPr>
-      <w:r>
-        <w:rPr>
-          <w:lang w:val="en-US"/>
-        </w:rPr>
-        <w:t>Již nelze mazat ani kopírovat záznam svačiny</w:t>
-      </w:r>
-    </w:p>
-    <w:p>
-      <w:pPr>
-        <w:pStyle w:val="Odstavecseseznamem"/>
-        <w:numPr>
-          <w:ilvl w:val="0"/>
-          <w:numId w:val="1"/>
-        </w:numPr>
-        <w:rPr>
-          <w:lang w:val="en-US"/>
-        </w:rPr>
-      </w:pPr>
-      <w:r>
-        <w:rPr>
-          <w:lang w:val="en-US"/>
-        </w:rPr>
         <w:lastRenderedPageBreak/>
-        <w:t>Při chybně zvolené položce z rozevíracího seznamu se již ukazuje správná chybová hláška</w:t>
-      </w:r>
-    </w:p>
-    <w:p>
-      <w:pPr>
-        <w:pStyle w:val="Odstavecseseznamem"/>
-        <w:numPr>
-          <w:ilvl w:val="0"/>
-          <w:numId w:val="1"/>
-        </w:numPr>
-        <w:rPr>
-          <w:lang w:val="en-US"/>
-        </w:rPr>
-      </w:pPr>
-      <w:r>
-        <w:rPr>
-          <w:lang w:val="en-US"/>
-        </w:rPr>
-        <w:t>Postranní panel se aktualizuje správně podle zvoleného záznamu</w:t>
-      </w:r>
-    </w:p>
-    <w:p>
-      <w:pPr>
-        <w:pStyle w:val="Nadpis3"/>
-        <w:rPr>
-          <w:lang w:val="en-US"/>
-        </w:rPr>
-      </w:pPr>
-      <w:r>
-        <w:rPr>
-          <w:lang w:val="en-US"/>
-        </w:rPr>
-        <w:t>Změněno</w:t>
-      </w:r>
-    </w:p>
-    <w:p>
-      <w:pPr>
-        <w:pStyle w:val="Odstavecseseznamem"/>
-        <w:numPr>
-          <w:ilvl w:val="0"/>
-          <w:numId w:val="1"/>
-        </w:numPr>
-        <w:rPr>
-          <w:lang w:val="en-US"/>
-        </w:rPr>
-      </w:pPr>
-    </w:p>
-    <w:p>
-      <w:pPr>
-        <w:pStyle w:val="Nadpis3"/>
-        <w:rPr>
-          <w:lang w:val="en-US"/>
-        </w:rPr>
-      </w:pPr>
-      <w:r>
-        <w:rPr>
-          <w:lang w:val="en-US"/>
-        </w:rPr>
-        <w:t>Odebráno</w:t>
-      </w:r>
-    </w:p>
-    <w:p>
-      <w:pPr>
-        <w:pStyle w:val="Odstavecseseznamem"/>
-        <w:numPr>
-          <w:ilvl w:val="0"/>
-          <w:numId w:val="1"/>
-        </w:numPr>
-        <w:rPr>
-          <w:lang w:val="en-US"/>
-        </w:rPr>
-      </w:pPr>
-    </w:p>
-    <w:p/>
-    <w:p>
-      <w:pPr>
-        <w:rPr>
-          <w:lang w:val="en-US"/>
-        </w:rPr>
-      </w:pPr>
-    </w:p>
-    <w:p>
-      <w:pPr>
-        <w:pStyle w:val="Nadpis2"/>
-        <w:rPr>
-          <w:lang w:val="en-US"/>
-        </w:rPr>
-      </w:pPr>
-      <w:r>
-        <w:rPr>
-          <w:lang w:val="en-US"/>
-        </w:rPr>
-        <w:t xml:space="preserve">Verze 1.1.6.5 – </w:t>
-      </w:r>
-      <w:r>
-        <w:rPr>
-          <w:lang w:val="en-US"/>
-        </w:rPr>
-        <w:t>2.4.2025</w:t>
-      </w:r>
-    </w:p>
-    <w:p>
-      <w:pPr>
-        <w:pStyle w:val="Nadpis3"/>
-        <w:rPr>
-          <w:lang w:val="en-US"/>
-        </w:rPr>
-      </w:pPr>
-      <w:r>
-        <w:rPr>
-          <w:lang w:val="en-US"/>
-        </w:rPr>
-        <w:t>Přidáno</w:t>
-      </w:r>
-    </w:p>
-    <w:p>
-      <w:pPr>
-        <w:pStyle w:val="Odstavecseseznamem"/>
-        <w:numPr>
-          <w:ilvl w:val="0"/>
-          <w:numId w:val="1"/>
-        </w:numPr>
-        <w:rPr>
-          <w:lang w:val="en-US"/>
-        </w:rPr>
-      </w:pPr>
-      <w:r>
-        <w:rPr>
-          <w:lang w:val="en-US"/>
-        </w:rPr>
-        <w:t>Changelog</w:t>
-      </w:r>
-    </w:p>
-    <w:p>
-      <w:pPr>
-        <w:pStyle w:val="Nadpis3"/>
-        <w:rPr>
-          <w:lang w:val="en-US"/>
-        </w:rPr>
-      </w:pPr>
-      <w:r>
-        <w:rPr>
-          <w:lang w:val="en-US"/>
-        </w:rPr>
-        <w:t>Opraveno</w:t>
-      </w:r>
-    </w:p>
-    <w:p>
-      <w:pPr>
-        <w:pStyle w:val="Odstavecseseznamem"/>
-        <w:numPr>
-          <w:ilvl w:val="0"/>
-          <w:numId w:val="1"/>
-        </w:numPr>
-        <w:rPr>
-          <w:lang w:val="en-US"/>
-        </w:rPr>
-      </w:pPr>
-      <w:r>
-        <w:rPr>
-          <w:lang w:val="en-US"/>
-        </w:rPr>
-        <w:t>Uříznuté texty u zobrazení dnů</w:t>
-      </w:r>
-    </w:p>
-    <w:p>
-      <w:pPr>
-        <w:pStyle w:val="Odstavecseseznamem"/>
-        <w:numPr>
-          <w:ilvl w:val="0"/>
-          <w:numId w:val="1"/>
-        </w:numPr>
-        <w:rPr>
-          <w:lang w:val="en-US"/>
-        </w:rPr>
-      </w:pPr>
-      <w:r>
-        <w:rPr>
-          <w:lang w:val="en-US"/>
-        </w:rPr>
-        <w:t>Nenačítání kalendáře “MĚSÍC” při úprave v kalendáři “TÝDEN”</w:t>
-      </w:r>
-    </w:p>
-    <w:p>
-      <w:pPr>
-        <w:pStyle w:val="Odstavecseseznamem"/>
-        <w:numPr>
-          <w:ilvl w:val="0"/>
-          <w:numId w:val="1"/>
-        </w:numPr>
-        <w:rPr>
-          <w:lang w:val="en-US"/>
-        </w:rPr>
-      </w:pPr>
-      <w:r>
-        <w:rPr>
-          <w:lang w:val="en-US"/>
-        </w:rPr>
-        <w:t>Kopírování a vkládání do jiných týdnů</w:t>
-      </w:r>
-    </w:p>
-    <w:p>
-      <w:pPr>
-        <w:pStyle w:val="Odstavecseseznamem"/>
-        <w:numPr>
-          <w:ilvl w:val="0"/>
-          <w:numId w:val="1"/>
-        </w:numPr>
-        <w:rPr>
-          <w:lang w:val="en-US"/>
-        </w:rPr>
-      </w:pPr>
-      <w:r>
-        <w:rPr>
-          <w:lang w:val="en-US"/>
-        </w:rPr>
-        <w:t>Kopírování a vkládání záznamů mělo absolutní prioritu oproti klasickému kopírování a vkládání textů</w:t>
-      </w:r>
-    </w:p>
-    <w:p>
-      <w:pPr>
-        <w:pStyle w:val="Odstavecseseznamem"/>
-        <w:numPr>
-          <w:ilvl w:val="0"/>
-          <w:numId w:val="1"/>
-        </w:numPr>
-        <w:rPr>
-          <w:lang w:val="en-US"/>
-        </w:rPr>
-      </w:pPr>
-      <w:r>
-        <w:rPr>
-          <w:lang w:val="en-US"/>
-        </w:rPr>
-        <w:t>Zvýraznění rámečku záznamu již funguje pokaždé, nezávisle na délce stisknutí levého tlačítka myši</w:t>
-      </w:r>
-    </w:p>
-    <w:p>
-      <w:pPr>
-        <w:pStyle w:val="Nadpis3"/>
-        <w:rPr>
-          <w:lang w:val="en-US"/>
-        </w:rPr>
-      </w:pPr>
-      <w:r>
-        <w:rPr>
-          <w:lang w:val="en-US"/>
-        </w:rPr>
-        <w:t>Změněno</w:t>
-      </w:r>
-    </w:p>
-    <w:p>
-      <w:pPr>
-        <w:pStyle w:val="Odstavecseseznamem"/>
-        <w:numPr>
-          <w:ilvl w:val="0"/>
-          <w:numId w:val="1"/>
-        </w:numPr>
-        <w:rPr>
-          <w:lang w:val="en-US"/>
-        </w:rPr>
-      </w:pPr>
-    </w:p>
-    <w:p>
-      <w:pPr>
-        <w:pStyle w:val="Nadpis3"/>
-        <w:rPr>
-          <w:lang w:val="en-US"/>
-        </w:rPr>
-      </w:pPr>
-      <w:r>
-        <w:rPr>
-          <w:lang w:val="en-US"/>
-        </w:rPr>
         <w:t>Odebráno</w:t>
       </w:r>
     </w:p>

</xml_diff>

<commit_message>
calendar autoscroll on current hour
</commit_message>
<xml_diff>
--- a/Changelog.docx
+++ b/Changelog.docx
@@ -42,6 +42,150 @@
         <w:rPr>
           <w:lang w:val="en-US"/>
         </w:rPr>
+        <w:t>10</w:t>
+      </w:r>
+      <w:r>
+        <w:rPr>
+          <w:lang w:val="en-US"/>
+        </w:rPr>
+        <w:t xml:space="preserve"> – </w:t>
+      </w:r>
+      <w:r>
+        <w:rPr>
+          <w:lang w:val="en-US"/>
+        </w:rPr>
+        <w:t>8.4.2025</w:t>
+      </w:r>
+    </w:p>
+    <w:p>
+      <w:pPr>
+        <w:pStyle w:val="Nadpis3"/>
+        <w:rPr>
+          <w:lang w:val="en-US"/>
+        </w:rPr>
+      </w:pPr>
+      <w:r>
+        <w:rPr>
+          <w:lang w:val="en-US"/>
+        </w:rPr>
+        <w:t>Přidáno</w:t>
+      </w:r>
+    </w:p>
+    <w:p>
+      <w:pPr>
+        <w:pStyle w:val="Odstavecseseznamem"/>
+        <w:numPr>
+          <w:ilvl w:val="0"/>
+          <w:numId w:val="4"/>
+        </w:numPr>
+        <w:rPr>
+          <w:lang w:val="en-US"/>
+        </w:rPr>
+      </w:pPr>
+      <w:r>
+        <w:rPr>
+          <w:lang w:val="en-US"/>
+        </w:rPr>
+        <w:t>Nyní se kalendář posune podle aktuální hodiny</w:t>
+      </w:r>
+    </w:p>
+    <w:p>
+      <w:pPr>
+        <w:pStyle w:val="Nadpis3"/>
+        <w:rPr>
+          <w:lang w:val="en-US"/>
+        </w:rPr>
+      </w:pPr>
+      <w:r>
+        <w:rPr>
+          <w:lang w:val="en-US"/>
+        </w:rPr>
+        <w:t>Opraveno</w:t>
+      </w:r>
+    </w:p>
+    <w:p>
+      <w:pPr>
+        <w:pStyle w:val="Odstavecseseznamem"/>
+        <w:numPr>
+          <w:ilvl w:val="0"/>
+          <w:numId w:val="2"/>
+        </w:numPr>
+        <w:rPr>
+          <w:lang w:val="en-US"/>
+        </w:rPr>
+      </w:pPr>
+    </w:p>
+    <w:p>
+      <w:pPr>
+        <w:pStyle w:val="Nadpis3"/>
+        <w:rPr>
+          <w:lang w:val="en-US"/>
+        </w:rPr>
+      </w:pPr>
+      <w:r>
+        <w:rPr>
+          <w:lang w:val="en-US"/>
+        </w:rPr>
+        <w:t>Změněno</w:t>
+      </w:r>
+    </w:p>
+    <w:p>
+      <w:pPr>
+        <w:pStyle w:val="Odstavecseseznamem"/>
+        <w:numPr>
+          <w:ilvl w:val="0"/>
+          <w:numId w:val="1"/>
+        </w:numPr>
+        <w:rPr>
+          <w:lang w:val="en-US"/>
+        </w:rPr>
+      </w:pPr>
+      <w:r>
+        <w:rPr>
+          <w:lang w:val="en-US"/>
+        </w:rPr>
+        <w:t>Políčka pro výběr projektu, indexu a typu záznamu jsou širší</w:t>
+      </w:r>
+    </w:p>
+    <w:p>
+      <w:pPr>
+        <w:pStyle w:val="Nadpis3"/>
+        <w:rPr>
+          <w:lang w:val="en-US"/>
+        </w:rPr>
+      </w:pPr>
+      <w:r>
+        <w:rPr>
+          <w:lang w:val="en-US"/>
+        </w:rPr>
+        <w:t>Odebráno</w:t>
+      </w:r>
+    </w:p>
+    <w:p>
+      <w:pPr>
+        <w:pStyle w:val="Nadpis2"/>
+        <w:rPr>
+          <w:lang w:val="en-US"/>
+        </w:rPr>
+      </w:pPr>
+    </w:p>
+    <w:p>
+      <w:pPr>
+        <w:pStyle w:val="Nadpis2"/>
+        <w:rPr>
+          <w:lang w:val="en-US"/>
+        </w:rPr>
+      </w:pPr>
+      <w:r>
+        <w:rPr>
+          <w:lang w:val="en-US"/>
+        </w:rPr>
+        <w:t>Verze 1.1.6.</w:t>
+      </w:r>
+      <w:r>
+        <w:rPr>
+          <w:lang w:val="en-US"/>
+        </w:rPr>
         <w:t>9</w:t>
       </w:r>
       <w:r>
@@ -354,6 +498,7 @@
         <w:rPr>
           <w:lang w:val="en-US"/>
         </w:rPr>
+        <w:lastRenderedPageBreak/>
         <w:t>Změněno</w:t>
       </w:r>
     </w:p>
@@ -496,26 +641,298 @@
         <w:rPr>
           <w:lang w:val="en-US"/>
         </w:rPr>
+        <w:t>Postranní panel se aktualizuje správně podle zvoleného záznamu 2</w:t>
+      </w:r>
+    </w:p>
+    <w:p>
+      <w:pPr>
+        <w:pStyle w:val="Odstavecseseznamem"/>
+        <w:numPr>
+          <w:ilvl w:val="0"/>
+          <w:numId w:val="2"/>
+        </w:numPr>
+        <w:rPr>
+          <w:lang w:val="en-US"/>
+        </w:rPr>
+      </w:pPr>
+      <w:r>
+        <w:rPr>
+          <w:lang w:val="en-US"/>
+        </w:rPr>
+        <w:t>Opravena aktualizace</w:t>
+      </w:r>
+    </w:p>
+    <w:p>
+      <w:pPr>
+        <w:pStyle w:val="Nadpis3"/>
+        <w:rPr>
+          <w:lang w:val="en-US"/>
+        </w:rPr>
+      </w:pPr>
+      <w:r>
+        <w:rPr>
+          <w:lang w:val="en-US"/>
+        </w:rPr>
+        <w:t>Změněno</w:t>
+      </w:r>
+    </w:p>
+    <w:p>
+      <w:pPr>
+        <w:pStyle w:val="Odstavecseseznamem"/>
+        <w:numPr>
+          <w:ilvl w:val="0"/>
+          <w:numId w:val="1"/>
+        </w:numPr>
+        <w:rPr>
+          <w:lang w:val="en-US"/>
+        </w:rPr>
+      </w:pPr>
+    </w:p>
+    <w:p>
+      <w:pPr>
+        <w:pStyle w:val="Nadpis3"/>
+        <w:rPr>
+          <w:lang w:val="en-US"/>
+        </w:rPr>
+      </w:pPr>
+      <w:r>
+        <w:rPr>
+          <w:lang w:val="en-US"/>
+        </w:rPr>
+        <w:t>Odebráno</w:t>
+      </w:r>
+    </w:p>
+    <w:p>
+      <w:pPr>
+        <w:pStyle w:val="Odstavecseseznamem"/>
+        <w:numPr>
+          <w:ilvl w:val="0"/>
+          <w:numId w:val="1"/>
+        </w:numPr>
+        <w:rPr>
+          <w:lang w:val="en-US"/>
+        </w:rPr>
+      </w:pPr>
+    </w:p>
+    <w:p>
+      <w:pPr>
+        <w:rPr>
+          <w:lang w:val="en-US"/>
+        </w:rPr>
+      </w:pPr>
+    </w:p>
+    <w:p>
+      <w:pPr>
+        <w:rPr>
+          <w:lang w:val="en-US"/>
+        </w:rPr>
+      </w:pPr>
+    </w:p>
+    <w:p>
+      <w:pPr>
+        <w:pStyle w:val="Nadpis2"/>
+        <w:rPr>
+          <w:lang w:val="en-US"/>
+        </w:rPr>
+      </w:pPr>
+      <w:r>
+        <w:rPr>
+          <w:lang w:val="en-US"/>
+        </w:rPr>
+        <w:t>Verze 1.1.6.</w:t>
+      </w:r>
+      <w:r>
+        <w:rPr>
+          <w:lang w:val="en-US"/>
+        </w:rPr>
+        <w:t>6</w:t>
+      </w:r>
+      <w:r>
+        <w:rPr>
+          <w:lang w:val="en-US"/>
+        </w:rPr>
+        <w:t xml:space="preserve"> – </w:t>
+      </w:r>
+      <w:r>
+        <w:rPr>
+          <w:lang w:val="en-US"/>
+        </w:rPr>
+        <w:t>3.4.2025</w:t>
+      </w:r>
+    </w:p>
+    <w:p>
+      <w:pPr>
+        <w:pStyle w:val="Nadpis3"/>
+        <w:rPr>
+          <w:lang w:val="en-US"/>
+        </w:rPr>
+      </w:pPr>
+      <w:r>
+        <w:rPr>
+          <w:lang w:val="en-US"/>
+        </w:rPr>
+        <w:t>Přidáno</w:t>
+      </w:r>
+    </w:p>
+    <w:p>
+      <w:pPr>
+        <w:pStyle w:val="Odstavecseseznamem"/>
+        <w:numPr>
+          <w:ilvl w:val="0"/>
+          <w:numId w:val="2"/>
+        </w:numPr>
+        <w:rPr>
+          <w:lang w:val="en-US"/>
+        </w:rPr>
+      </w:pPr>
+    </w:p>
+    <w:p>
+      <w:pPr>
+        <w:pStyle w:val="Nadpis3"/>
+        <w:rPr>
+          <w:lang w:val="en-US"/>
+        </w:rPr>
+      </w:pPr>
+      <w:r>
+        <w:rPr>
+          <w:lang w:val="en-US"/>
+        </w:rPr>
+        <w:t>Opraveno</w:t>
+      </w:r>
+    </w:p>
+    <w:p>
+      <w:pPr>
+        <w:pStyle w:val="Odstavecseseznamem"/>
+        <w:numPr>
+          <w:ilvl w:val="0"/>
+          <w:numId w:val="1"/>
+        </w:numPr>
+        <w:rPr>
+          <w:lang w:val="en-US"/>
+        </w:rPr>
+      </w:pPr>
+      <w:r>
+        <w:rPr>
+          <w:lang w:val="en-US"/>
+        </w:rPr>
+        <w:t>Již nelze mazat ani kopírovat záznam svačiny</w:t>
+      </w:r>
+    </w:p>
+    <w:p>
+      <w:pPr>
+        <w:pStyle w:val="Odstavecseseznamem"/>
+        <w:numPr>
+          <w:ilvl w:val="0"/>
+          <w:numId w:val="1"/>
+        </w:numPr>
+        <w:rPr>
+          <w:lang w:val="en-US"/>
+        </w:rPr>
+      </w:pPr>
+      <w:r>
+        <w:rPr>
+          <w:lang w:val="en-US"/>
+        </w:rPr>
+        <w:t>Při chybně zvolené položce z rozevíracího seznamu se již ukazuje správná chybová hláška</w:t>
+      </w:r>
+    </w:p>
+    <w:p>
+      <w:pPr>
+        <w:pStyle w:val="Odstavecseseznamem"/>
+        <w:numPr>
+          <w:ilvl w:val="0"/>
+          <w:numId w:val="1"/>
+        </w:numPr>
+        <w:rPr>
+          <w:lang w:val="en-US"/>
+        </w:rPr>
+      </w:pPr>
+      <w:r>
+        <w:rPr>
+          <w:lang w:val="en-US"/>
+        </w:rPr>
+        <w:t>Postranní panel se aktualizuje správně podle zvoleného záznamu</w:t>
+      </w:r>
+    </w:p>
+    <w:p>
+      <w:pPr>
+        <w:pStyle w:val="Nadpis3"/>
+        <w:rPr>
+          <w:lang w:val="en-US"/>
+        </w:rPr>
+      </w:pPr>
+      <w:r>
+        <w:rPr>
+          <w:lang w:val="en-US"/>
+        </w:rPr>
+        <w:t>Změněno</w:t>
+      </w:r>
+    </w:p>
+    <w:p>
+      <w:pPr>
+        <w:pStyle w:val="Odstavecseseznamem"/>
+        <w:numPr>
+          <w:ilvl w:val="0"/>
+          <w:numId w:val="1"/>
+        </w:numPr>
+        <w:rPr>
+          <w:lang w:val="en-US"/>
+        </w:rPr>
+      </w:pPr>
+    </w:p>
+    <w:p>
+      <w:pPr>
+        <w:pStyle w:val="Nadpis3"/>
+        <w:rPr>
+          <w:lang w:val="en-US"/>
+        </w:rPr>
+      </w:pPr>
+      <w:r>
+        <w:rPr>
+          <w:lang w:val="en-US"/>
+        </w:rPr>
+        <w:t>Odebráno</w:t>
+      </w:r>
+    </w:p>
+    <w:p>
+      <w:pPr>
+        <w:pStyle w:val="Odstavecseseznamem"/>
+        <w:numPr>
+          <w:ilvl w:val="0"/>
+          <w:numId w:val="1"/>
+        </w:numPr>
+        <w:rPr>
+          <w:lang w:val="en-US"/>
+        </w:rPr>
+      </w:pPr>
+    </w:p>
+    <w:p/>
+    <w:p>
+      <w:pPr>
+        <w:rPr>
+          <w:lang w:val="en-US"/>
+        </w:rPr>
+      </w:pPr>
+    </w:p>
+    <w:p>
+      <w:pPr>
+        <w:pStyle w:val="Nadpis2"/>
+        <w:rPr>
+          <w:lang w:val="en-US"/>
+        </w:rPr>
+      </w:pPr>
+      <w:r>
+        <w:rPr>
+          <w:lang w:val="en-US"/>
+        </w:rPr>
         <w:lastRenderedPageBreak/>
-        <w:t>Postranní panel se aktualizuje správně podle zvoleného záznamu 2</w:t>
-      </w:r>
-    </w:p>
-    <w:p>
-      <w:pPr>
-        <w:pStyle w:val="Odstavecseseznamem"/>
-        <w:numPr>
-          <w:ilvl w:val="0"/>
-          <w:numId w:val="2"/>
-        </w:numPr>
-        <w:rPr>
-          <w:lang w:val="en-US"/>
-        </w:rPr>
-      </w:pPr>
-      <w:r>
-        <w:rPr>
-          <w:lang w:val="en-US"/>
-        </w:rPr>
-        <w:t>Opravena aktualizace</w:t>
+        <w:t xml:space="preserve">Verze 1.1.6.5 – </w:t>
+      </w:r>
+      <w:r>
+        <w:rPr>
+          <w:lang w:val="en-US"/>
+        </w:rPr>
+        <w:t>2.4.2025</w:t>
       </w:r>
     </w:p>
     <w:p>
@@ -529,7 +946,7 @@
         <w:rPr>
           <w:lang w:val="en-US"/>
         </w:rPr>
-        <w:t>Změněno</w:t>
+        <w:t>Přidáno</w:t>
       </w:r>
     </w:p>
     <w:p>
@@ -543,6 +960,12 @@
           <w:lang w:val="en-US"/>
         </w:rPr>
       </w:pPr>
+      <w:r>
+        <w:rPr>
+          <w:lang w:val="en-US"/>
+        </w:rPr>
+        <w:t>Changelog</w:t>
+      </w:r>
     </w:p>
     <w:p>
       <w:pPr>
@@ -555,7 +978,7 @@
         <w:rPr>
           <w:lang w:val="en-US"/>
         </w:rPr>
-        <w:t>Odebráno</w:t>
+        <w:t>Opraveno</w:t>
       </w:r>
     </w:p>
     <w:p>
@@ -569,51 +992,83 @@
           <w:lang w:val="en-US"/>
         </w:rPr>
       </w:pPr>
-    </w:p>
-    <w:p>
-      <w:pPr>
-        <w:rPr>
-          <w:lang w:val="en-US"/>
-        </w:rPr>
-      </w:pPr>
-    </w:p>
-    <w:p>
-      <w:pPr>
-        <w:rPr>
-          <w:lang w:val="en-US"/>
-        </w:rPr>
-      </w:pPr>
-    </w:p>
-    <w:p>
-      <w:pPr>
-        <w:pStyle w:val="Nadpis2"/>
-        <w:rPr>
-          <w:lang w:val="en-US"/>
-        </w:rPr>
-      </w:pPr>
-      <w:r>
-        <w:rPr>
-          <w:lang w:val="en-US"/>
-        </w:rPr>
-        <w:t>Verze 1.1.6.</w:t>
-      </w:r>
-      <w:r>
-        <w:rPr>
-          <w:lang w:val="en-US"/>
-        </w:rPr>
-        <w:t>6</w:t>
-      </w:r>
-      <w:r>
-        <w:rPr>
-          <w:lang w:val="en-US"/>
-        </w:rPr>
-        <w:t xml:space="preserve"> – </w:t>
-      </w:r>
-      <w:r>
-        <w:rPr>
-          <w:lang w:val="en-US"/>
-        </w:rPr>
-        <w:t>3.4.2025</w:t>
+      <w:r>
+        <w:rPr>
+          <w:lang w:val="en-US"/>
+        </w:rPr>
+        <w:t>Uříznuté texty u zobrazení dnů</w:t>
+      </w:r>
+    </w:p>
+    <w:p>
+      <w:pPr>
+        <w:pStyle w:val="Odstavecseseznamem"/>
+        <w:numPr>
+          <w:ilvl w:val="0"/>
+          <w:numId w:val="1"/>
+        </w:numPr>
+        <w:rPr>
+          <w:lang w:val="en-US"/>
+        </w:rPr>
+      </w:pPr>
+      <w:r>
+        <w:rPr>
+          <w:lang w:val="en-US"/>
+        </w:rPr>
+        <w:t>Nenačítání kalendáře “MĚSÍC” při úprave v kalendáři “TÝDEN”</w:t>
+      </w:r>
+    </w:p>
+    <w:p>
+      <w:pPr>
+        <w:pStyle w:val="Odstavecseseznamem"/>
+        <w:numPr>
+          <w:ilvl w:val="0"/>
+          <w:numId w:val="1"/>
+        </w:numPr>
+        <w:rPr>
+          <w:lang w:val="en-US"/>
+        </w:rPr>
+      </w:pPr>
+      <w:r>
+        <w:rPr>
+          <w:lang w:val="en-US"/>
+        </w:rPr>
+        <w:t>Kopírování a vkládání do jiných týdnů</w:t>
+      </w:r>
+    </w:p>
+    <w:p>
+      <w:pPr>
+        <w:pStyle w:val="Odstavecseseznamem"/>
+        <w:numPr>
+          <w:ilvl w:val="0"/>
+          <w:numId w:val="1"/>
+        </w:numPr>
+        <w:rPr>
+          <w:lang w:val="en-US"/>
+        </w:rPr>
+      </w:pPr>
+      <w:r>
+        <w:rPr>
+          <w:lang w:val="en-US"/>
+        </w:rPr>
+        <w:t>Kopírování a vkládání záznamů mělo absolutní prioritu oproti klasickému kopírování a vkládání textů</w:t>
+      </w:r>
+    </w:p>
+    <w:p>
+      <w:pPr>
+        <w:pStyle w:val="Odstavecseseznamem"/>
+        <w:numPr>
+          <w:ilvl w:val="0"/>
+          <w:numId w:val="1"/>
+        </w:numPr>
+        <w:rPr>
+          <w:lang w:val="en-US"/>
+        </w:rPr>
+      </w:pPr>
+      <w:r>
+        <w:rPr>
+          <w:lang w:val="en-US"/>
+        </w:rPr>
+        <w:t>Zvýraznění rámečku záznamu již funguje pokaždé, nezávisle na délce stisknutí levého tlačítka myši</w:t>
       </w:r>
     </w:p>
     <w:p>
@@ -627,317 +1082,6 @@
         <w:rPr>
           <w:lang w:val="en-US"/>
         </w:rPr>
-        <w:t>Přidáno</w:t>
-      </w:r>
-    </w:p>
-    <w:p>
-      <w:pPr>
-        <w:pStyle w:val="Odstavecseseznamem"/>
-        <w:numPr>
-          <w:ilvl w:val="0"/>
-          <w:numId w:val="2"/>
-        </w:numPr>
-        <w:rPr>
-          <w:lang w:val="en-US"/>
-        </w:rPr>
-      </w:pPr>
-    </w:p>
-    <w:p>
-      <w:pPr>
-        <w:pStyle w:val="Nadpis3"/>
-        <w:rPr>
-          <w:lang w:val="en-US"/>
-        </w:rPr>
-      </w:pPr>
-      <w:r>
-        <w:rPr>
-          <w:lang w:val="en-US"/>
-        </w:rPr>
-        <w:t>Opraveno</w:t>
-      </w:r>
-    </w:p>
-    <w:p>
-      <w:pPr>
-        <w:pStyle w:val="Odstavecseseznamem"/>
-        <w:numPr>
-          <w:ilvl w:val="0"/>
-          <w:numId w:val="1"/>
-        </w:numPr>
-        <w:rPr>
-          <w:lang w:val="en-US"/>
-        </w:rPr>
-      </w:pPr>
-      <w:r>
-        <w:rPr>
-          <w:lang w:val="en-US"/>
-        </w:rPr>
-        <w:t>Již nelze mazat ani kopírovat záznam svačiny</w:t>
-      </w:r>
-    </w:p>
-    <w:p>
-      <w:pPr>
-        <w:pStyle w:val="Odstavecseseznamem"/>
-        <w:numPr>
-          <w:ilvl w:val="0"/>
-          <w:numId w:val="1"/>
-        </w:numPr>
-        <w:rPr>
-          <w:lang w:val="en-US"/>
-        </w:rPr>
-      </w:pPr>
-      <w:r>
-        <w:rPr>
-          <w:lang w:val="en-US"/>
-        </w:rPr>
-        <w:t>Při chybně zvolené položce z rozevíracího seznamu se již ukazuje správná chybová hláška</w:t>
-      </w:r>
-    </w:p>
-    <w:p>
-      <w:pPr>
-        <w:pStyle w:val="Odstavecseseznamem"/>
-        <w:numPr>
-          <w:ilvl w:val="0"/>
-          <w:numId w:val="1"/>
-        </w:numPr>
-        <w:rPr>
-          <w:lang w:val="en-US"/>
-        </w:rPr>
-      </w:pPr>
-      <w:r>
-        <w:rPr>
-          <w:lang w:val="en-US"/>
-        </w:rPr>
-        <w:t>Postranní panel se aktualizuje správně podle zvoleného záznamu</w:t>
-      </w:r>
-    </w:p>
-    <w:p>
-      <w:pPr>
-        <w:pStyle w:val="Nadpis3"/>
-        <w:rPr>
-          <w:lang w:val="en-US"/>
-        </w:rPr>
-      </w:pPr>
-      <w:r>
-        <w:rPr>
-          <w:lang w:val="en-US"/>
-        </w:rPr>
-        <w:t>Změněno</w:t>
-      </w:r>
-    </w:p>
-    <w:p>
-      <w:pPr>
-        <w:pStyle w:val="Odstavecseseznamem"/>
-        <w:numPr>
-          <w:ilvl w:val="0"/>
-          <w:numId w:val="1"/>
-        </w:numPr>
-        <w:rPr>
-          <w:lang w:val="en-US"/>
-        </w:rPr>
-      </w:pPr>
-    </w:p>
-    <w:p>
-      <w:pPr>
-        <w:pStyle w:val="Nadpis3"/>
-        <w:rPr>
-          <w:lang w:val="en-US"/>
-        </w:rPr>
-      </w:pPr>
-      <w:r>
-        <w:rPr>
-          <w:lang w:val="en-US"/>
-        </w:rPr>
-        <w:t>Odebráno</w:t>
-      </w:r>
-    </w:p>
-    <w:p>
-      <w:pPr>
-        <w:pStyle w:val="Odstavecseseznamem"/>
-        <w:numPr>
-          <w:ilvl w:val="0"/>
-          <w:numId w:val="1"/>
-        </w:numPr>
-        <w:rPr>
-          <w:lang w:val="en-US"/>
-        </w:rPr>
-      </w:pPr>
-    </w:p>
-    <w:p/>
-    <w:p>
-      <w:pPr>
-        <w:rPr>
-          <w:lang w:val="en-US"/>
-        </w:rPr>
-      </w:pPr>
-    </w:p>
-    <w:p>
-      <w:pPr>
-        <w:pStyle w:val="Nadpis2"/>
-        <w:rPr>
-          <w:lang w:val="en-US"/>
-        </w:rPr>
-      </w:pPr>
-      <w:r>
-        <w:rPr>
-          <w:lang w:val="en-US"/>
-        </w:rPr>
-        <w:t xml:space="preserve">Verze 1.1.6.5 – </w:t>
-      </w:r>
-      <w:r>
-        <w:rPr>
-          <w:lang w:val="en-US"/>
-        </w:rPr>
-        <w:t>2.4.2025</w:t>
-      </w:r>
-    </w:p>
-    <w:p>
-      <w:pPr>
-        <w:pStyle w:val="Nadpis3"/>
-        <w:rPr>
-          <w:lang w:val="en-US"/>
-        </w:rPr>
-      </w:pPr>
-      <w:r>
-        <w:rPr>
-          <w:lang w:val="en-US"/>
-        </w:rPr>
-        <w:t>Přidáno</w:t>
-      </w:r>
-    </w:p>
-    <w:p>
-      <w:pPr>
-        <w:pStyle w:val="Odstavecseseznamem"/>
-        <w:numPr>
-          <w:ilvl w:val="0"/>
-          <w:numId w:val="1"/>
-        </w:numPr>
-        <w:rPr>
-          <w:lang w:val="en-US"/>
-        </w:rPr>
-      </w:pPr>
-      <w:r>
-        <w:rPr>
-          <w:lang w:val="en-US"/>
-        </w:rPr>
-        <w:t>Changelog</w:t>
-      </w:r>
-    </w:p>
-    <w:p>
-      <w:pPr>
-        <w:pStyle w:val="Nadpis3"/>
-        <w:rPr>
-          <w:lang w:val="en-US"/>
-        </w:rPr>
-      </w:pPr>
-      <w:r>
-        <w:rPr>
-          <w:lang w:val="en-US"/>
-        </w:rPr>
-        <w:t>Opraveno</w:t>
-      </w:r>
-    </w:p>
-    <w:p>
-      <w:pPr>
-        <w:pStyle w:val="Odstavecseseznamem"/>
-        <w:numPr>
-          <w:ilvl w:val="0"/>
-          <w:numId w:val="1"/>
-        </w:numPr>
-        <w:rPr>
-          <w:lang w:val="en-US"/>
-        </w:rPr>
-      </w:pPr>
-      <w:r>
-        <w:rPr>
-          <w:lang w:val="en-US"/>
-        </w:rPr>
-        <w:t>Uříznuté texty u zobrazení dnů</w:t>
-      </w:r>
-    </w:p>
-    <w:p>
-      <w:pPr>
-        <w:pStyle w:val="Odstavecseseznamem"/>
-        <w:numPr>
-          <w:ilvl w:val="0"/>
-          <w:numId w:val="1"/>
-        </w:numPr>
-        <w:rPr>
-          <w:lang w:val="en-US"/>
-        </w:rPr>
-      </w:pPr>
-      <w:r>
-        <w:rPr>
-          <w:lang w:val="en-US"/>
-        </w:rPr>
-        <w:t>Nenačítání kalendáře “MĚSÍC” při úprave v kalendáři “TÝDEN”</w:t>
-      </w:r>
-    </w:p>
-    <w:p>
-      <w:pPr>
-        <w:pStyle w:val="Odstavecseseznamem"/>
-        <w:numPr>
-          <w:ilvl w:val="0"/>
-          <w:numId w:val="1"/>
-        </w:numPr>
-        <w:rPr>
-          <w:lang w:val="en-US"/>
-        </w:rPr>
-      </w:pPr>
-      <w:r>
-        <w:rPr>
-          <w:lang w:val="en-US"/>
-        </w:rPr>
-        <w:t>Kopírování a vkládání do jiných týdnů</w:t>
-      </w:r>
-    </w:p>
-    <w:p>
-      <w:pPr>
-        <w:pStyle w:val="Odstavecseseznamem"/>
-        <w:numPr>
-          <w:ilvl w:val="0"/>
-          <w:numId w:val="1"/>
-        </w:numPr>
-        <w:rPr>
-          <w:lang w:val="en-US"/>
-        </w:rPr>
-      </w:pPr>
-      <w:r>
-        <w:rPr>
-          <w:lang w:val="en-US"/>
-        </w:rPr>
-        <w:t>Kopírování a vkládání záznamů mělo absolutní prioritu oproti klasickému kopírování a vkládání textů</w:t>
-      </w:r>
-    </w:p>
-    <w:p>
-      <w:pPr>
-        <w:pStyle w:val="Odstavecseseznamem"/>
-        <w:numPr>
-          <w:ilvl w:val="0"/>
-          <w:numId w:val="1"/>
-        </w:numPr>
-        <w:rPr>
-          <w:lang w:val="en-US"/>
-        </w:rPr>
-      </w:pPr>
-      <w:r>
-        <w:rPr>
-          <w:lang w:val="en-US"/>
-        </w:rPr>
-        <w:t>Zvýraznění rámečku záznamu již funguje pokaždé, nezávisle na délce stisknutí levého tlačítka myši</w:t>
-      </w:r>
-    </w:p>
-    <w:p>
-      <w:pPr>
-        <w:pStyle w:val="Nadpis3"/>
-        <w:rPr>
-          <w:lang w:val="en-US"/>
-        </w:rPr>
-      </w:pPr>
-      <w:r>
-        <w:rPr>
-          <w:lang w:val="en-US"/>
-        </w:rPr>
-        <w:lastRenderedPageBreak/>
         <w:t>Změněno</w:t>
       </w:r>
     </w:p>
@@ -1105,6 +1249,230 @@
     </w:lvl>
   </w:abstractNum>
   <w:abstractNum w:abstractNumId="1" w15:restartNumberingAfterBreak="0">
+    <w:nsid w:val="17E00F79"/>
+    <w:multiLevelType w:val="hybridMultilevel"/>
+    <w:tmpl w:val="79BE0E50"/>
+    <w:lvl w:ilvl="0" w:tplc="C2060606">
+      <w:numFmt w:val="bullet"/>
+      <w:lvlText w:val="-"/>
+      <w:lvlJc w:val="left"/>
+      <w:pPr>
+        <w:ind w:left="720" w:hanging="360"/>
+      </w:pPr>
+      <w:rPr>
+        <w:rFonts w:ascii="Aptos" w:eastAsiaTheme="minorHAnsi" w:hAnsi="Aptos" w:cstheme="minorBidi" w:hint="default"/>
+      </w:rPr>
+    </w:lvl>
+    <w:lvl w:ilvl="1" w:tplc="04050003" w:tentative="1">
+      <w:start w:val="1"/>
+      <w:numFmt w:val="bullet"/>
+      <w:lvlText w:val="o"/>
+      <w:lvlJc w:val="left"/>
+      <w:pPr>
+        <w:ind w:left="1440" w:hanging="360"/>
+      </w:pPr>
+      <w:rPr>
+        <w:rFonts w:ascii="Courier New" w:hAnsi="Courier New" w:cs="Courier New" w:hint="default"/>
+      </w:rPr>
+    </w:lvl>
+    <w:lvl w:ilvl="2" w:tplc="04050005" w:tentative="1">
+      <w:start w:val="1"/>
+      <w:numFmt w:val="bullet"/>
+      <w:lvlText w:val=""/>
+      <w:lvlJc w:val="left"/>
+      <w:pPr>
+        <w:ind w:left="2160" w:hanging="360"/>
+      </w:pPr>
+      <w:rPr>
+        <w:rFonts w:ascii="Wingdings" w:hAnsi="Wingdings" w:hint="default"/>
+      </w:rPr>
+    </w:lvl>
+    <w:lvl w:ilvl="3" w:tplc="04050001" w:tentative="1">
+      <w:start w:val="1"/>
+      <w:numFmt w:val="bullet"/>
+      <w:lvlText w:val=""/>
+      <w:lvlJc w:val="left"/>
+      <w:pPr>
+        <w:ind w:left="2880" w:hanging="360"/>
+      </w:pPr>
+      <w:rPr>
+        <w:rFonts w:ascii="Symbol" w:hAnsi="Symbol" w:hint="default"/>
+      </w:rPr>
+    </w:lvl>
+    <w:lvl w:ilvl="4" w:tplc="04050003" w:tentative="1">
+      <w:start w:val="1"/>
+      <w:numFmt w:val="bullet"/>
+      <w:lvlText w:val="o"/>
+      <w:lvlJc w:val="left"/>
+      <w:pPr>
+        <w:ind w:left="3600" w:hanging="360"/>
+      </w:pPr>
+      <w:rPr>
+        <w:rFonts w:ascii="Courier New" w:hAnsi="Courier New" w:cs="Courier New" w:hint="default"/>
+      </w:rPr>
+    </w:lvl>
+    <w:lvl w:ilvl="5" w:tplc="04050005" w:tentative="1">
+      <w:start w:val="1"/>
+      <w:numFmt w:val="bullet"/>
+      <w:lvlText w:val=""/>
+      <w:lvlJc w:val="left"/>
+      <w:pPr>
+        <w:ind w:left="4320" w:hanging="360"/>
+      </w:pPr>
+      <w:rPr>
+        <w:rFonts w:ascii="Wingdings" w:hAnsi="Wingdings" w:hint="default"/>
+      </w:rPr>
+    </w:lvl>
+    <w:lvl w:ilvl="6" w:tplc="04050001" w:tentative="1">
+      <w:start w:val="1"/>
+      <w:numFmt w:val="bullet"/>
+      <w:lvlText w:val=""/>
+      <w:lvlJc w:val="left"/>
+      <w:pPr>
+        <w:ind w:left="5040" w:hanging="360"/>
+      </w:pPr>
+      <w:rPr>
+        <w:rFonts w:ascii="Symbol" w:hAnsi="Symbol" w:hint="default"/>
+      </w:rPr>
+    </w:lvl>
+    <w:lvl w:ilvl="7" w:tplc="04050003" w:tentative="1">
+      <w:start w:val="1"/>
+      <w:numFmt w:val="bullet"/>
+      <w:lvlText w:val="o"/>
+      <w:lvlJc w:val="left"/>
+      <w:pPr>
+        <w:ind w:left="5760" w:hanging="360"/>
+      </w:pPr>
+      <w:rPr>
+        <w:rFonts w:ascii="Courier New" w:hAnsi="Courier New" w:cs="Courier New" w:hint="default"/>
+      </w:rPr>
+    </w:lvl>
+    <w:lvl w:ilvl="8" w:tplc="04050005" w:tentative="1">
+      <w:start w:val="1"/>
+      <w:numFmt w:val="bullet"/>
+      <w:lvlText w:val=""/>
+      <w:lvlJc w:val="left"/>
+      <w:pPr>
+        <w:ind w:left="6480" w:hanging="360"/>
+      </w:pPr>
+      <w:rPr>
+        <w:rFonts w:ascii="Wingdings" w:hAnsi="Wingdings" w:hint="default"/>
+      </w:rPr>
+    </w:lvl>
+  </w:abstractNum>
+  <w:abstractNum w:abstractNumId="2" w15:restartNumberingAfterBreak="0">
+    <w:nsid w:val="4B110A43"/>
+    <w:multiLevelType w:val="hybridMultilevel"/>
+    <w:tmpl w:val="E04423BC"/>
+    <w:lvl w:ilvl="0" w:tplc="2448552C">
+      <w:numFmt w:val="bullet"/>
+      <w:lvlText w:val="-"/>
+      <w:lvlJc w:val="left"/>
+      <w:pPr>
+        <w:ind w:left="720" w:hanging="360"/>
+      </w:pPr>
+      <w:rPr>
+        <w:rFonts w:ascii="Aptos" w:eastAsiaTheme="majorEastAsia" w:hAnsi="Aptos" w:cstheme="majorBidi" w:hint="default"/>
+      </w:rPr>
+    </w:lvl>
+    <w:lvl w:ilvl="1" w:tplc="04050003" w:tentative="1">
+      <w:start w:val="1"/>
+      <w:numFmt w:val="bullet"/>
+      <w:lvlText w:val="o"/>
+      <w:lvlJc w:val="left"/>
+      <w:pPr>
+        <w:ind w:left="1440" w:hanging="360"/>
+      </w:pPr>
+      <w:rPr>
+        <w:rFonts w:ascii="Courier New" w:hAnsi="Courier New" w:cs="Courier New" w:hint="default"/>
+      </w:rPr>
+    </w:lvl>
+    <w:lvl w:ilvl="2" w:tplc="04050005" w:tentative="1">
+      <w:start w:val="1"/>
+      <w:numFmt w:val="bullet"/>
+      <w:lvlText w:val=""/>
+      <w:lvlJc w:val="left"/>
+      <w:pPr>
+        <w:ind w:left="2160" w:hanging="360"/>
+      </w:pPr>
+      <w:rPr>
+        <w:rFonts w:ascii="Wingdings" w:hAnsi="Wingdings" w:hint="default"/>
+      </w:rPr>
+    </w:lvl>
+    <w:lvl w:ilvl="3" w:tplc="04050001" w:tentative="1">
+      <w:start w:val="1"/>
+      <w:numFmt w:val="bullet"/>
+      <w:lvlText w:val=""/>
+      <w:lvlJc w:val="left"/>
+      <w:pPr>
+        <w:ind w:left="2880" w:hanging="360"/>
+      </w:pPr>
+      <w:rPr>
+        <w:rFonts w:ascii="Symbol" w:hAnsi="Symbol" w:hint="default"/>
+      </w:rPr>
+    </w:lvl>
+    <w:lvl w:ilvl="4" w:tplc="04050003" w:tentative="1">
+      <w:start w:val="1"/>
+      <w:numFmt w:val="bullet"/>
+      <w:lvlText w:val="o"/>
+      <w:lvlJc w:val="left"/>
+      <w:pPr>
+        <w:ind w:left="3600" w:hanging="360"/>
+      </w:pPr>
+      <w:rPr>
+        <w:rFonts w:ascii="Courier New" w:hAnsi="Courier New" w:cs="Courier New" w:hint="default"/>
+      </w:rPr>
+    </w:lvl>
+    <w:lvl w:ilvl="5" w:tplc="04050005" w:tentative="1">
+      <w:start w:val="1"/>
+      <w:numFmt w:val="bullet"/>
+      <w:lvlText w:val=""/>
+      <w:lvlJc w:val="left"/>
+      <w:pPr>
+        <w:ind w:left="4320" w:hanging="360"/>
+      </w:pPr>
+      <w:rPr>
+        <w:rFonts w:ascii="Wingdings" w:hAnsi="Wingdings" w:hint="default"/>
+      </w:rPr>
+    </w:lvl>
+    <w:lvl w:ilvl="6" w:tplc="04050001" w:tentative="1">
+      <w:start w:val="1"/>
+      <w:numFmt w:val="bullet"/>
+      <w:lvlText w:val=""/>
+      <w:lvlJc w:val="left"/>
+      <w:pPr>
+        <w:ind w:left="5040" w:hanging="360"/>
+      </w:pPr>
+      <w:rPr>
+        <w:rFonts w:ascii="Symbol" w:hAnsi="Symbol" w:hint="default"/>
+      </w:rPr>
+    </w:lvl>
+    <w:lvl w:ilvl="7" w:tplc="04050003" w:tentative="1">
+      <w:start w:val="1"/>
+      <w:numFmt w:val="bullet"/>
+      <w:lvlText w:val="o"/>
+      <w:lvlJc w:val="left"/>
+      <w:pPr>
+        <w:ind w:left="5760" w:hanging="360"/>
+      </w:pPr>
+      <w:rPr>
+        <w:rFonts w:ascii="Courier New" w:hAnsi="Courier New" w:cs="Courier New" w:hint="default"/>
+      </w:rPr>
+    </w:lvl>
+    <w:lvl w:ilvl="8" w:tplc="04050005" w:tentative="1">
+      <w:start w:val="1"/>
+      <w:numFmt w:val="bullet"/>
+      <w:lvlText w:val=""/>
+      <w:lvlJc w:val="left"/>
+      <w:pPr>
+        <w:ind w:left="6480" w:hanging="360"/>
+      </w:pPr>
+      <w:rPr>
+        <w:rFonts w:ascii="Wingdings" w:hAnsi="Wingdings" w:hint="default"/>
+      </w:rPr>
+    </w:lvl>
+  </w:abstractNum>
+  <w:abstractNum w:abstractNumId="3" w15:restartNumberingAfterBreak="0">
     <w:nsid w:val="74412C54"/>
     <w:multiLevelType w:val="hybridMultilevel"/>
     <w:tmpl w:val="497C70EC"/>
@@ -1220,6 +1588,12 @@
     <w:abstractNumId w:val="0"/>
   </w:num>
   <w:num w:numId="2" w16cid:durableId="305937726">
+    <w:abstractNumId w:val="3"/>
+  </w:num>
+  <w:num w:numId="3" w16cid:durableId="2009166151">
+    <w:abstractNumId w:val="2"/>
+  </w:num>
+  <w:num w:numId="4" w16cid:durableId="368141571">
     <w:abstractNumId w:val="1"/>
   </w:num>
 </w:numbering>

</xml_diff>

<commit_message>
remember maximized state & refactor
+ changelog each update on separate page
</commit_message>
<xml_diff>
--- a/Changelog.docx
+++ b/Changelog.docx
@@ -91,6 +91,24 @@
     </w:p>
     <w:p>
       <w:pPr>
+        <w:pStyle w:val="Odstavecseseznamem"/>
+        <w:numPr>
+          <w:ilvl w:val="0"/>
+          <w:numId w:val="4"/>
+        </w:numPr>
+        <w:rPr>
+          <w:lang w:val="en-US"/>
+        </w:rPr>
+      </w:pPr>
+      <w:r>
+        <w:rPr>
+          <w:lang w:val="en-US"/>
+        </w:rPr>
+        <w:t>Aplikace si nyní pamatuje, zda byla při posledním ukončení maximalizována</w:t>
+      </w:r>
+    </w:p>
+    <w:p>
+      <w:pPr>
         <w:pStyle w:val="Nadpis3"/>
         <w:rPr>
           <w:lang w:val="en-US"/>
@@ -149,6 +167,24 @@
     </w:p>
     <w:p>
       <w:pPr>
+        <w:pStyle w:val="Odstavecseseznamem"/>
+        <w:numPr>
+          <w:ilvl w:val="0"/>
+          <w:numId w:val="1"/>
+        </w:numPr>
+        <w:rPr>
+          <w:lang w:val="en-US"/>
+        </w:rPr>
+      </w:pPr>
+      <w:r>
+        <w:rPr>
+          <w:lang w:val="en-US"/>
+        </w:rPr>
+        <w:t>Changelog oddělení verzí každá na separátní stránku</w:t>
+      </w:r>
+    </w:p>
+    <w:p>
+      <w:pPr>
         <w:pStyle w:val="Nadpis3"/>
         <w:rPr>
           <w:lang w:val="en-US"/>
@@ -163,11 +199,244 @@
     </w:p>
     <w:p>
       <w:pPr>
+        <w:pStyle w:val="Odstavecseseznamem"/>
+        <w:numPr>
+          <w:ilvl w:val="0"/>
+          <w:numId w:val="1"/>
+        </w:numPr>
+        <w:rPr>
+          <w:lang w:val="en-US"/>
+        </w:rPr>
+      </w:pPr>
+    </w:p>
+    <w:p>
+      <w:pPr>
+        <w:rPr>
+          <w:lang w:val="en-US"/>
+        </w:rPr>
+      </w:pPr>
+      <w:r>
+        <w:rPr>
+          <w:lang w:val="en-US"/>
+        </w:rPr>
+        <w:br w:type="page"/>
+      </w:r>
+    </w:p>
+    <w:p>
+      <w:pPr>
         <w:pStyle w:val="Nadpis2"/>
         <w:rPr>
           <w:lang w:val="en-US"/>
         </w:rPr>
       </w:pPr>
+      <w:r>
+        <w:rPr>
+          <w:lang w:val="en-US"/>
+        </w:rPr>
+        <w:lastRenderedPageBreak/>
+        <w:t>Verze 1.1.6.</w:t>
+      </w:r>
+      <w:r>
+        <w:rPr>
+          <w:lang w:val="en-US"/>
+        </w:rPr>
+        <w:t>9</w:t>
+      </w:r>
+      <w:r>
+        <w:rPr>
+          <w:lang w:val="en-US"/>
+        </w:rPr>
+        <w:t xml:space="preserve"> – </w:t>
+      </w:r>
+      <w:r>
+        <w:rPr>
+          <w:lang w:val="en-US"/>
+        </w:rPr>
+        <w:t>7.4.2025</w:t>
+      </w:r>
+    </w:p>
+    <w:p>
+      <w:pPr>
+        <w:pStyle w:val="Nadpis3"/>
+        <w:rPr>
+          <w:lang w:val="en-US"/>
+        </w:rPr>
+      </w:pPr>
+      <w:r>
+        <w:rPr>
+          <w:lang w:val="en-US"/>
+        </w:rPr>
+        <w:t>Přidáno</w:t>
+      </w:r>
+    </w:p>
+    <w:p>
+      <w:pPr>
+        <w:pStyle w:val="Odstavecseseznamem"/>
+        <w:numPr>
+          <w:ilvl w:val="0"/>
+          <w:numId w:val="2"/>
+        </w:numPr>
+        <w:rPr>
+          <w:lang w:val="en-US"/>
+        </w:rPr>
+      </w:pPr>
+      <w:r>
+        <w:rPr>
+          <w:lang w:val="en-US"/>
+        </w:rPr>
+        <w:t>Možnost nastavit cestu k databázi v nastavení</w:t>
+      </w:r>
+    </w:p>
+    <w:p>
+      <w:pPr>
+        <w:pStyle w:val="Nadpis3"/>
+        <w:rPr>
+          <w:lang w:val="en-US"/>
+        </w:rPr>
+      </w:pPr>
+      <w:r>
+        <w:rPr>
+          <w:lang w:val="en-US"/>
+        </w:rPr>
+        <w:t>Opraveno</w:t>
+      </w:r>
+    </w:p>
+    <w:p>
+      <w:pPr>
+        <w:pStyle w:val="Odstavecseseznamem"/>
+        <w:numPr>
+          <w:ilvl w:val="0"/>
+          <w:numId w:val="2"/>
+        </w:numPr>
+        <w:rPr>
+          <w:lang w:val="en-US"/>
+        </w:rPr>
+      </w:pPr>
+      <w:r>
+        <w:rPr>
+          <w:lang w:val="en-US"/>
+        </w:rPr>
+        <w:t>V případě nedostupnosti databáze se objeví chybová hláška a možnost přejít do nastavení</w:t>
+      </w:r>
+    </w:p>
+    <w:p>
+      <w:pPr>
+        <w:pStyle w:val="Odstavecseseznamem"/>
+        <w:numPr>
+          <w:ilvl w:val="0"/>
+          <w:numId w:val="2"/>
+        </w:numPr>
+        <w:rPr>
+          <w:lang w:val="en-US"/>
+        </w:rPr>
+      </w:pPr>
+      <w:r>
+        <w:rPr>
+          <w:lang w:val="en-US"/>
+        </w:rPr>
+        <w:t>Opraven vizuální bug zobrazení špatného času po přesunu záznamu</w:t>
+      </w:r>
+    </w:p>
+    <w:p>
+      <w:pPr>
+        <w:pStyle w:val="Odstavecseseznamem"/>
+        <w:numPr>
+          <w:ilvl w:val="0"/>
+          <w:numId w:val="2"/>
+        </w:numPr>
+        <w:rPr>
+          <w:lang w:val="en-US"/>
+        </w:rPr>
+      </w:pPr>
+      <w:r>
+        <w:rPr>
+          <w:lang w:val="en-US"/>
+        </w:rPr>
+        <w:t>Při překliknutí ze svačiny na nevyplněný záznam se už správně načítá postranní panel</w:t>
+      </w:r>
+    </w:p>
+    <w:p>
+      <w:pPr>
+        <w:pStyle w:val="Odstavecseseznamem"/>
+        <w:numPr>
+          <w:ilvl w:val="0"/>
+          <w:numId w:val="2"/>
+        </w:numPr>
+        <w:rPr>
+          <w:lang w:val="en-US"/>
+        </w:rPr>
+      </w:pPr>
+      <w:r>
+        <w:rPr>
+          <w:lang w:val="en-US"/>
+        </w:rPr>
+        <w:t>Při manipulaci s ještě nevyplněným záznamem se již nemažou data postranního panelu</w:t>
+      </w:r>
+    </w:p>
+    <w:p>
+      <w:pPr>
+        <w:pStyle w:val="Nadpis3"/>
+        <w:rPr>
+          <w:lang w:val="en-US"/>
+        </w:rPr>
+      </w:pPr>
+      <w:r>
+        <w:rPr>
+          <w:lang w:val="en-US"/>
+        </w:rPr>
+        <w:t>Změněno</w:t>
+      </w:r>
+    </w:p>
+    <w:p>
+      <w:pPr>
+        <w:pStyle w:val="Odstavecseseznamem"/>
+        <w:numPr>
+          <w:ilvl w:val="0"/>
+          <w:numId w:val="1"/>
+        </w:numPr>
+        <w:rPr>
+          <w:lang w:val="en-US"/>
+        </w:rPr>
+      </w:pPr>
+    </w:p>
+    <w:p>
+      <w:pPr>
+        <w:pStyle w:val="Nadpis3"/>
+        <w:rPr>
+          <w:lang w:val="en-US"/>
+        </w:rPr>
+      </w:pPr>
+      <w:r>
+        <w:rPr>
+          <w:lang w:val="en-US"/>
+        </w:rPr>
+        <w:t>Odebráno</w:t>
+      </w:r>
+    </w:p>
+    <w:p>
+      <w:pPr>
+        <w:pStyle w:val="Odstavecseseznamem"/>
+        <w:numPr>
+          <w:ilvl w:val="0"/>
+          <w:numId w:val="1"/>
+        </w:numPr>
+        <w:rPr>
+          <w:lang w:val="en-US"/>
+        </w:rPr>
+      </w:pPr>
+    </w:p>
+    <w:p>
+      <w:pPr>
+        <w:rPr>
+          <w:lang w:val="en-US"/>
+        </w:rPr>
+      </w:pPr>
+      <w:r>
+        <w:rPr>
+          <w:lang w:val="en-US"/>
+        </w:rPr>
+        <w:br w:type="page"/>
+      </w:r>
     </w:p>
     <w:p>
       <w:pPr>
@@ -180,13 +449,14 @@
         <w:rPr>
           <w:lang w:val="en-US"/>
         </w:rPr>
+        <w:lastRenderedPageBreak/>
         <w:t>Verze 1.1.6.</w:t>
       </w:r>
       <w:r>
         <w:rPr>
           <w:lang w:val="en-US"/>
         </w:rPr>
-        <w:t>9</w:t>
+        <w:t>8</w:t>
       </w:r>
       <w:r>
         <w:rPr>
@@ -198,7 +468,7 @@
         <w:rPr>
           <w:lang w:val="en-US"/>
         </w:rPr>
-        <w:t>7.4.2025</w:t>
+        <w:t>3.4.2025</w:t>
       </w:r>
     </w:p>
     <w:p>
@@ -226,12 +496,6 @@
           <w:lang w:val="en-US"/>
         </w:rPr>
       </w:pPr>
-      <w:r>
-        <w:rPr>
-          <w:lang w:val="en-US"/>
-        </w:rPr>
-        <w:t>Možnost nastavit cestu k databázi v nastavení</w:t>
-      </w:r>
     </w:p>
     <w:p>
       <w:pPr>
@@ -262,7 +526,7 @@
         <w:rPr>
           <w:lang w:val="en-US"/>
         </w:rPr>
-        <w:t>V případě nedostupnosti databáze se objeví chybová hláška a možnost přejít do nastavení</w:t>
+        <w:t>Updatování</w:t>
       </w:r>
     </w:p>
     <w:p>
@@ -280,7 +544,135 @@
         <w:rPr>
           <w:lang w:val="en-US"/>
         </w:rPr>
-        <w:t>Opraven vizuální bug zobrazení špatného času po přesunu záznamu</w:t>
+        <w:t xml:space="preserve">Postranní panel se aktualizuje správně podle zvoleného záznamu 3 – problém byl </w:t>
+      </w:r>
+      <w:r>
+        <w:rPr>
+          <w:lang w:val="en-US"/>
+        </w:rPr>
+        <w:t>W</w:t>
+      </w:r>
+      <w:r>
+        <w:rPr>
+          <w:lang w:val="en-US"/>
+        </w:rPr>
+        <w:t>indows 11</w:t>
+      </w:r>
+    </w:p>
+    <w:p>
+      <w:pPr>
+        <w:pStyle w:val="Nadpis3"/>
+        <w:rPr>
+          <w:lang w:val="en-US"/>
+        </w:rPr>
+      </w:pPr>
+      <w:r>
+        <w:rPr>
+          <w:lang w:val="en-US"/>
+        </w:rPr>
+        <w:t>Změněno</w:t>
+      </w:r>
+    </w:p>
+    <w:p>
+      <w:pPr>
+        <w:pStyle w:val="Odstavecseseznamem"/>
+        <w:numPr>
+          <w:ilvl w:val="0"/>
+          <w:numId w:val="1"/>
+        </w:numPr>
+        <w:rPr>
+          <w:lang w:val="en-US"/>
+        </w:rPr>
+      </w:pPr>
+    </w:p>
+    <w:p>
+      <w:pPr>
+        <w:pStyle w:val="Nadpis3"/>
+        <w:rPr>
+          <w:lang w:val="en-US"/>
+        </w:rPr>
+      </w:pPr>
+      <w:r>
+        <w:rPr>
+          <w:lang w:val="en-US"/>
+        </w:rPr>
+        <w:t>Odebráno</w:t>
+      </w:r>
+    </w:p>
+    <w:p>
+      <w:pPr>
+        <w:pStyle w:val="Odstavecseseznamem"/>
+        <w:numPr>
+          <w:ilvl w:val="0"/>
+          <w:numId w:val="1"/>
+        </w:numPr>
+        <w:rPr>
+          <w:lang w:val="en-US"/>
+        </w:rPr>
+      </w:pPr>
+    </w:p>
+    <w:p>
+      <w:pPr>
+        <w:rPr>
+          <w:rFonts w:eastAsiaTheme="majorEastAsia" w:cstheme="majorBidi"/>
+          <w:color w:val="0F4761" w:themeColor="accent1" w:themeShade="BF"/>
+          <w:sz w:val="28"/>
+          <w:szCs w:val="28"/>
+          <w:lang w:val="en-US"/>
+        </w:rPr>
+      </w:pPr>
+      <w:r>
+        <w:rPr>
+          <w:lang w:val="en-US"/>
+        </w:rPr>
+        <w:br w:type="page"/>
+      </w:r>
+    </w:p>
+    <w:p>
+      <w:pPr>
+        <w:pStyle w:val="Nadpis2"/>
+        <w:rPr>
+          <w:lang w:val="en-US"/>
+        </w:rPr>
+      </w:pPr>
+      <w:r>
+        <w:rPr>
+          <w:lang w:val="en-US"/>
+        </w:rPr>
+        <w:lastRenderedPageBreak/>
+        <w:t>Verze 1.1.6.</w:t>
+      </w:r>
+      <w:r>
+        <w:rPr>
+          <w:lang w:val="en-US"/>
+        </w:rPr>
+        <w:t>7</w:t>
+      </w:r>
+      <w:r>
+        <w:rPr>
+          <w:lang w:val="en-US"/>
+        </w:rPr>
+        <w:t xml:space="preserve"> – </w:t>
+      </w:r>
+      <w:r>
+        <w:rPr>
+          <w:lang w:val="en-US"/>
+        </w:rPr>
+        <w:t>3.4.2025</w:t>
+      </w:r>
+    </w:p>
+    <w:p>
+      <w:pPr>
+        <w:pStyle w:val="Nadpis3"/>
+        <w:rPr>
+          <w:lang w:val="en-US"/>
+        </w:rPr>
+      </w:pPr>
+      <w:r>
+        <w:rPr>
+          <w:lang w:val="en-US"/>
+        </w:rPr>
+        <w:t>Přidáno</w:t>
       </w:r>
     </w:p>
     <w:p>
@@ -294,11 +686,19 @@
           <w:lang w:val="en-US"/>
         </w:rPr>
       </w:pPr>
-      <w:r>
-        <w:rPr>
-          <w:lang w:val="en-US"/>
-        </w:rPr>
-        <w:t>Při překliknutí ze svačiny na nevyplněný záznam se už správně načítá postranní panel</w:t>
+    </w:p>
+    <w:p>
+      <w:pPr>
+        <w:pStyle w:val="Nadpis3"/>
+        <w:rPr>
+          <w:lang w:val="en-US"/>
+        </w:rPr>
+      </w:pPr>
+      <w:r>
+        <w:rPr>
+          <w:lang w:val="en-US"/>
+        </w:rPr>
+        <w:t>Opraveno</w:t>
       </w:r>
     </w:p>
     <w:p>
@@ -316,7 +716,43 @@
         <w:rPr>
           <w:lang w:val="en-US"/>
         </w:rPr>
-        <w:t>Při manipulaci s ještě nevyplněným záznamem se již nemažou data postranního panelu</w:t>
+        <w:t>Už je možné manuálně zadat index bez chybové hlášky</w:t>
+      </w:r>
+    </w:p>
+    <w:p>
+      <w:pPr>
+        <w:pStyle w:val="Odstavecseseznamem"/>
+        <w:numPr>
+          <w:ilvl w:val="0"/>
+          <w:numId w:val="2"/>
+        </w:numPr>
+        <w:rPr>
+          <w:lang w:val="en-US"/>
+        </w:rPr>
+      </w:pPr>
+      <w:r>
+        <w:rPr>
+          <w:lang w:val="en-US"/>
+        </w:rPr>
+        <w:t>Postranní panel se aktualizuje správně podle zvoleného záznamu 2</w:t>
+      </w:r>
+    </w:p>
+    <w:p>
+      <w:pPr>
+        <w:pStyle w:val="Odstavecseseznamem"/>
+        <w:numPr>
+          <w:ilvl w:val="0"/>
+          <w:numId w:val="2"/>
+        </w:numPr>
+        <w:rPr>
+          <w:lang w:val="en-US"/>
+        </w:rPr>
+      </w:pPr>
+      <w:r>
+        <w:rPr>
+          <w:lang w:val="en-US"/>
+        </w:rPr>
+        <w:t>Opravena aktualizace</w:t>
       </w:r>
     </w:p>
     <w:p>
@@ -361,30 +797,48 @@
     </w:p>
     <w:p>
       <w:pPr>
+        <w:pStyle w:val="Odstavecseseznamem"/>
+        <w:numPr>
+          <w:ilvl w:val="0"/>
+          <w:numId w:val="1"/>
+        </w:numPr>
+        <w:rPr>
+          <w:lang w:val="en-US"/>
+        </w:rPr>
+      </w:pPr>
+    </w:p>
+    <w:p>
+      <w:pPr>
+        <w:rPr>
+          <w:lang w:val="en-US"/>
+        </w:rPr>
+      </w:pPr>
+      <w:r>
+        <w:rPr>
+          <w:lang w:val="en-US"/>
+        </w:rPr>
+        <w:br w:type="page"/>
+      </w:r>
+    </w:p>
+    <w:p>
+      <w:pPr>
         <w:pStyle w:val="Nadpis2"/>
         <w:rPr>
           <w:lang w:val="en-US"/>
         </w:rPr>
       </w:pPr>
-    </w:p>
-    <w:p>
-      <w:pPr>
-        <w:pStyle w:val="Nadpis2"/>
-        <w:rPr>
-          <w:lang w:val="en-US"/>
-        </w:rPr>
-      </w:pPr>
-      <w:r>
-        <w:rPr>
-          <w:lang w:val="en-US"/>
-        </w:rPr>
+      <w:r>
+        <w:rPr>
+          <w:lang w:val="en-US"/>
+        </w:rPr>
+        <w:lastRenderedPageBreak/>
         <w:t>Verze 1.1.6.</w:t>
       </w:r>
       <w:r>
         <w:rPr>
           <w:lang w:val="en-US"/>
         </w:rPr>
-        <w:t>8</w:t>
+        <w:t>6</w:t>
       </w:r>
       <w:r>
         <w:rPr>
@@ -444,47 +898,53 @@
         <w:pStyle w:val="Odstavecseseznamem"/>
         <w:numPr>
           <w:ilvl w:val="0"/>
-          <w:numId w:val="2"/>
-        </w:numPr>
-        <w:rPr>
-          <w:lang w:val="en-US"/>
-        </w:rPr>
-      </w:pPr>
-      <w:r>
-        <w:rPr>
-          <w:lang w:val="en-US"/>
-        </w:rPr>
-        <w:t>Updatování</w:t>
-      </w:r>
-    </w:p>
-    <w:p>
-      <w:pPr>
-        <w:pStyle w:val="Odstavecseseznamem"/>
-        <w:numPr>
-          <w:ilvl w:val="0"/>
-          <w:numId w:val="2"/>
-        </w:numPr>
-        <w:rPr>
-          <w:lang w:val="en-US"/>
-        </w:rPr>
-      </w:pPr>
-      <w:r>
-        <w:rPr>
-          <w:lang w:val="en-US"/>
-        </w:rPr>
-        <w:t xml:space="preserve">Postranní panel se aktualizuje správně podle zvoleného záznamu 3 – problém byl </w:t>
-      </w:r>
-      <w:r>
-        <w:rPr>
-          <w:lang w:val="en-US"/>
-        </w:rPr>
-        <w:t>W</w:t>
-      </w:r>
-      <w:r>
-        <w:rPr>
-          <w:lang w:val="en-US"/>
-        </w:rPr>
-        <w:t>indows 11</w:t>
+          <w:numId w:val="1"/>
+        </w:numPr>
+        <w:rPr>
+          <w:lang w:val="en-US"/>
+        </w:rPr>
+      </w:pPr>
+      <w:r>
+        <w:rPr>
+          <w:lang w:val="en-US"/>
+        </w:rPr>
+        <w:t>Již nelze mazat ani kopírovat záznam svačiny</w:t>
+      </w:r>
+    </w:p>
+    <w:p>
+      <w:pPr>
+        <w:pStyle w:val="Odstavecseseznamem"/>
+        <w:numPr>
+          <w:ilvl w:val="0"/>
+          <w:numId w:val="1"/>
+        </w:numPr>
+        <w:rPr>
+          <w:lang w:val="en-US"/>
+        </w:rPr>
+      </w:pPr>
+      <w:r>
+        <w:rPr>
+          <w:lang w:val="en-US"/>
+        </w:rPr>
+        <w:t>Při chybně zvolené položce z rozevíracího seznamu se již ukazuje správná chybová hláška</w:t>
+      </w:r>
+    </w:p>
+    <w:p>
+      <w:pPr>
+        <w:pStyle w:val="Odstavecseseznamem"/>
+        <w:numPr>
+          <w:ilvl w:val="0"/>
+          <w:numId w:val="1"/>
+        </w:numPr>
+        <w:rPr>
+          <w:lang w:val="en-US"/>
+        </w:rPr>
+      </w:pPr>
+      <w:r>
+        <w:rPr>
+          <w:lang w:val="en-US"/>
+        </w:rPr>
+        <w:t>Postranní panel se aktualizuje správně podle zvoleného záznamu</w:t>
       </w:r>
     </w:p>
     <w:p>
@@ -498,7 +958,6 @@
         <w:rPr>
           <w:lang w:val="en-US"/>
         </w:rPr>
-        <w:lastRenderedPageBreak/>
         <w:t>Změněno</w:t>
       </w:r>
     </w:p>
@@ -530,154 +989,6 @@
     </w:p>
     <w:p>
       <w:pPr>
-        <w:pStyle w:val="Nadpis2"/>
-        <w:rPr>
-          <w:lang w:val="en-US"/>
-        </w:rPr>
-      </w:pPr>
-    </w:p>
-    <w:p>
-      <w:pPr>
-        <w:pStyle w:val="Nadpis2"/>
-        <w:rPr>
-          <w:lang w:val="en-US"/>
-        </w:rPr>
-      </w:pPr>
-      <w:r>
-        <w:rPr>
-          <w:lang w:val="en-US"/>
-        </w:rPr>
-        <w:t>Verze 1.1.6.</w:t>
-      </w:r>
-      <w:r>
-        <w:rPr>
-          <w:lang w:val="en-US"/>
-        </w:rPr>
-        <w:t>7</w:t>
-      </w:r>
-      <w:r>
-        <w:rPr>
-          <w:lang w:val="en-US"/>
-        </w:rPr>
-        <w:t xml:space="preserve"> – </w:t>
-      </w:r>
-      <w:r>
-        <w:rPr>
-          <w:lang w:val="en-US"/>
-        </w:rPr>
-        <w:t>3.4.2025</w:t>
-      </w:r>
-    </w:p>
-    <w:p>
-      <w:pPr>
-        <w:pStyle w:val="Nadpis3"/>
-        <w:rPr>
-          <w:lang w:val="en-US"/>
-        </w:rPr>
-      </w:pPr>
-      <w:r>
-        <w:rPr>
-          <w:lang w:val="en-US"/>
-        </w:rPr>
-        <w:t>Přidáno</w:t>
-      </w:r>
-    </w:p>
-    <w:p>
-      <w:pPr>
-        <w:pStyle w:val="Odstavecseseznamem"/>
-        <w:numPr>
-          <w:ilvl w:val="0"/>
-          <w:numId w:val="2"/>
-        </w:numPr>
-        <w:rPr>
-          <w:lang w:val="en-US"/>
-        </w:rPr>
-      </w:pPr>
-    </w:p>
-    <w:p>
-      <w:pPr>
-        <w:pStyle w:val="Nadpis3"/>
-        <w:rPr>
-          <w:lang w:val="en-US"/>
-        </w:rPr>
-      </w:pPr>
-      <w:r>
-        <w:rPr>
-          <w:lang w:val="en-US"/>
-        </w:rPr>
-        <w:t>Opraveno</w:t>
-      </w:r>
-    </w:p>
-    <w:p>
-      <w:pPr>
-        <w:pStyle w:val="Odstavecseseznamem"/>
-        <w:numPr>
-          <w:ilvl w:val="0"/>
-          <w:numId w:val="2"/>
-        </w:numPr>
-        <w:rPr>
-          <w:lang w:val="en-US"/>
-        </w:rPr>
-      </w:pPr>
-      <w:r>
-        <w:rPr>
-          <w:lang w:val="en-US"/>
-        </w:rPr>
-        <w:t>Už je možné manuálně zadat index bez chybové hlášky</w:t>
-      </w:r>
-    </w:p>
-    <w:p>
-      <w:pPr>
-        <w:pStyle w:val="Odstavecseseznamem"/>
-        <w:numPr>
-          <w:ilvl w:val="0"/>
-          <w:numId w:val="2"/>
-        </w:numPr>
-        <w:rPr>
-          <w:lang w:val="en-US"/>
-        </w:rPr>
-      </w:pPr>
-      <w:r>
-        <w:rPr>
-          <w:lang w:val="en-US"/>
-        </w:rPr>
-        <w:t>Postranní panel se aktualizuje správně podle zvoleného záznamu 2</w:t>
-      </w:r>
-    </w:p>
-    <w:p>
-      <w:pPr>
-        <w:pStyle w:val="Odstavecseseznamem"/>
-        <w:numPr>
-          <w:ilvl w:val="0"/>
-          <w:numId w:val="2"/>
-        </w:numPr>
-        <w:rPr>
-          <w:lang w:val="en-US"/>
-        </w:rPr>
-      </w:pPr>
-      <w:r>
-        <w:rPr>
-          <w:lang w:val="en-US"/>
-        </w:rPr>
-        <w:t>Opravena aktualizace</w:t>
-      </w:r>
-    </w:p>
-    <w:p>
-      <w:pPr>
-        <w:pStyle w:val="Nadpis3"/>
-        <w:rPr>
-          <w:lang w:val="en-US"/>
-        </w:rPr>
-      </w:pPr>
-      <w:r>
-        <w:rPr>
-          <w:lang w:val="en-US"/>
-        </w:rPr>
-        <w:t>Změněno</w:t>
-      </w:r>
-    </w:p>
-    <w:p>
-      <w:pPr>
         <w:pStyle w:val="Odstavecseseznamem"/>
         <w:numPr>
           <w:ilvl w:val="0"/>
@@ -689,230 +1000,9 @@
       </w:pPr>
     </w:p>
     <w:p>
-      <w:pPr>
-        <w:pStyle w:val="Nadpis3"/>
-        <w:rPr>
-          <w:lang w:val="en-US"/>
-        </w:rPr>
-      </w:pPr>
-      <w:r>
-        <w:rPr>
-          <w:lang w:val="en-US"/>
-        </w:rPr>
-        <w:t>Odebráno</w:t>
-      </w:r>
-    </w:p>
-    <w:p>
-      <w:pPr>
-        <w:pStyle w:val="Odstavecseseznamem"/>
-        <w:numPr>
-          <w:ilvl w:val="0"/>
-          <w:numId w:val="1"/>
-        </w:numPr>
-        <w:rPr>
-          <w:lang w:val="en-US"/>
-        </w:rPr>
-      </w:pPr>
-    </w:p>
-    <w:p>
-      <w:pPr>
-        <w:rPr>
-          <w:lang w:val="en-US"/>
-        </w:rPr>
-      </w:pPr>
-    </w:p>
-    <w:p>
-      <w:pPr>
-        <w:rPr>
-          <w:lang w:val="en-US"/>
-        </w:rPr>
-      </w:pPr>
-    </w:p>
-    <w:p>
-      <w:pPr>
-        <w:pStyle w:val="Nadpis2"/>
-        <w:rPr>
-          <w:lang w:val="en-US"/>
-        </w:rPr>
-      </w:pPr>
-      <w:r>
-        <w:rPr>
-          <w:lang w:val="en-US"/>
-        </w:rPr>
-        <w:t>Verze 1.1.6.</w:t>
-      </w:r>
-      <w:r>
-        <w:rPr>
-          <w:lang w:val="en-US"/>
-        </w:rPr>
-        <w:t>6</w:t>
-      </w:r>
-      <w:r>
-        <w:rPr>
-          <w:lang w:val="en-US"/>
-        </w:rPr>
-        <w:t xml:space="preserve"> – </w:t>
-      </w:r>
-      <w:r>
-        <w:rPr>
-          <w:lang w:val="en-US"/>
-        </w:rPr>
-        <w:t>3.4.2025</w:t>
-      </w:r>
-    </w:p>
-    <w:p>
-      <w:pPr>
-        <w:pStyle w:val="Nadpis3"/>
-        <w:rPr>
-          <w:lang w:val="en-US"/>
-        </w:rPr>
-      </w:pPr>
-      <w:r>
-        <w:rPr>
-          <w:lang w:val="en-US"/>
-        </w:rPr>
-        <w:t>Přidáno</w:t>
-      </w:r>
-    </w:p>
-    <w:p>
-      <w:pPr>
-        <w:pStyle w:val="Odstavecseseznamem"/>
-        <w:numPr>
-          <w:ilvl w:val="0"/>
-          <w:numId w:val="2"/>
-        </w:numPr>
-        <w:rPr>
-          <w:lang w:val="en-US"/>
-        </w:rPr>
-      </w:pPr>
-    </w:p>
-    <w:p>
-      <w:pPr>
-        <w:pStyle w:val="Nadpis3"/>
-        <w:rPr>
-          <w:lang w:val="en-US"/>
-        </w:rPr>
-      </w:pPr>
-      <w:r>
-        <w:rPr>
-          <w:lang w:val="en-US"/>
-        </w:rPr>
-        <w:t>Opraveno</w:t>
-      </w:r>
-    </w:p>
-    <w:p>
-      <w:pPr>
-        <w:pStyle w:val="Odstavecseseznamem"/>
-        <w:numPr>
-          <w:ilvl w:val="0"/>
-          <w:numId w:val="1"/>
-        </w:numPr>
-        <w:rPr>
-          <w:lang w:val="en-US"/>
-        </w:rPr>
-      </w:pPr>
-      <w:r>
-        <w:rPr>
-          <w:lang w:val="en-US"/>
-        </w:rPr>
-        <w:t>Již nelze mazat ani kopírovat záznam svačiny</w:t>
-      </w:r>
-    </w:p>
-    <w:p>
-      <w:pPr>
-        <w:pStyle w:val="Odstavecseseznamem"/>
-        <w:numPr>
-          <w:ilvl w:val="0"/>
-          <w:numId w:val="1"/>
-        </w:numPr>
-        <w:rPr>
-          <w:lang w:val="en-US"/>
-        </w:rPr>
-      </w:pPr>
-      <w:r>
-        <w:rPr>
-          <w:lang w:val="en-US"/>
-        </w:rPr>
-        <w:t>Při chybně zvolené položce z rozevíracího seznamu se již ukazuje správná chybová hláška</w:t>
-      </w:r>
-    </w:p>
-    <w:p>
-      <w:pPr>
-        <w:pStyle w:val="Odstavecseseznamem"/>
-        <w:numPr>
-          <w:ilvl w:val="0"/>
-          <w:numId w:val="1"/>
-        </w:numPr>
-        <w:rPr>
-          <w:lang w:val="en-US"/>
-        </w:rPr>
-      </w:pPr>
-      <w:r>
-        <w:rPr>
-          <w:lang w:val="en-US"/>
-        </w:rPr>
-        <w:t>Postranní panel se aktualizuje správně podle zvoleného záznamu</w:t>
-      </w:r>
-    </w:p>
-    <w:p>
-      <w:pPr>
-        <w:pStyle w:val="Nadpis3"/>
-        <w:rPr>
-          <w:lang w:val="en-US"/>
-        </w:rPr>
-      </w:pPr>
-      <w:r>
-        <w:rPr>
-          <w:lang w:val="en-US"/>
-        </w:rPr>
-        <w:t>Změněno</w:t>
-      </w:r>
-    </w:p>
-    <w:p>
-      <w:pPr>
-        <w:pStyle w:val="Odstavecseseznamem"/>
-        <w:numPr>
-          <w:ilvl w:val="0"/>
-          <w:numId w:val="1"/>
-        </w:numPr>
-        <w:rPr>
-          <w:lang w:val="en-US"/>
-        </w:rPr>
-      </w:pPr>
-    </w:p>
-    <w:p>
-      <w:pPr>
-        <w:pStyle w:val="Nadpis3"/>
-        <w:rPr>
-          <w:lang w:val="en-US"/>
-        </w:rPr>
-      </w:pPr>
-      <w:r>
-        <w:rPr>
-          <w:lang w:val="en-US"/>
-        </w:rPr>
-        <w:t>Odebráno</w:t>
-      </w:r>
-    </w:p>
-    <w:p>
-      <w:pPr>
-        <w:pStyle w:val="Odstavecseseznamem"/>
-        <w:numPr>
-          <w:ilvl w:val="0"/>
-          <w:numId w:val="1"/>
-        </w:numPr>
-        <w:rPr>
-          <w:lang w:val="en-US"/>
-        </w:rPr>
-      </w:pPr>
-    </w:p>
-    <w:p/>
-    <w:p>
-      <w:pPr>
-        <w:rPr>
-          <w:lang w:val="en-US"/>
-        </w:rPr>
-      </w:pPr>
+      <w:r>
+        <w:br w:type="page"/>
+      </w:r>
     </w:p>
     <w:p>
       <w:pPr>

</xml_diff>

<commit_message>
merged preproject and project ui
</commit_message>
<xml_diff>
--- a/Changelog.docx
+++ b/Changelog.docx
@@ -36,6 +36,276 @@
         <w:rPr>
           <w:lang w:val="en-US"/>
         </w:rPr>
+        <w:t>Verze 1.1.</w:t>
+      </w:r>
+      <w:r>
+        <w:rPr>
+          <w:lang w:val="en-US"/>
+        </w:rPr>
+        <w:t>8</w:t>
+      </w:r>
+      <w:r>
+        <w:rPr>
+          <w:lang w:val="en-US"/>
+        </w:rPr>
+        <w:t>.0</w:t>
+      </w:r>
+      <w:r>
+        <w:rPr>
+          <w:lang w:val="en-US"/>
+        </w:rPr>
+        <w:t xml:space="preserve"> – </w:t>
+      </w:r>
+      <w:r>
+        <w:rPr>
+          <w:lang w:val="en-US"/>
+        </w:rPr>
+        <w:t>14</w:t>
+      </w:r>
+      <w:r>
+        <w:rPr>
+          <w:lang w:val="en-US"/>
+        </w:rPr>
+        <w:t>.4.2025</w:t>
+      </w:r>
+    </w:p>
+    <w:p>
+      <w:pPr>
+        <w:pStyle w:val="Nadpis3"/>
+        <w:rPr>
+          <w:lang w:val="en-US"/>
+        </w:rPr>
+      </w:pPr>
+      <w:r>
+        <w:rPr>
+          <w:lang w:val="en-US"/>
+        </w:rPr>
+        <w:t>Přidáno</w:t>
+      </w:r>
+    </w:p>
+    <w:p>
+      <w:pPr>
+        <w:pStyle w:val="Odstavecseseznamem"/>
+        <w:numPr>
+          <w:ilvl w:val="0"/>
+          <w:numId w:val="4"/>
+        </w:numPr>
+        <w:rPr>
+          <w:lang w:val="en-US"/>
+        </w:rPr>
+      </w:pPr>
+    </w:p>
+    <w:p>
+      <w:pPr>
+        <w:pStyle w:val="Nadpis3"/>
+        <w:rPr>
+          <w:lang w:val="en-US"/>
+        </w:rPr>
+      </w:pPr>
+      <w:r>
+        <w:rPr>
+          <w:lang w:val="en-US"/>
+        </w:rPr>
+        <w:t>Opraveno</w:t>
+      </w:r>
+    </w:p>
+    <w:p>
+      <w:pPr>
+        <w:pStyle w:val="Odstavecseseznamem"/>
+        <w:numPr>
+          <w:ilvl w:val="0"/>
+          <w:numId w:val="2"/>
+        </w:numPr>
+        <w:rPr>
+          <w:lang w:val="en-US"/>
+        </w:rPr>
+      </w:pPr>
+    </w:p>
+    <w:p>
+      <w:pPr>
+        <w:pStyle w:val="Nadpis3"/>
+        <w:rPr>
+          <w:lang w:val="en-US"/>
+        </w:rPr>
+      </w:pPr>
+      <w:r>
+        <w:rPr>
+          <w:lang w:val="en-US"/>
+        </w:rPr>
+        <w:t>Změněno</w:t>
+      </w:r>
+    </w:p>
+    <w:p>
+      <w:pPr>
+        <w:pStyle w:val="Odstavecseseznamem"/>
+        <w:numPr>
+          <w:ilvl w:val="0"/>
+          <w:numId w:val="1"/>
+        </w:numPr>
+        <w:rPr>
+          <w:lang w:val="en-US"/>
+        </w:rPr>
+      </w:pPr>
+      <w:r>
+        <w:rPr>
+          <w:lang w:val="en-US"/>
+        </w:rPr>
+        <w:t>Sloučení projektů a předprojektů</w:t>
+      </w:r>
+      <w:r>
+        <w:rPr>
+          <w:lang w:val="en-US"/>
+        </w:rPr>
+        <w:br/>
+      </w:r>
+      <w:r>
+        <w:rPr>
+          <w:noProof/>
+          <w:lang w:val="en-US"/>
+        </w:rPr>
+        <w:drawing>
+          <wp:inline distT="0" distB="0" distL="0" distR="0" wp14:anchorId="437D6F44" wp14:editId="7B4515AA">
+            <wp:extent cx="3276600" cy="2286000"/>
+            <wp:effectExtent l="152400" t="114300" r="114300" b="152400"/>
+            <wp:docPr id="887812173" name="Obrázek 1"/>
+            <wp:cNvGraphicFramePr>
+              <a:graphicFrameLocks xmlns:a="http://schemas.openxmlformats.org/drawingml/2006/main" noChangeAspect="1"/>
+            </wp:cNvGraphicFramePr>
+            <a:graphic xmlns:a="http://schemas.openxmlformats.org/drawingml/2006/main">
+              <a:graphicData uri="http://schemas.openxmlformats.org/drawingml/2006/picture">
+                <pic:pic xmlns:pic="http://schemas.openxmlformats.org/drawingml/2006/picture">
+                  <pic:nvPicPr>
+                    <pic:cNvPr id="0" name="Picture 1"/>
+                    <pic:cNvPicPr>
+                      <a:picLocks noChangeAspect="1" noChangeArrowheads="1"/>
+                    </pic:cNvPicPr>
+                  </pic:nvPicPr>
+                  <pic:blipFill>
+                    <a:blip r:embed="rId5">
+                      <a:extLst>
+                        <a:ext uri="{28A0092B-C50C-407E-A947-70E740481C1C}">
+                          <a14:useLocalDpi xmlns:a14="http://schemas.microsoft.com/office/drawing/2010/main" val="0"/>
+                        </a:ext>
+                      </a:extLst>
+                    </a:blip>
+                    <a:srcRect/>
+                    <a:stretch>
+                      <a:fillRect/>
+                    </a:stretch>
+                  </pic:blipFill>
+                  <pic:spPr bwMode="auto">
+                    <a:xfrm>
+                      <a:off x="0" y="0"/>
+                      <a:ext cx="3276600" cy="2286000"/>
+                    </a:xfrm>
+                    <a:prstGeom prst="rect">
+                      <a:avLst/>
+                    </a:prstGeom>
+                    <a:solidFill>
+                      <a:srgbClr val="FFFFFF">
+                        <a:shade val="85000"/>
+                      </a:srgbClr>
+                    </a:solidFill>
+                    <a:ln w="88900" cap="sq">
+                      <a:solidFill>
+                        <a:srgbClr val="FFFFFF"/>
+                      </a:solidFill>
+                      <a:miter lim="800000"/>
+                    </a:ln>
+                    <a:effectLst>
+                      <a:outerShdw blurRad="55000" dist="18000" dir="5400000" algn="tl" rotWithShape="0">
+                        <a:srgbClr val="000000">
+                          <a:alpha val="40000"/>
+                        </a:srgbClr>
+                      </a:outerShdw>
+                    </a:effectLst>
+                    <a:scene3d>
+                      <a:camera prst="orthographicFront"/>
+                      <a:lightRig rig="twoPt" dir="t">
+                        <a:rot lat="0" lon="0" rev="7200000"/>
+                      </a:lightRig>
+                    </a:scene3d>
+                    <a:sp3d>
+                      <a:bevelT w="25400" h="19050"/>
+                      <a:contourClr>
+                        <a:srgbClr val="FFFFFF"/>
+                      </a:contourClr>
+                    </a:sp3d>
+                  </pic:spPr>
+                </pic:pic>
+              </a:graphicData>
+            </a:graphic>
+          </wp:inline>
+        </w:drawing>
+      </w:r>
+    </w:p>
+    <w:p>
+      <w:pPr>
+        <w:pStyle w:val="Odstavecseseznamem"/>
+        <w:numPr>
+          <w:ilvl w:val="0"/>
+          <w:numId w:val="1"/>
+        </w:numPr>
+        <w:rPr>
+          <w:lang w:val="en-US"/>
+        </w:rPr>
+      </w:pPr>
+    </w:p>
+    <w:p>
+      <w:pPr>
+        <w:pStyle w:val="Nadpis3"/>
+        <w:rPr>
+          <w:lang w:val="en-US"/>
+        </w:rPr>
+      </w:pPr>
+      <w:r>
+        <w:rPr>
+          <w:lang w:val="en-US"/>
+        </w:rPr>
+        <w:t>Odebráno</w:t>
+      </w:r>
+    </w:p>
+    <w:p>
+      <w:pPr>
+        <w:pStyle w:val="Odstavecseseznamem"/>
+        <w:numPr>
+          <w:ilvl w:val="0"/>
+          <w:numId w:val="1"/>
+        </w:numPr>
+        <w:rPr>
+          <w:lang w:val="en-US"/>
+        </w:rPr>
+      </w:pPr>
+    </w:p>
+    <w:p>
+      <w:pPr>
+        <w:rPr>
+          <w:rFonts w:asciiTheme="majorHAnsi" w:eastAsiaTheme="majorEastAsia" w:hAnsiTheme="majorHAnsi" w:cstheme="majorBidi"/>
+          <w:color w:val="0F4761" w:themeColor="accent1" w:themeShade="BF"/>
+          <w:sz w:val="32"/>
+          <w:szCs w:val="32"/>
+          <w:lang w:val="en-US"/>
+        </w:rPr>
+      </w:pPr>
+      <w:r>
+        <w:rPr>
+          <w:lang w:val="en-US"/>
+        </w:rPr>
+        <w:br w:type="page"/>
+      </w:r>
+    </w:p>
+    <w:p>
+      <w:pPr>
+        <w:pStyle w:val="Nadpis2"/>
+        <w:rPr>
+          <w:lang w:val="en-US"/>
+        </w:rPr>
+      </w:pPr>
+      <w:r>
+        <w:rPr>
+          <w:lang w:val="en-US"/>
+        </w:rPr>
+        <w:lastRenderedPageBreak/>
         <w:t>Verze 1.1.</w:t>
       </w:r>
       <w:r>

</xml_diff>

<commit_message>
bugfix project list on index manage
</commit_message>
<xml_diff>
--- a/Changelog.docx
+++ b/Changelog.docx
@@ -36,6 +36,178 @@
         <w:rPr>
           <w:lang w:val="en-US"/>
         </w:rPr>
+        <w:t>Verze 1.1.</w:t>
+      </w:r>
+      <w:r>
+        <w:rPr>
+          <w:lang w:val="en-US"/>
+        </w:rPr>
+        <w:t>9.</w:t>
+      </w:r>
+      <w:r>
+        <w:rPr>
+          <w:lang w:val="en-US"/>
+        </w:rPr>
+        <w:t>1</w:t>
+      </w:r>
+      <w:r>
+        <w:rPr>
+          <w:lang w:val="en-US"/>
+        </w:rPr>
+        <w:t xml:space="preserve"> – </w:t>
+      </w:r>
+      <w:r>
+        <w:rPr>
+          <w:lang w:val="en-US"/>
+        </w:rPr>
+        <w:t>1.5</w:t>
+      </w:r>
+      <w:r>
+        <w:rPr>
+          <w:lang w:val="en-US"/>
+        </w:rPr>
+        <w:t>.2025</w:t>
+      </w:r>
+    </w:p>
+    <w:p>
+      <w:pPr>
+        <w:pStyle w:val="Nadpis3"/>
+        <w:rPr>
+          <w:lang w:val="en-US"/>
+        </w:rPr>
+      </w:pPr>
+      <w:r>
+        <w:rPr>
+          <w:lang w:val="en-US"/>
+        </w:rPr>
+        <w:t>Přidáno</w:t>
+      </w:r>
+    </w:p>
+    <w:p>
+      <w:pPr>
+        <w:pStyle w:val="Odstavecseseznamem"/>
+        <w:numPr>
+          <w:ilvl w:val="0"/>
+          <w:numId w:val="5"/>
+        </w:numPr>
+        <w:rPr>
+          <w:lang w:val="en-US"/>
+        </w:rPr>
+      </w:pPr>
+    </w:p>
+    <w:p>
+      <w:pPr>
+        <w:pStyle w:val="Nadpis3"/>
+        <w:rPr>
+          <w:lang w:val="en-US"/>
+        </w:rPr>
+      </w:pPr>
+      <w:r>
+        <w:rPr>
+          <w:lang w:val="en-US"/>
+        </w:rPr>
+        <w:t>Opraveno</w:t>
+      </w:r>
+    </w:p>
+    <w:p>
+      <w:pPr>
+        <w:pStyle w:val="Odstavecseseznamem"/>
+        <w:numPr>
+          <w:ilvl w:val="0"/>
+          <w:numId w:val="5"/>
+        </w:numPr>
+        <w:rPr>
+          <w:lang w:val="en-US"/>
+        </w:rPr>
+      </w:pPr>
+      <w:r>
+        <w:rPr>
+          <w:lang w:val="en-US"/>
+        </w:rPr>
+        <w:t>Po otevření správy indexů se špatně zobrazoval seznam projektů u předtím nakliknutého záznamu</w:t>
+      </w:r>
+    </w:p>
+    <w:p>
+      <w:pPr>
+        <w:pStyle w:val="Nadpis3"/>
+        <w:rPr>
+          <w:lang w:val="en-US"/>
+        </w:rPr>
+      </w:pPr>
+      <w:r>
+        <w:rPr>
+          <w:lang w:val="en-US"/>
+        </w:rPr>
+        <w:t>Změněno</w:t>
+      </w:r>
+    </w:p>
+    <w:p>
+      <w:pPr>
+        <w:pStyle w:val="Odstavecseseznamem"/>
+        <w:numPr>
+          <w:ilvl w:val="0"/>
+          <w:numId w:val="1"/>
+        </w:numPr>
+        <w:rPr>
+          <w:lang w:val="en-US"/>
+        </w:rPr>
+      </w:pPr>
+    </w:p>
+    <w:p>
+      <w:pPr>
+        <w:pStyle w:val="Nadpis3"/>
+        <w:rPr>
+          <w:lang w:val="en-US"/>
+        </w:rPr>
+      </w:pPr>
+      <w:r>
+        <w:rPr>
+          <w:lang w:val="en-US"/>
+        </w:rPr>
+        <w:t>Odebráno</w:t>
+      </w:r>
+    </w:p>
+    <w:p>
+      <w:pPr>
+        <w:pStyle w:val="Odstavecseseznamem"/>
+        <w:numPr>
+          <w:ilvl w:val="0"/>
+          <w:numId w:val="1"/>
+        </w:numPr>
+        <w:rPr>
+          <w:lang w:val="en-US"/>
+        </w:rPr>
+      </w:pPr>
+    </w:p>
+    <w:p>
+      <w:pPr>
+        <w:rPr>
+          <w:rFonts w:asciiTheme="majorHAnsi" w:eastAsiaTheme="majorEastAsia" w:hAnsiTheme="majorHAnsi" w:cstheme="majorBidi"/>
+          <w:color w:val="0F4761" w:themeColor="accent1" w:themeShade="BF"/>
+          <w:sz w:val="32"/>
+          <w:szCs w:val="32"/>
+          <w:lang w:val="en-US"/>
+        </w:rPr>
+      </w:pPr>
+      <w:r>
+        <w:rPr>
+          <w:lang w:val="en-US"/>
+        </w:rPr>
+        <w:br w:type="page"/>
+      </w:r>
+    </w:p>
+    <w:p>
+      <w:pPr>
+        <w:pStyle w:val="Nadpis2"/>
+        <w:rPr>
+          <w:lang w:val="en-US"/>
+        </w:rPr>
+      </w:pPr>
+      <w:r>
+        <w:rPr>
+          <w:lang w:val="en-US"/>
+        </w:rPr>
+        <w:lastRenderedPageBreak/>
         <w:t>Verze 1.1.</w:t>
       </w:r>
       <w:r>

</xml_diff>

<commit_message>
index management dialog review
</commit_message>
<xml_diff>
--- a/Changelog.docx
+++ b/Changelog.docx
@@ -42,13 +42,7 @@
         <w:rPr>
           <w:lang w:val="en-US"/>
         </w:rPr>
-        <w:t>9.</w:t>
-      </w:r>
-      <w:r>
-        <w:rPr>
-          <w:lang w:val="en-US"/>
-        </w:rPr>
-        <w:t>1</w:t>
+        <w:t>10.0</w:t>
       </w:r>
       <w:r>
         <w:rPr>
@@ -60,13 +54,7 @@
         <w:rPr>
           <w:lang w:val="en-US"/>
         </w:rPr>
-        <w:t>1.5</w:t>
-      </w:r>
-      <w:r>
-        <w:rPr>
-          <w:lang w:val="en-US"/>
-        </w:rPr>
-        <w:t>.2025</w:t>
+        <w:t>1.5.2025</w:t>
       </w:r>
     </w:p>
     <w:p>
@@ -94,6 +82,18 @@
           <w:lang w:val="en-US"/>
         </w:rPr>
       </w:pPr>
+      <w:r>
+        <w:rPr>
+          <w:lang w:val="en-US"/>
+        </w:rPr>
+        <w:t xml:space="preserve">Přejmenování indexů </w:t>
+      </w:r>
+      <w:r>
+        <w:rPr>
+          <w:lang w:val="en-US"/>
+        </w:rPr>
+        <w:t>se projeví u všech stávajících záznamů (vyjma záznamů v uzamčeném měsíci)</w:t>
+      </w:r>
     </w:p>
     <w:p>
       <w:pPr>
@@ -152,6 +152,353 @@
           <w:lang w:val="en-US"/>
         </w:rPr>
       </w:pPr>
+      <w:r>
+        <w:rPr>
+          <w:lang w:val="en-US"/>
+        </w:rPr>
+        <w:t>Změna ovládacího prvku pro změnu indexů z důvodu chybových ovládacích prvků zabudovaných v systému Windows při specifických situacích</w:t>
+      </w:r>
+      <w:r>
+        <w:rPr>
+          <w:lang w:val="en-US"/>
+        </w:rPr>
+        <w:br/>
+      </w:r>
+      <w:r>
+        <w:rPr>
+          <w:noProof/>
+          <w:lang w:val="en-US"/>
+        </w:rPr>
+        <w:drawing>
+          <wp:inline distT="0" distB="0" distL="0" distR="0" wp14:anchorId="35E32FDC" wp14:editId="438468D9">
+            <wp:extent cx="2371725" cy="1400175"/>
+            <wp:effectExtent l="0" t="57150" r="0" b="523875"/>
+            <wp:docPr id="1074668003" name="Obrázek 1"/>
+            <wp:cNvGraphicFramePr>
+              <a:graphicFrameLocks xmlns:a="http://schemas.openxmlformats.org/drawingml/2006/main" noChangeAspect="1"/>
+            </wp:cNvGraphicFramePr>
+            <a:graphic xmlns:a="http://schemas.openxmlformats.org/drawingml/2006/main">
+              <a:graphicData uri="http://schemas.openxmlformats.org/drawingml/2006/picture">
+                <pic:pic xmlns:pic="http://schemas.openxmlformats.org/drawingml/2006/picture">
+                  <pic:nvPicPr>
+                    <pic:cNvPr id="0" name="Picture 1"/>
+                    <pic:cNvPicPr>
+                      <a:picLocks noChangeAspect="1" noChangeArrowheads="1"/>
+                    </pic:cNvPicPr>
+                  </pic:nvPicPr>
+                  <pic:blipFill>
+                    <a:blip r:embed="rId5">
+                      <a:extLst>
+                        <a:ext uri="{28A0092B-C50C-407E-A947-70E740481C1C}">
+                          <a14:useLocalDpi xmlns:a14="http://schemas.microsoft.com/office/drawing/2010/main" val="0"/>
+                        </a:ext>
+                      </a:extLst>
+                    </a:blip>
+                    <a:srcRect/>
+                    <a:stretch>
+                      <a:fillRect/>
+                    </a:stretch>
+                  </pic:blipFill>
+                  <pic:spPr bwMode="auto">
+                    <a:xfrm>
+                      <a:off x="0" y="0"/>
+                      <a:ext cx="2371725" cy="1400175"/>
+                    </a:xfrm>
+                    <a:prstGeom prst="rect">
+                      <a:avLst/>
+                    </a:prstGeom>
+                    <a:ln>
+                      <a:noFill/>
+                    </a:ln>
+                    <a:effectLst>
+                      <a:reflection blurRad="12700" stA="30000" endPos="30000" dist="5000" dir="5400000" sy="-100000" algn="bl" rotWithShape="0"/>
+                    </a:effectLst>
+                    <a:scene3d>
+                      <a:camera prst="perspectiveContrastingLeftFacing">
+                        <a:rot lat="300000" lon="19800000" rev="0"/>
+                      </a:camera>
+                      <a:lightRig rig="threePt" dir="t">
+                        <a:rot lat="0" lon="0" rev="2700000"/>
+                      </a:lightRig>
+                    </a:scene3d>
+                    <a:sp3d>
+                      <a:bevelT w="63500" h="50800"/>
+                    </a:sp3d>
+                  </pic:spPr>
+                </pic:pic>
+              </a:graphicData>
+            </a:graphic>
+          </wp:inline>
+        </w:drawing>
+      </w:r>
+    </w:p>
+    <w:p>
+      <w:pPr>
+        <w:pStyle w:val="Odstavecseseznamem"/>
+        <w:numPr>
+          <w:ilvl w:val="1"/>
+          <w:numId w:val="1"/>
+        </w:numPr>
+        <w:rPr>
+          <w:lang w:val="en-US"/>
+        </w:rPr>
+      </w:pPr>
+      <w:r>
+        <w:rPr>
+          <w:lang w:val="en-US"/>
+        </w:rPr>
+        <w:t>Klávesové zkratky:</w:t>
+      </w:r>
+    </w:p>
+    <w:p>
+      <w:pPr>
+        <w:pStyle w:val="Odstavecseseznamem"/>
+        <w:numPr>
+          <w:ilvl w:val="2"/>
+          <w:numId w:val="1"/>
+        </w:numPr>
+        <w:rPr>
+          <w:lang w:val="en-US"/>
+        </w:rPr>
+      </w:pPr>
+      <w:r>
+        <w:rPr>
+          <w:lang w:val="en-US"/>
+        </w:rPr>
+        <w:t>Enter – výběr zvýrazněného</w:t>
+      </w:r>
+    </w:p>
+    <w:p>
+      <w:pPr>
+        <w:pStyle w:val="Odstavecseseznamem"/>
+        <w:numPr>
+          <w:ilvl w:val="2"/>
+          <w:numId w:val="1"/>
+        </w:numPr>
+        <w:rPr>
+          <w:lang w:val="en-US"/>
+        </w:rPr>
+      </w:pPr>
+      <w:r>
+        <w:rPr>
+          <w:lang w:val="en-US"/>
+        </w:rPr>
+        <w:t>Esc – uzavření vysouvacího seznamu</w:t>
+      </w:r>
+    </w:p>
+    <w:p>
+      <w:pPr>
+        <w:pStyle w:val="Odstavecseseznamem"/>
+        <w:numPr>
+          <w:ilvl w:val="2"/>
+          <w:numId w:val="1"/>
+        </w:numPr>
+        <w:rPr>
+          <w:lang w:val="en-US"/>
+        </w:rPr>
+      </w:pPr>
+      <w:r>
+        <w:rPr>
+          <w:lang w:val="en-US"/>
+        </w:rPr>
+        <w:t>Šipky – výběr položky</w:t>
+      </w:r>
+    </w:p>
+    <w:p>
+      <w:pPr>
+        <w:pStyle w:val="Odstavecseseznamem"/>
+        <w:numPr>
+          <w:ilvl w:val="0"/>
+          <w:numId w:val="1"/>
+        </w:numPr>
+        <w:rPr>
+          <w:lang w:val="en-US"/>
+        </w:rPr>
+      </w:pPr>
+      <w:r>
+        <w:rPr>
+          <w:lang w:val="en-US"/>
+        </w:rPr>
+        <w:lastRenderedPageBreak/>
+        <w:t>Změna dialogu pro úpravu indexů</w:t>
+      </w:r>
+      <w:r>
+        <w:rPr>
+          <w:lang w:val="en-US"/>
+        </w:rPr>
+        <w:br/>
+      </w:r>
+      <w:r>
+        <w:rPr>
+          <w:noProof/>
+        </w:rPr>
+        <w:drawing>
+          <wp:inline distT="0" distB="0" distL="0" distR="0" wp14:anchorId="673A295C" wp14:editId="5744742E">
+            <wp:extent cx="3898332" cy="2838450"/>
+            <wp:effectExtent l="0" t="209550" r="0" b="1028700"/>
+            <wp:docPr id="1866778351" name="Obrázek 1"/>
+            <wp:cNvGraphicFramePr>
+              <a:graphicFrameLocks xmlns:a="http://schemas.openxmlformats.org/drawingml/2006/main" noChangeAspect="1"/>
+            </wp:cNvGraphicFramePr>
+            <a:graphic xmlns:a="http://schemas.openxmlformats.org/drawingml/2006/main">
+              <a:graphicData uri="http://schemas.openxmlformats.org/drawingml/2006/picture">
+                <pic:pic xmlns:pic="http://schemas.openxmlformats.org/drawingml/2006/picture">
+                  <pic:nvPicPr>
+                    <pic:cNvPr id="1866778351" name=""/>
+                    <pic:cNvPicPr/>
+                  </pic:nvPicPr>
+                  <pic:blipFill>
+                    <a:blip r:embed="rId6"/>
+                    <a:stretch>
+                      <a:fillRect/>
+                    </a:stretch>
+                  </pic:blipFill>
+                  <pic:spPr>
+                    <a:xfrm>
+                      <a:off x="0" y="0"/>
+                      <a:ext cx="3898855" cy="2838831"/>
+                    </a:xfrm>
+                    <a:prstGeom prst="rect">
+                      <a:avLst/>
+                    </a:prstGeom>
+                    <a:ln>
+                      <a:noFill/>
+                    </a:ln>
+                    <a:effectLst>
+                      <a:reflection blurRad="12700" stA="30000" endPos="30000" dist="5000" dir="5400000" sy="-100000" algn="bl" rotWithShape="0"/>
+                    </a:effectLst>
+                    <a:scene3d>
+                      <a:camera prst="perspectiveContrastingLeftFacing">
+                        <a:rot lat="300000" lon="19800000" rev="0"/>
+                      </a:camera>
+                      <a:lightRig rig="threePt" dir="t">
+                        <a:rot lat="0" lon="0" rev="2700000"/>
+                      </a:lightRig>
+                    </a:scene3d>
+                    <a:sp3d>
+                      <a:bevelT w="63500" h="50800"/>
+                    </a:sp3d>
+                  </pic:spPr>
+                </pic:pic>
+              </a:graphicData>
+            </a:graphic>
+          </wp:inline>
+        </w:drawing>
+      </w:r>
+    </w:p>
+    <w:p>
+      <w:pPr>
+        <w:pStyle w:val="Odstavecseseznamem"/>
+        <w:numPr>
+          <w:ilvl w:val="1"/>
+          <w:numId w:val="1"/>
+        </w:numPr>
+        <w:rPr>
+          <w:lang w:val="en-US"/>
+        </w:rPr>
+      </w:pPr>
+      <w:r>
+        <w:rPr>
+          <w:lang w:val="en-US"/>
+        </w:rPr>
+        <w:t xml:space="preserve">Lze mazat více položek najednou (multivýběr pomocí modifikátoru </w:t>
+      </w:r>
+      <w:r>
+        <w:rPr>
+          <w:lang w:val="en-US"/>
+        </w:rPr>
+        <w:t>Ctrl</w:t>
+      </w:r>
+      <w:r>
+        <w:rPr>
+          <w:lang w:val="en-US"/>
+        </w:rPr>
+        <w:t>/</w:t>
+      </w:r>
+      <w:r>
+        <w:rPr>
+          <w:lang w:val="en-US"/>
+        </w:rPr>
+        <w:t>Shift</w:t>
+      </w:r>
+      <w:r>
+        <w:rPr>
+          <w:lang w:val="en-US"/>
+        </w:rPr>
+        <w:t>)</w:t>
+      </w:r>
+    </w:p>
+    <w:p>
+      <w:pPr>
+        <w:pStyle w:val="Odstavecseseznamem"/>
+        <w:numPr>
+          <w:ilvl w:val="1"/>
+          <w:numId w:val="1"/>
+        </w:numPr>
+        <w:rPr>
+          <w:lang w:val="en-US"/>
+        </w:rPr>
+      </w:pPr>
+      <w:r>
+        <w:rPr>
+          <w:lang w:val="en-US"/>
+        </w:rPr>
+        <w:t>Přehlednější rozhraní</w:t>
+      </w:r>
+    </w:p>
+    <w:p>
+      <w:pPr>
+        <w:pStyle w:val="Odstavecseseznamem"/>
+        <w:numPr>
+          <w:ilvl w:val="1"/>
+          <w:numId w:val="1"/>
+        </w:numPr>
+        <w:rPr>
+          <w:lang w:val="en-US"/>
+        </w:rPr>
+      </w:pPr>
+      <w:r>
+        <w:rPr>
+          <w:lang w:val="en-US"/>
+        </w:rPr>
+        <w:t>Pro info:</w:t>
+      </w:r>
+    </w:p>
+    <w:p>
+      <w:pPr>
+        <w:pStyle w:val="Odstavecseseznamem"/>
+        <w:numPr>
+          <w:ilvl w:val="2"/>
+          <w:numId w:val="1"/>
+        </w:numPr>
+        <w:rPr>
+          <w:lang w:val="en-US"/>
+        </w:rPr>
+      </w:pPr>
+      <w:r>
+        <w:rPr>
+          <w:lang w:val="en-US"/>
+        </w:rPr>
+        <w:t>smazání indexu neovlivní dosavadní záznamy hodin</w:t>
+      </w:r>
+    </w:p>
+    <w:p>
+      <w:pPr>
+        <w:pStyle w:val="Odstavecseseznamem"/>
+        <w:numPr>
+          <w:ilvl w:val="2"/>
+          <w:numId w:val="1"/>
+        </w:numPr>
+        <w:rPr>
+          <w:lang w:val="en-US"/>
+        </w:rPr>
+      </w:pPr>
+      <w:r>
+        <w:rPr>
+          <w:lang w:val="en-US"/>
+        </w:rPr>
+        <w:t>přejmenování položky ovlivní všechny záznamy, které tento index používají (s výjimkou záznamů v uzamčeném měsíci)</w:t>
+      </w:r>
     </w:p>
     <w:p>
       <w:pPr>
@@ -713,7 +1060,7 @@
           <w:noProof/>
         </w:rPr>
         <w:drawing>
-          <wp:inline distT="0" distB="0" distL="0" distR="0" wp14:anchorId="5722D092" wp14:editId="0C280C14">
+          <wp:inline distT="0" distB="0" distL="0" distR="0" wp14:anchorId="5722D092" wp14:editId="31DCD51F">
             <wp:extent cx="2762250" cy="3724275"/>
             <wp:effectExtent l="0" t="0" r="0" b="9525"/>
             <wp:docPr id="636217082" name="Obrázek 1" descr="Obsah obrázku text, snímek obrazovky, displej, číslo&#10;&#10;Obsah vygenerovaný umělou inteligencí může být nesprávný."/>
@@ -728,7 +1075,7 @@
                     <pic:cNvPicPr/>
                   </pic:nvPicPr>
                   <pic:blipFill>
-                    <a:blip r:embed="rId5"/>
+                    <a:blip r:embed="rId7"/>
                     <a:stretch>
                       <a:fillRect/>
                     </a:stretch>
@@ -841,7 +1188,7 @@
                     </pic:cNvPicPr>
                   </pic:nvPicPr>
                   <pic:blipFill>
-                    <a:blip r:embed="rId6">
+                    <a:blip r:embed="rId8">
                       <a:extLst>
                         <a:ext uri="{28A0092B-C50C-407E-A947-70E740481C1C}">
                           <a14:useLocalDpi xmlns:a14="http://schemas.microsoft.com/office/drawing/2010/main" val="0"/>
@@ -2376,7 +2723,7 @@
         <w:rFonts w:ascii="Aptos" w:eastAsiaTheme="minorHAnsi" w:hAnsi="Aptos" w:cstheme="minorBidi" w:hint="default"/>
       </w:rPr>
     </w:lvl>
-    <w:lvl w:ilvl="1" w:tplc="04050003" w:tentative="1">
+    <w:lvl w:ilvl="1" w:tplc="04050003">
       <w:start w:val="1"/>
       <w:numFmt w:val="bullet"/>
       <w:lvlText w:val="o"/>
@@ -2388,7 +2735,7 @@
         <w:rFonts w:ascii="Courier New" w:hAnsi="Courier New" w:cs="Courier New" w:hint="default"/>
       </w:rPr>
     </w:lvl>
-    <w:lvl w:ilvl="2" w:tplc="04050005" w:tentative="1">
+    <w:lvl w:ilvl="2" w:tplc="04050005">
       <w:start w:val="1"/>
       <w:numFmt w:val="bullet"/>
       <w:lvlText w:val=""/>

</xml_diff>

<commit_message>
current hour indicator only for current day
+ export rev
</commit_message>
<xml_diff>
--- a/Changelog.docx
+++ b/Changelog.docx
@@ -100,6 +100,12 @@
           <w:lang w:val="en-US"/>
         </w:rPr>
       </w:pPr>
+      <w:r>
+        <w:rPr>
+          <w:lang w:val="en-US"/>
+        </w:rPr>
+        <w:t>Indikátor počtu dosud vykázaných hodin pro konkrétní den</w:t>
+      </w:r>
     </w:p>
     <w:p>
       <w:pPr>
@@ -171,6 +177,24 @@
     </w:p>
     <w:p>
       <w:pPr>
+        <w:pStyle w:val="Odstavecseseznamem"/>
+        <w:numPr>
+          <w:ilvl w:val="0"/>
+          <w:numId w:val="5"/>
+        </w:numPr>
+        <w:rPr>
+          <w:lang w:val="en-US"/>
+        </w:rPr>
+      </w:pPr>
+      <w:r>
+        <w:rPr>
+          <w:lang w:val="en-US"/>
+        </w:rPr>
+        <w:t>Indikátor aktuálního času se již nezobrazuje v týdnech mimo aktuální</w:t>
+      </w:r>
+    </w:p>
+    <w:p>
+      <w:pPr>
         <w:pStyle w:val="Nadpis3"/>
         <w:rPr>
           <w:lang w:val="en-US"/>
@@ -198,7 +222,21 @@
         <w:rPr>
           <w:lang w:val="en-US"/>
         </w:rPr>
-        <w:t xml:space="preserve">Časy příchodů a odchodů jsou synchronizované s docházkou </w:t>
+        <w:t xml:space="preserve">Časy příchodů </w:t>
+      </w:r>
+      <w:proofErr w:type="gramStart"/>
+      <w:r>
+        <w:rPr>
+          <w:lang w:val="en-US"/>
+        </w:rPr>
+        <w:t>a</w:t>
+      </w:r>
+      <w:proofErr w:type="gramEnd"/>
+      <w:r>
+        <w:rPr>
+          <w:lang w:val="en-US"/>
+        </w:rPr>
+        <w:t xml:space="preserve"> odchodů jsou synchronizované s docházkou </w:t>
       </w:r>
       <w:r>
         <w:rPr>

</xml_diff>

<commit_message>
comboboxreset and export powerkey and hour highlight
</commit_message>
<xml_diff>
--- a/Changelog.docx
+++ b/Changelog.docx
@@ -36,6 +36,214 @@
         <w:rPr>
           <w:lang w:val="en-US"/>
         </w:rPr>
+        <w:t>Verze 1.</w:t>
+      </w:r>
+      <w:r>
+        <w:rPr>
+          <w:lang w:val="en-US"/>
+        </w:rPr>
+        <w:t>2</w:t>
+      </w:r>
+      <w:r>
+        <w:rPr>
+          <w:lang w:val="en-US"/>
+        </w:rPr>
+        <w:t>.</w:t>
+      </w:r>
+      <w:r>
+        <w:rPr>
+          <w:lang w:val="en-US"/>
+        </w:rPr>
+        <w:t>0.1</w:t>
+      </w:r>
+      <w:r>
+        <w:rPr>
+          <w:lang w:val="en-US"/>
+        </w:rPr>
+        <w:t xml:space="preserve"> – </w:t>
+      </w:r>
+      <w:r>
+        <w:rPr>
+          <w:lang w:val="en-US"/>
+        </w:rPr>
+        <w:t>5.5.2025</w:t>
+      </w:r>
+    </w:p>
+    <w:p>
+      <w:pPr>
+        <w:pStyle w:val="Nadpis3"/>
+        <w:rPr>
+          <w:lang w:val="en-US"/>
+        </w:rPr>
+      </w:pPr>
+      <w:r>
+        <w:rPr>
+          <w:lang w:val="en-US"/>
+        </w:rPr>
+        <w:t>Přidáno</w:t>
+      </w:r>
+    </w:p>
+    <w:p>
+      <w:pPr>
+        <w:pStyle w:val="Odstavecseseznamem"/>
+        <w:numPr>
+          <w:ilvl w:val="0"/>
+          <w:numId w:val="5"/>
+        </w:numPr>
+        <w:rPr>
+          <w:lang w:val="en-US"/>
+        </w:rPr>
+      </w:pPr>
+      <w:r>
+        <w:rPr>
+          <w:lang w:val="en-US"/>
+        </w:rPr>
+        <w:t xml:space="preserve">V exportu </w:t>
+      </w:r>
+      <w:r>
+        <w:rPr>
+          <w:lang w:val="en-US"/>
+        </w:rPr>
+        <w:t xml:space="preserve">přidány </w:t>
+      </w:r>
+      <w:r>
+        <w:rPr>
+          <w:lang w:val="en-US"/>
+        </w:rPr>
+        <w:t>sumy hodin z PowerKey</w:t>
+      </w:r>
+    </w:p>
+    <w:p>
+      <w:pPr>
+        <w:pStyle w:val="Nadpis3"/>
+        <w:rPr>
+          <w:lang w:val="en-US"/>
+        </w:rPr>
+      </w:pPr>
+      <w:r>
+        <w:rPr>
+          <w:lang w:val="en-US"/>
+        </w:rPr>
+        <w:t>Opraveno</w:t>
+      </w:r>
+    </w:p>
+    <w:p>
+      <w:pPr>
+        <w:pStyle w:val="Odstavecseseznamem"/>
+        <w:numPr>
+          <w:ilvl w:val="0"/>
+          <w:numId w:val="5"/>
+        </w:numPr>
+        <w:rPr>
+          <w:lang w:val="en-US"/>
+        </w:rPr>
+      </w:pPr>
+      <w:r>
+        <w:rPr>
+          <w:lang w:val="en-US"/>
+        </w:rPr>
+        <w:t>Při překliknutí mezi projektem/provozem se nemazal vysouvací seznam</w:t>
+      </w:r>
+    </w:p>
+    <w:p>
+      <w:pPr>
+        <w:pStyle w:val="Odstavecseseznamem"/>
+        <w:numPr>
+          <w:ilvl w:val="0"/>
+          <w:numId w:val="5"/>
+        </w:numPr>
+        <w:rPr>
+          <w:lang w:val="en-US"/>
+        </w:rPr>
+      </w:pPr>
+      <w:r>
+        <w:rPr>
+          <w:lang w:val="en-US"/>
+        </w:rPr>
+        <w:t>Už se správně ukazuje zvýraznění aktuální hodiny</w:t>
+      </w:r>
+    </w:p>
+    <w:p>
+      <w:pPr>
+        <w:pStyle w:val="Nadpis3"/>
+        <w:rPr>
+          <w:lang w:val="en-US"/>
+        </w:rPr>
+      </w:pPr>
+      <w:r>
+        <w:rPr>
+          <w:lang w:val="en-US"/>
+        </w:rPr>
+        <w:t>Změněno</w:t>
+      </w:r>
+    </w:p>
+    <w:p>
+      <w:pPr>
+        <w:pStyle w:val="Odstavecseseznamem"/>
+        <w:numPr>
+          <w:ilvl w:val="0"/>
+          <w:numId w:val="1"/>
+        </w:numPr>
+        <w:rPr>
+          <w:lang w:val="en-US"/>
+        </w:rPr>
+      </w:pPr>
+    </w:p>
+    <w:p>
+      <w:pPr>
+        <w:pStyle w:val="Nadpis3"/>
+        <w:rPr>
+          <w:lang w:val="en-US"/>
+        </w:rPr>
+      </w:pPr>
+      <w:r>
+        <w:rPr>
+          <w:lang w:val="en-US"/>
+        </w:rPr>
+        <w:t>Odebráno</w:t>
+      </w:r>
+    </w:p>
+    <w:p>
+      <w:pPr>
+        <w:pStyle w:val="Odstavecseseznamem"/>
+        <w:numPr>
+          <w:ilvl w:val="0"/>
+          <w:numId w:val="1"/>
+        </w:numPr>
+        <w:rPr>
+          <w:lang w:val="en-US"/>
+        </w:rPr>
+      </w:pPr>
+    </w:p>
+    <w:p>
+      <w:pPr>
+        <w:rPr>
+          <w:rFonts w:asciiTheme="majorHAnsi" w:eastAsiaTheme="majorEastAsia" w:hAnsiTheme="majorHAnsi" w:cstheme="majorBidi"/>
+          <w:color w:val="0F4761" w:themeColor="accent1" w:themeShade="BF"/>
+          <w:sz w:val="32"/>
+          <w:szCs w:val="32"/>
+          <w:lang w:val="en-US"/>
+        </w:rPr>
+      </w:pPr>
+      <w:r>
+        <w:rPr>
+          <w:lang w:val="en-US"/>
+        </w:rPr>
+        <w:br w:type="page"/>
+      </w:r>
+    </w:p>
+    <w:p>
+      <w:pPr>
+        <w:pStyle w:val="Nadpis2"/>
+        <w:rPr>
+          <w:lang w:val="en-US"/>
+        </w:rPr>
+      </w:pPr>
+      <w:r>
+        <w:rPr>
+          <w:lang w:val="en-US"/>
+        </w:rPr>
+        <w:lastRenderedPageBreak/>
         <w:t>Verze 1.</w:t>
       </w:r>
       <w:r>

</xml_diff>

<commit_message>
adjustment of daylabels etc
</commit_message>
<xml_diff>
--- a/Changelog.docx
+++ b/Changelog.docx
@@ -188,6 +188,12 @@
           <w:lang w:val="en-US"/>
         </w:rPr>
       </w:pPr>
+      <w:r>
+        <w:rPr>
+          <w:lang w:val="en-US"/>
+        </w:rPr>
+        <w:t>Posun polí s datem, dnem a časem</w:t>
+      </w:r>
     </w:p>
     <w:p>
       <w:pPr>

</xml_diff>

<commit_message>
excluded absence in export
</commit_message>
<xml_diff>
--- a/Changelog.docx
+++ b/Changelog.docx
@@ -192,7 +192,37 @@
         <w:rPr>
           <w:lang w:val="en-US"/>
         </w:rPr>
-        <w:t>Posun polí s datem, dnem a časem</w:t>
+        <w:t xml:space="preserve">Posun </w:t>
+      </w:r>
+      <w:r>
+        <w:rPr>
+          <w:lang w:val="en-US"/>
+        </w:rPr>
+        <w:t xml:space="preserve">labelů </w:t>
+      </w:r>
+      <w:r>
+        <w:rPr>
+          <w:lang w:val="en-US"/>
+        </w:rPr>
+        <w:t>s datem, dnem a časem</w:t>
+      </w:r>
+    </w:p>
+    <w:p>
+      <w:pPr>
+        <w:pStyle w:val="Odstavecseseznamem"/>
+        <w:numPr>
+          <w:ilvl w:val="0"/>
+          <w:numId w:val="1"/>
+        </w:numPr>
+        <w:rPr>
+          <w:lang w:val="en-US"/>
+        </w:rPr>
+      </w:pPr>
+      <w:r>
+        <w:rPr>
+          <w:lang w:val="en-US"/>
+        </w:rPr>
+        <w:t>V exportu se již nepočítá nepřítomnost</w:t>
       </w:r>
     </w:p>
     <w:p>

</xml_diff>

<commit_message>
hourlabels coloring and text modes
</commit_message>
<xml_diff>
--- a/Changelog.docx
+++ b/Changelog.docx
@@ -36,6 +36,613 @@
         <w:rPr>
           <w:lang w:val="en-US"/>
         </w:rPr>
+        <w:t>Verze 1.</w:t>
+      </w:r>
+      <w:r>
+        <w:rPr>
+          <w:lang w:val="en-US"/>
+        </w:rPr>
+        <w:t>2</w:t>
+      </w:r>
+      <w:r>
+        <w:rPr>
+          <w:lang w:val="en-US"/>
+        </w:rPr>
+        <w:t>.</w:t>
+      </w:r>
+      <w:r>
+        <w:rPr>
+          <w:lang w:val="en-US"/>
+        </w:rPr>
+        <w:t>3</w:t>
+      </w:r>
+      <w:r>
+        <w:rPr>
+          <w:lang w:val="en-US"/>
+        </w:rPr>
+        <w:t>.0</w:t>
+      </w:r>
+      <w:r>
+        <w:rPr>
+          <w:lang w:val="en-US"/>
+        </w:rPr>
+        <w:t xml:space="preserve"> – </w:t>
+      </w:r>
+      <w:r>
+        <w:rPr>
+          <w:lang w:val="en-US"/>
+        </w:rPr>
+        <w:t>1</w:t>
+      </w:r>
+      <w:r>
+        <w:rPr>
+          <w:lang w:val="en-US"/>
+        </w:rPr>
+        <w:t>5</w:t>
+      </w:r>
+      <w:r>
+        <w:rPr>
+          <w:lang w:val="en-US"/>
+        </w:rPr>
+        <w:t>.5.2025</w:t>
+      </w:r>
+    </w:p>
+    <w:p>
+      <w:pPr>
+        <w:pStyle w:val="Nadpis3"/>
+        <w:rPr>
+          <w:lang w:val="en-US"/>
+        </w:rPr>
+      </w:pPr>
+      <w:r>
+        <w:rPr>
+          <w:lang w:val="en-US"/>
+        </w:rPr>
+        <w:t>Přidáno</w:t>
+      </w:r>
+    </w:p>
+    <w:p>
+      <w:pPr>
+        <w:pStyle w:val="Odstavecseseznamem"/>
+        <w:numPr>
+          <w:ilvl w:val="0"/>
+          <w:numId w:val="5"/>
+        </w:numPr>
+        <w:rPr>
+          <w:lang w:val="en-US"/>
+        </w:rPr>
+      </w:pPr>
+      <w:r>
+        <w:rPr>
+          <w:lang w:val="en-US"/>
+        </w:rPr>
+        <w:t>Od dnešního dne se v případě několika záznamů odchodu / příchodu správně ukazuje každý z nich</w:t>
+      </w:r>
+    </w:p>
+    <w:p>
+      <w:pPr>
+        <w:pStyle w:val="Odstavecseseznamem"/>
+        <w:numPr>
+          <w:ilvl w:val="0"/>
+          <w:numId w:val="5"/>
+        </w:numPr>
+        <w:rPr>
+          <w:lang w:val="en-US"/>
+        </w:rPr>
+      </w:pPr>
+      <w:r>
+        <w:rPr>
+          <w:lang w:val="en-US"/>
+        </w:rPr>
+        <w:t>Módy vyznačení počtu hodin. Přepíná se kliknutím na panel se seznamem dnů</w:t>
+      </w:r>
+    </w:p>
+    <w:p>
+      <w:pPr>
+        <w:pStyle w:val="Odstavecseseznamem"/>
+        <w:ind w:left="1440"/>
+        <w:rPr>
+          <w:lang w:val="en-US"/>
+        </w:rPr>
+      </w:pPr>
+      <w:r>
+        <w:rPr>
+          <w:lang w:val="en-US"/>
+        </w:rPr>
+        <w:t>Seznam módů:</w:t>
+      </w:r>
+    </w:p>
+    <w:p>
+      <w:pPr>
+        <w:pStyle w:val="Odstavecseseznamem"/>
+        <w:numPr>
+          <w:ilvl w:val="1"/>
+          <w:numId w:val="5"/>
+        </w:numPr>
+        <w:rPr>
+          <w:lang w:val="en-US"/>
+        </w:rPr>
+      </w:pPr>
+      <w:r>
+        <w:rPr>
+          <w:lang w:val="en-US"/>
+        </w:rPr>
+        <w:t>Ukazuje počet vykázaných hodin v aplikaci</w:t>
+      </w:r>
+      <w:r>
+        <w:rPr>
+          <w:lang w:val="en-US"/>
+        </w:rPr>
+        <w:br/>
+      </w:r>
+      <w:r>
+        <w:rPr>
+          <w:noProof/>
+        </w:rPr>
+        <w:drawing>
+          <wp:inline distT="0" distB="0" distL="0" distR="0" wp14:anchorId="0D4C9B00" wp14:editId="286495C7">
+            <wp:extent cx="714375" cy="2933700"/>
+            <wp:effectExtent l="152400" t="114300" r="142875" b="171450"/>
+            <wp:docPr id="419999814" name="Obrázek 1" descr="Obsah obrázku text, Písmo, snímek obrazovky, design&#10;&#10;Obsah vygenerovaný umělou inteligencí může být nesprávný."/>
+            <wp:cNvGraphicFramePr>
+              <a:graphicFrameLocks xmlns:a="http://schemas.openxmlformats.org/drawingml/2006/main" noChangeAspect="1"/>
+            </wp:cNvGraphicFramePr>
+            <a:graphic xmlns:a="http://schemas.openxmlformats.org/drawingml/2006/main">
+              <a:graphicData uri="http://schemas.openxmlformats.org/drawingml/2006/picture">
+                <pic:pic xmlns:pic="http://schemas.openxmlformats.org/drawingml/2006/picture">
+                  <pic:nvPicPr>
+                    <pic:cNvPr id="419999814" name="Obrázek 1" descr="Obsah obrázku text, Písmo, snímek obrazovky, design&#10;&#10;Obsah vygenerovaný umělou inteligencí může být nesprávný."/>
+                    <pic:cNvPicPr/>
+                  </pic:nvPicPr>
+                  <pic:blipFill>
+                    <a:blip r:embed="rId6"/>
+                    <a:stretch>
+                      <a:fillRect/>
+                    </a:stretch>
+                  </pic:blipFill>
+                  <pic:spPr>
+                    <a:xfrm>
+                      <a:off x="0" y="0"/>
+                      <a:ext cx="714375" cy="2933700"/>
+                    </a:xfrm>
+                    <a:prstGeom prst="rect">
+                      <a:avLst/>
+                    </a:prstGeom>
+                    <a:solidFill>
+                      <a:srgbClr val="FFFFFF">
+                        <a:shade val="85000"/>
+                      </a:srgbClr>
+                    </a:solidFill>
+                    <a:ln w="88900" cap="sq">
+                      <a:solidFill>
+                        <a:srgbClr val="FFFFFF"/>
+                      </a:solidFill>
+                      <a:miter lim="800000"/>
+                    </a:ln>
+                    <a:effectLst>
+                      <a:outerShdw blurRad="55000" dist="18000" dir="5400000" algn="tl" rotWithShape="0">
+                        <a:srgbClr val="000000">
+                          <a:alpha val="40000"/>
+                        </a:srgbClr>
+                      </a:outerShdw>
+                    </a:effectLst>
+                    <a:scene3d>
+                      <a:camera prst="orthographicFront"/>
+                      <a:lightRig rig="twoPt" dir="t">
+                        <a:rot lat="0" lon="0" rev="7200000"/>
+                      </a:lightRig>
+                    </a:scene3d>
+                    <a:sp3d>
+                      <a:bevelT w="25400" h="19050"/>
+                      <a:contourClr>
+                        <a:srgbClr val="FFFFFF"/>
+                      </a:contourClr>
+                    </a:sp3d>
+                  </pic:spPr>
+                </pic:pic>
+              </a:graphicData>
+            </a:graphic>
+          </wp:inline>
+        </w:drawing>
+      </w:r>
+    </w:p>
+    <w:p>
+      <w:pPr>
+        <w:pStyle w:val="Odstavecseseznamem"/>
+        <w:numPr>
+          <w:ilvl w:val="1"/>
+          <w:numId w:val="5"/>
+        </w:numPr>
+        <w:rPr>
+          <w:lang w:val="en-US"/>
+        </w:rPr>
+      </w:pPr>
+      <w:r>
+        <w:rPr>
+          <w:lang w:val="en-US"/>
+        </w:rPr>
+        <w:t>Ukazuje počet vykázaných vůči docházce</w:t>
+      </w:r>
+      <w:r>
+        <w:rPr>
+          <w:lang w:val="en-US"/>
+        </w:rPr>
+        <w:br/>
+      </w:r>
+      <w:r>
+        <w:rPr>
+          <w:noProof/>
+        </w:rPr>
+        <w:drawing>
+          <wp:inline distT="0" distB="0" distL="0" distR="0" wp14:anchorId="26E7A1FA" wp14:editId="416CB62D">
+            <wp:extent cx="695325" cy="2914650"/>
+            <wp:effectExtent l="133350" t="114300" r="142875" b="171450"/>
+            <wp:docPr id="94797011" name="Obrázek 1" descr="Obsah obrázku text, Písmo, snímek obrazovky, typografie&#10;&#10;Obsah vygenerovaný umělou inteligencí může být nesprávný."/>
+            <wp:cNvGraphicFramePr>
+              <a:graphicFrameLocks xmlns:a="http://schemas.openxmlformats.org/drawingml/2006/main" noChangeAspect="1"/>
+            </wp:cNvGraphicFramePr>
+            <a:graphic xmlns:a="http://schemas.openxmlformats.org/drawingml/2006/main">
+              <a:graphicData uri="http://schemas.openxmlformats.org/drawingml/2006/picture">
+                <pic:pic xmlns:pic="http://schemas.openxmlformats.org/drawingml/2006/picture">
+                  <pic:nvPicPr>
+                    <pic:cNvPr id="94797011" name="Obrázek 1" descr="Obsah obrázku text, Písmo, snímek obrazovky, typografie&#10;&#10;Obsah vygenerovaný umělou inteligencí může být nesprávný."/>
+                    <pic:cNvPicPr/>
+                  </pic:nvPicPr>
+                  <pic:blipFill>
+                    <a:blip r:embed="rId7"/>
+                    <a:stretch>
+                      <a:fillRect/>
+                    </a:stretch>
+                  </pic:blipFill>
+                  <pic:spPr>
+                    <a:xfrm>
+                      <a:off x="0" y="0"/>
+                      <a:ext cx="695325" cy="2914650"/>
+                    </a:xfrm>
+                    <a:prstGeom prst="rect">
+                      <a:avLst/>
+                    </a:prstGeom>
+                    <a:solidFill>
+                      <a:srgbClr val="FFFFFF">
+                        <a:shade val="85000"/>
+                      </a:srgbClr>
+                    </a:solidFill>
+                    <a:ln w="88900" cap="sq">
+                      <a:solidFill>
+                        <a:srgbClr val="FFFFFF"/>
+                      </a:solidFill>
+                      <a:miter lim="800000"/>
+                    </a:ln>
+                    <a:effectLst>
+                      <a:outerShdw blurRad="55000" dist="18000" dir="5400000" algn="tl" rotWithShape="0">
+                        <a:srgbClr val="000000">
+                          <a:alpha val="40000"/>
+                        </a:srgbClr>
+                      </a:outerShdw>
+                    </a:effectLst>
+                    <a:scene3d>
+                      <a:camera prst="orthographicFront"/>
+                      <a:lightRig rig="twoPt" dir="t">
+                        <a:rot lat="0" lon="0" rev="7200000"/>
+                      </a:lightRig>
+                    </a:scene3d>
+                    <a:sp3d>
+                      <a:bevelT w="25400" h="19050"/>
+                      <a:contourClr>
+                        <a:srgbClr val="FFFFFF"/>
+                      </a:contourClr>
+                    </a:sp3d>
+                  </pic:spPr>
+                </pic:pic>
+              </a:graphicData>
+            </a:graphic>
+          </wp:inline>
+        </w:drawing>
+      </w:r>
+    </w:p>
+    <w:p>
+      <w:pPr>
+        <w:pStyle w:val="Odstavecseseznamem"/>
+        <w:numPr>
+          <w:ilvl w:val="1"/>
+          <w:numId w:val="5"/>
+        </w:numPr>
+        <w:rPr>
+          <w:lang w:val="en-US"/>
+        </w:rPr>
+      </w:pPr>
+      <w:r>
+        <w:rPr>
+          <w:lang w:val="en-US"/>
+        </w:rPr>
+        <w:lastRenderedPageBreak/>
+        <w:t>Červená =&gt; nesedí s docházkou, Zelená =&gt; sedí s docházkou</w:t>
+      </w:r>
+      <w:r>
+        <w:rPr>
+          <w:lang w:val="en-US"/>
+        </w:rPr>
+        <w:br/>
+      </w:r>
+      <w:r>
+        <w:rPr>
+          <w:noProof/>
+        </w:rPr>
+        <w:drawing>
+          <wp:inline distT="0" distB="0" distL="0" distR="0" wp14:anchorId="5BF5BB97" wp14:editId="454737ED">
+            <wp:extent cx="695325" cy="2981325"/>
+            <wp:effectExtent l="133350" t="114300" r="142875" b="161925"/>
+            <wp:docPr id="1253169829" name="Obrázek 1" descr="Obsah obrázku text, Písmo, snímek obrazovky, design&#10;&#10;Obsah vygenerovaný umělou inteligencí může být nesprávný."/>
+            <wp:cNvGraphicFramePr>
+              <a:graphicFrameLocks xmlns:a="http://schemas.openxmlformats.org/drawingml/2006/main" noChangeAspect="1"/>
+            </wp:cNvGraphicFramePr>
+            <a:graphic xmlns:a="http://schemas.openxmlformats.org/drawingml/2006/main">
+              <a:graphicData uri="http://schemas.openxmlformats.org/drawingml/2006/picture">
+                <pic:pic xmlns:pic="http://schemas.openxmlformats.org/drawingml/2006/picture">
+                  <pic:nvPicPr>
+                    <pic:cNvPr id="1253169829" name="Obrázek 1" descr="Obsah obrázku text, Písmo, snímek obrazovky, design&#10;&#10;Obsah vygenerovaný umělou inteligencí může být nesprávný."/>
+                    <pic:cNvPicPr/>
+                  </pic:nvPicPr>
+                  <pic:blipFill>
+                    <a:blip r:embed="rId8"/>
+                    <a:stretch>
+                      <a:fillRect/>
+                    </a:stretch>
+                  </pic:blipFill>
+                  <pic:spPr>
+                    <a:xfrm>
+                      <a:off x="0" y="0"/>
+                      <a:ext cx="695325" cy="2981325"/>
+                    </a:xfrm>
+                    <a:prstGeom prst="rect">
+                      <a:avLst/>
+                    </a:prstGeom>
+                    <a:solidFill>
+                      <a:srgbClr val="FFFFFF">
+                        <a:shade val="85000"/>
+                      </a:srgbClr>
+                    </a:solidFill>
+                    <a:ln w="88900" cap="sq">
+                      <a:solidFill>
+                        <a:srgbClr val="FFFFFF"/>
+                      </a:solidFill>
+                      <a:miter lim="800000"/>
+                    </a:ln>
+                    <a:effectLst>
+                      <a:outerShdw blurRad="55000" dist="18000" dir="5400000" algn="tl" rotWithShape="0">
+                        <a:srgbClr val="000000">
+                          <a:alpha val="40000"/>
+                        </a:srgbClr>
+                      </a:outerShdw>
+                    </a:effectLst>
+                    <a:scene3d>
+                      <a:camera prst="orthographicFront"/>
+                      <a:lightRig rig="twoPt" dir="t">
+                        <a:rot lat="0" lon="0" rev="7200000"/>
+                      </a:lightRig>
+                    </a:scene3d>
+                    <a:sp3d>
+                      <a:bevelT w="25400" h="19050"/>
+                      <a:contourClr>
+                        <a:srgbClr val="FFFFFF"/>
+                      </a:contourClr>
+                    </a:sp3d>
+                  </pic:spPr>
+                </pic:pic>
+              </a:graphicData>
+            </a:graphic>
+          </wp:inline>
+        </w:drawing>
+      </w:r>
+    </w:p>
+    <w:p>
+      <w:pPr>
+        <w:pStyle w:val="Odstavecseseznamem"/>
+        <w:numPr>
+          <w:ilvl w:val="1"/>
+          <w:numId w:val="5"/>
+        </w:numPr>
+        <w:rPr>
+          <w:lang w:val="en-US"/>
+        </w:rPr>
+      </w:pPr>
+      <w:r>
+        <w:rPr>
+          <w:lang w:val="en-US"/>
+        </w:rPr>
+        <w:t>Zelená =&gt; 7.5 h, Modrá =&gt; více než 7.5 h, Červená =&gt; méně než 7.5 h</w:t>
+      </w:r>
+      <w:r>
+        <w:rPr>
+          <w:lang w:val="en-US"/>
+        </w:rPr>
+        <w:br/>
+      </w:r>
+      <w:r>
+        <w:rPr>
+          <w:noProof/>
+        </w:rPr>
+        <w:drawing>
+          <wp:inline distT="0" distB="0" distL="0" distR="0" wp14:anchorId="58ABB238" wp14:editId="01613E9F">
+            <wp:extent cx="695325" cy="2943225"/>
+            <wp:effectExtent l="133350" t="114300" r="142875" b="161925"/>
+            <wp:docPr id="1751535845" name="Obrázek 1" descr="Obsah obrázku text, snímek obrazovky, Písmo, design&#10;&#10;Obsah vygenerovaný umělou inteligencí může být nesprávný."/>
+            <wp:cNvGraphicFramePr>
+              <a:graphicFrameLocks xmlns:a="http://schemas.openxmlformats.org/drawingml/2006/main" noChangeAspect="1"/>
+            </wp:cNvGraphicFramePr>
+            <a:graphic xmlns:a="http://schemas.openxmlformats.org/drawingml/2006/main">
+              <a:graphicData uri="http://schemas.openxmlformats.org/drawingml/2006/picture">
+                <pic:pic xmlns:pic="http://schemas.openxmlformats.org/drawingml/2006/picture">
+                  <pic:nvPicPr>
+                    <pic:cNvPr id="1751535845" name="Obrázek 1" descr="Obsah obrázku text, snímek obrazovky, Písmo, design&#10;&#10;Obsah vygenerovaný umělou inteligencí může být nesprávný."/>
+                    <pic:cNvPicPr/>
+                  </pic:nvPicPr>
+                  <pic:blipFill>
+                    <a:blip r:embed="rId9"/>
+                    <a:stretch>
+                      <a:fillRect/>
+                    </a:stretch>
+                  </pic:blipFill>
+                  <pic:spPr>
+                    <a:xfrm>
+                      <a:off x="0" y="0"/>
+                      <a:ext cx="695325" cy="2943225"/>
+                    </a:xfrm>
+                    <a:prstGeom prst="rect">
+                      <a:avLst/>
+                    </a:prstGeom>
+                    <a:solidFill>
+                      <a:srgbClr val="FFFFFF">
+                        <a:shade val="85000"/>
+                      </a:srgbClr>
+                    </a:solidFill>
+                    <a:ln w="88900" cap="sq">
+                      <a:solidFill>
+                        <a:srgbClr val="FFFFFF"/>
+                      </a:solidFill>
+                      <a:miter lim="800000"/>
+                    </a:ln>
+                    <a:effectLst>
+                      <a:outerShdw blurRad="55000" dist="18000" dir="5400000" algn="tl" rotWithShape="0">
+                        <a:srgbClr val="000000">
+                          <a:alpha val="40000"/>
+                        </a:srgbClr>
+                      </a:outerShdw>
+                    </a:effectLst>
+                    <a:scene3d>
+                      <a:camera prst="orthographicFront"/>
+                      <a:lightRig rig="twoPt" dir="t">
+                        <a:rot lat="0" lon="0" rev="7200000"/>
+                      </a:lightRig>
+                    </a:scene3d>
+                    <a:sp3d>
+                      <a:bevelT w="25400" h="19050"/>
+                      <a:contourClr>
+                        <a:srgbClr val="FFFFFF"/>
+                      </a:contourClr>
+                    </a:sp3d>
+                  </pic:spPr>
+                </pic:pic>
+              </a:graphicData>
+            </a:graphic>
+          </wp:inline>
+        </w:drawing>
+      </w:r>
+    </w:p>
+    <w:p>
+      <w:pPr>
+        <w:pStyle w:val="Nadpis3"/>
+        <w:rPr>
+          <w:lang w:val="en-US"/>
+        </w:rPr>
+      </w:pPr>
+      <w:r>
+        <w:rPr>
+          <w:lang w:val="en-US"/>
+        </w:rPr>
+        <w:t>Opraveno</w:t>
+      </w:r>
+    </w:p>
+    <w:p>
+      <w:pPr>
+        <w:pStyle w:val="Odstavecseseznamem"/>
+        <w:numPr>
+          <w:ilvl w:val="0"/>
+          <w:numId w:val="5"/>
+        </w:numPr>
+        <w:rPr>
+          <w:lang w:val="en-US"/>
+        </w:rPr>
+      </w:pPr>
+    </w:p>
+    <w:p>
+      <w:pPr>
+        <w:pStyle w:val="Nadpis3"/>
+        <w:rPr>
+          <w:lang w:val="en-US"/>
+        </w:rPr>
+      </w:pPr>
+      <w:r>
+        <w:rPr>
+          <w:lang w:val="en-US"/>
+        </w:rPr>
+        <w:t>Změněno</w:t>
+      </w:r>
+    </w:p>
+    <w:p>
+      <w:pPr>
+        <w:pStyle w:val="Odstavecseseznamem"/>
+        <w:numPr>
+          <w:ilvl w:val="0"/>
+          <w:numId w:val="1"/>
+        </w:numPr>
+        <w:rPr>
+          <w:lang w:val="en-US"/>
+        </w:rPr>
+      </w:pPr>
+      <w:r>
+        <w:rPr>
+          <w:lang w:val="en-US"/>
+        </w:rPr>
+        <w:t>Optimalizace operací se záznamy =&gt; zrychlení aplikace</w:t>
+      </w:r>
+    </w:p>
+    <w:p>
+      <w:pPr>
+        <w:pStyle w:val="Nadpis3"/>
+        <w:rPr>
+          <w:lang w:val="en-US"/>
+        </w:rPr>
+      </w:pPr>
+      <w:r>
+        <w:rPr>
+          <w:lang w:val="en-US"/>
+        </w:rPr>
+        <w:t>Odebráno</w:t>
+      </w:r>
+    </w:p>
+    <w:p>
+      <w:pPr>
+        <w:pStyle w:val="Odstavecseseznamem"/>
+        <w:numPr>
+          <w:ilvl w:val="0"/>
+          <w:numId w:val="1"/>
+        </w:numPr>
+        <w:rPr>
+          <w:lang w:val="en-US"/>
+        </w:rPr>
+      </w:pPr>
+    </w:p>
+    <w:p>
+      <w:pPr>
+        <w:rPr>
+          <w:rFonts w:asciiTheme="majorHAnsi" w:eastAsiaTheme="majorEastAsia" w:hAnsiTheme="majorHAnsi" w:cstheme="majorBidi"/>
+          <w:color w:val="0F4761" w:themeColor="accent1" w:themeShade="BF"/>
+          <w:sz w:val="32"/>
+          <w:szCs w:val="32"/>
+          <w:lang w:val="en-US"/>
+        </w:rPr>
+      </w:pPr>
+      <w:r>
+        <w:rPr>
+          <w:lang w:val="en-US"/>
+        </w:rPr>
+        <w:lastRenderedPageBreak/>
+        <w:br w:type="page"/>
+      </w:r>
+    </w:p>
+    <w:p>
+      <w:pPr>
+        <w:pStyle w:val="Nadpis2"/>
+        <w:rPr>
+          <w:lang w:val="en-US"/>
+        </w:rPr>
+      </w:pPr>
+      <w:r>
+        <w:rPr>
+          <w:lang w:val="en-US"/>
+        </w:rPr>
+        <w:lastRenderedPageBreak/>
         <w:t>Verze 1.</w:t>
       </w:r>
       <w:r>
@@ -126,7 +733,7 @@
                     <pic:cNvPicPr/>
                   </pic:nvPicPr>
                   <pic:blipFill>
-                    <a:blip r:embed="rId5"/>
+                    <a:blip r:embed="rId10"/>
                     <a:stretch>
                       <a:fillRect/>
                     </a:stretch>
@@ -1018,7 +1625,7 @@
                     </pic:cNvPicPr>
                   </pic:nvPicPr>
                   <pic:blipFill>
-                    <a:blip r:embed="rId6">
+                    <a:blip r:embed="rId11">
                       <a:extLst>
                         <a:ext uri="{28A0092B-C50C-407E-A947-70E740481C1C}">
                           <a14:useLocalDpi xmlns:a14="http://schemas.microsoft.com/office/drawing/2010/main" val="0"/>
@@ -1179,7 +1786,7 @@
                     <pic:cNvPicPr/>
                   </pic:nvPicPr>
                   <pic:blipFill>
-                    <a:blip r:embed="rId7"/>
+                    <a:blip r:embed="rId12"/>
                     <a:stretch>
                       <a:fillRect/>
                     </a:stretch>
@@ -1906,7 +2513,7 @@
                     <pic:cNvPicPr/>
                   </pic:nvPicPr>
                   <pic:blipFill>
-                    <a:blip r:embed="rId8"/>
+                    <a:blip r:embed="rId13"/>
                     <a:stretch>
                       <a:fillRect/>
                     </a:stretch>
@@ -2019,7 +2626,7 @@
                     </pic:cNvPicPr>
                   </pic:nvPicPr>
                   <pic:blipFill>
-                    <a:blip r:embed="rId9">
+                    <a:blip r:embed="rId14">
                       <a:extLst>
                         <a:ext uri="{28A0092B-C50C-407E-A947-70E740481C1C}">
                           <a14:useLocalDpi xmlns:a14="http://schemas.microsoft.com/office/drawing/2010/main" val="0"/>
@@ -3990,7 +4597,7 @@
   <w:abstractNum w:abstractNumId="4" w15:restartNumberingAfterBreak="0">
     <w:nsid w:val="7B665217"/>
     <w:multiLevelType w:val="hybridMultilevel"/>
-    <w:tmpl w:val="5D9237E2"/>
+    <w:tmpl w:val="2FE277AC"/>
     <w:lvl w:ilvl="0" w:tplc="CB005814">
       <w:numFmt w:val="bullet"/>
       <w:lvlText w:val="-"/>
@@ -4002,17 +4609,14 @@
         <w:rFonts w:ascii="Aptos" w:eastAsiaTheme="minorHAnsi" w:hAnsi="Aptos" w:cstheme="minorBidi" w:hint="default"/>
       </w:rPr>
     </w:lvl>
-    <w:lvl w:ilvl="1" w:tplc="04050003" w:tentative="1">
+    <w:lvl w:ilvl="1" w:tplc="0405000F">
       <w:start w:val="1"/>
-      <w:numFmt w:val="bullet"/>
-      <w:lvlText w:val="o"/>
+      <w:numFmt w:val="decimal"/>
+      <w:lvlText w:val="%2."/>
       <w:lvlJc w:val="left"/>
       <w:pPr>
         <w:ind w:left="1440" w:hanging="360"/>
       </w:pPr>
-      <w:rPr>
-        <w:rFonts w:ascii="Courier New" w:hAnsi="Courier New" w:cs="Courier New" w:hint="default"/>
-      </w:rPr>
     </w:lvl>
     <w:lvl w:ilvl="2" w:tplc="04050005" w:tentative="1">
       <w:start w:val="1"/>
@@ -5326,4 +5930,16 @@
     </a:ext>
   </a:extLst>
 </a:theme>
+</file>
+
+<file path=customXml/item1.xml><?xml version="1.0" encoding="utf-8"?>
+<b:Sources xmlns:b="http://schemas.openxmlformats.org/officeDocument/2006/bibliography" xmlns="http://schemas.openxmlformats.org/officeDocument/2006/bibliography" SelectedStyle="\APASixthEditionOfficeOnline.xsl" StyleName="APA" Version="6"/>
+</file>
+
+<file path=customXml/itemProps1.xml><?xml version="1.0" encoding="utf-8"?>
+<ds:datastoreItem xmlns:ds="http://schemas.openxmlformats.org/officeDocument/2006/customXml" ds:itemID="{0F87DBD5-940B-48D6-BC71-206609E67251}">
+  <ds:schemaRefs>
+    <ds:schemaRef ds:uri="http://schemas.openxmlformats.org/officeDocument/2006/bibliography"/>
+  </ds:schemaRefs>
+</ds:datastoreItem>
 </file>
</xml_diff>

<commit_message>
user change update indicators
</commit_message>
<xml_diff>
--- a/Changelog.docx
+++ b/Changelog.docx
@@ -54,13 +54,7 @@
         <w:rPr>
           <w:lang w:val="en-US"/>
         </w:rPr>
-        <w:t>3</w:t>
-      </w:r>
-      <w:r>
-        <w:rPr>
-          <w:lang w:val="en-US"/>
-        </w:rPr>
-        <w:t>.0</w:t>
+        <w:t>3.0</w:t>
       </w:r>
       <w:r>
         <w:rPr>
@@ -72,19 +66,7 @@
         <w:rPr>
           <w:lang w:val="en-US"/>
         </w:rPr>
-        <w:t>1</w:t>
-      </w:r>
-      <w:r>
-        <w:rPr>
-          <w:lang w:val="en-US"/>
-        </w:rPr>
-        <w:t>5</w:t>
-      </w:r>
-      <w:r>
-        <w:rPr>
-          <w:lang w:val="en-US"/>
-        </w:rPr>
-        <w:t>.5.2025</w:t>
+        <w:t>15.5.2025</w:t>
       </w:r>
     </w:p>
     <w:p>
@@ -554,6 +536,12 @@
           <w:lang w:val="en-US"/>
         </w:rPr>
       </w:pPr>
+      <w:r>
+        <w:rPr>
+          <w:lang w:val="en-US"/>
+        </w:rPr>
+        <w:t>Při změně přehledu uživatele se již správně ukazují indikátory časů</w:t>
+      </w:r>
     </w:p>
     <w:p>
       <w:pPr>
@@ -580,12 +568,6 @@
           <w:lang w:val="en-US"/>
         </w:rPr>
       </w:pPr>
-      <w:r>
-        <w:rPr>
-          <w:lang w:val="en-US"/>
-        </w:rPr>
-        <w:t>Optimalizace operací se záznamy =&gt; zrychlení aplikace</w:t>
-      </w:r>
     </w:p>
     <w:p>
       <w:pPr>

</xml_diff>

<commit_message>
wider window for hours finished
</commit_message>
<xml_diff>
--- a/Changelog.docx
+++ b/Changelog.docx
@@ -36,6 +36,234 @@
         <w:rPr>
           <w:lang w:val="en-US"/>
         </w:rPr>
+        <w:t>Verze 1.</w:t>
+      </w:r>
+      <w:r>
+        <w:rPr>
+          <w:lang w:val="en-US"/>
+        </w:rPr>
+        <w:t>3</w:t>
+      </w:r>
+      <w:r>
+        <w:rPr>
+          <w:lang w:val="en-US"/>
+        </w:rPr>
+        <w:t>.</w:t>
+      </w:r>
+      <w:r>
+        <w:rPr>
+          <w:lang w:val="en-US"/>
+        </w:rPr>
+        <w:t>1.0</w:t>
+      </w:r>
+      <w:r>
+        <w:rPr>
+          <w:lang w:val="en-US"/>
+        </w:rPr>
+        <w:t xml:space="preserve"> – </w:t>
+      </w:r>
+      <w:r>
+        <w:rPr>
+          <w:lang w:val="en-US"/>
+        </w:rPr>
+        <w:t>17.6.2025</w:t>
+      </w:r>
+    </w:p>
+    <w:p>
+      <w:pPr>
+        <w:pStyle w:val="Nadpis3"/>
+        <w:rPr>
+          <w:lang w:val="en-US"/>
+        </w:rPr>
+      </w:pPr>
+      <w:r>
+        <w:rPr>
+          <w:lang w:val="en-US"/>
+        </w:rPr>
+        <w:t>Přidáno</w:t>
+      </w:r>
+    </w:p>
+    <w:p>
+      <w:pPr>
+        <w:pStyle w:val="Odstavecseseznamem"/>
+        <w:numPr>
+          <w:ilvl w:val="0"/>
+          <w:numId w:val="6"/>
+        </w:numPr>
+        <w:rPr>
+          <w:lang w:val="en-US"/>
+        </w:rPr>
+      </w:pPr>
+      <w:r>
+        <w:rPr>
+          <w:lang w:val="en-US"/>
+        </w:rPr>
+        <w:t>Debugovací logování pro identifikaci problémů (ze základu vypnuto)</w:t>
+      </w:r>
+    </w:p>
+    <w:p>
+      <w:pPr>
+        <w:pStyle w:val="Nadpis3"/>
+        <w:rPr>
+          <w:lang w:val="en-US"/>
+        </w:rPr>
+      </w:pPr>
+      <w:r>
+        <w:rPr>
+          <w:lang w:val="en-US"/>
+        </w:rPr>
+        <w:t>Opraveno</w:t>
+      </w:r>
+    </w:p>
+    <w:p>
+      <w:pPr>
+        <w:pStyle w:val="Odstavecseseznamem"/>
+        <w:numPr>
+          <w:ilvl w:val="0"/>
+          <w:numId w:val="5"/>
+        </w:numPr>
+        <w:rPr>
+          <w:lang w:val="en-US"/>
+        </w:rPr>
+      </w:pPr>
+    </w:p>
+    <w:p>
+      <w:pPr>
+        <w:pStyle w:val="Nadpis3"/>
+        <w:rPr>
+          <w:lang w:val="en-US"/>
+        </w:rPr>
+      </w:pPr>
+      <w:r>
+        <w:rPr>
+          <w:lang w:val="en-US"/>
+        </w:rPr>
+        <w:t>Změněno</w:t>
+      </w:r>
+    </w:p>
+    <w:p>
+      <w:pPr>
+        <w:pStyle w:val="Odstavecseseznamem"/>
+        <w:numPr>
+          <w:ilvl w:val="0"/>
+          <w:numId w:val="1"/>
+        </w:numPr>
+      </w:pPr>
+      <w:r>
+        <w:t>Rozšířeno okno pro zobrazení odpracovaných hodin o 10 px</w:t>
+      </w:r>
+      <w:r>
+        <w:br/>
+      </w:r>
+      <w:r>
+        <w:rPr>
+          <w:noProof/>
+        </w:rPr>
+        <w:drawing>
+          <wp:inline distT="0" distB="0" distL="0" distR="0" wp14:anchorId="5B32CE21" wp14:editId="585C819C">
+            <wp:extent cx="1479832" cy="1755648"/>
+            <wp:effectExtent l="0" t="0" r="6350" b="0"/>
+            <wp:docPr id="46198703" name="Obrázek 1"/>
+            <wp:cNvGraphicFramePr>
+              <a:graphicFrameLocks xmlns:a="http://schemas.openxmlformats.org/drawingml/2006/main" noChangeAspect="1"/>
+            </wp:cNvGraphicFramePr>
+            <a:graphic xmlns:a="http://schemas.openxmlformats.org/drawingml/2006/main">
+              <a:graphicData uri="http://schemas.openxmlformats.org/drawingml/2006/picture">
+                <pic:pic xmlns:pic="http://schemas.openxmlformats.org/drawingml/2006/picture">
+                  <pic:nvPicPr>
+                    <pic:cNvPr id="0" name="Picture 1"/>
+                    <pic:cNvPicPr>
+                      <a:picLocks noChangeAspect="1" noChangeArrowheads="1"/>
+                    </pic:cNvPicPr>
+                  </pic:nvPicPr>
+                  <pic:blipFill>
+                    <a:blip r:embed="rId6">
+                      <a:extLst>
+                        <a:ext uri="{28A0092B-C50C-407E-A947-70E740481C1C}">
+                          <a14:useLocalDpi xmlns:a14="http://schemas.microsoft.com/office/drawing/2010/main" val="0"/>
+                        </a:ext>
+                      </a:extLst>
+                    </a:blip>
+                    <a:srcRect/>
+                    <a:stretch>
+                      <a:fillRect/>
+                    </a:stretch>
+                  </pic:blipFill>
+                  <pic:spPr bwMode="auto">
+                    <a:xfrm>
+                      <a:off x="0" y="0"/>
+                      <a:ext cx="1481254" cy="1757334"/>
+                    </a:xfrm>
+                    <a:prstGeom prst="rect">
+                      <a:avLst/>
+                    </a:prstGeom>
+                    <a:noFill/>
+                    <a:ln>
+                      <a:noFill/>
+                    </a:ln>
+                  </pic:spPr>
+                </pic:pic>
+              </a:graphicData>
+            </a:graphic>
+          </wp:inline>
+        </w:drawing>
+      </w:r>
+    </w:p>
+    <w:p>
+      <w:pPr>
+        <w:pStyle w:val="Nadpis3"/>
+        <w:rPr>
+          <w:lang w:val="en-US"/>
+        </w:rPr>
+      </w:pPr>
+      <w:r>
+        <w:rPr>
+          <w:lang w:val="en-US"/>
+        </w:rPr>
+        <w:t>Odebráno</w:t>
+      </w:r>
+    </w:p>
+    <w:p>
+      <w:pPr>
+        <w:pStyle w:val="Odstavecseseznamem"/>
+        <w:numPr>
+          <w:ilvl w:val="0"/>
+          <w:numId w:val="1"/>
+        </w:numPr>
+        <w:rPr>
+          <w:lang w:val="en-US"/>
+        </w:rPr>
+      </w:pPr>
+    </w:p>
+    <w:p>
+      <w:pPr>
+        <w:rPr>
+          <w:rFonts w:asciiTheme="majorHAnsi" w:eastAsiaTheme="majorEastAsia" w:hAnsiTheme="majorHAnsi" w:cstheme="majorBidi"/>
+          <w:color w:val="0F4761" w:themeColor="accent1" w:themeShade="BF"/>
+          <w:sz w:val="32"/>
+          <w:szCs w:val="32"/>
+          <w:lang w:val="en-US"/>
+        </w:rPr>
+      </w:pPr>
+      <w:r>
+        <w:rPr>
+          <w:lang w:val="en-US"/>
+        </w:rPr>
+        <w:br w:type="page"/>
+      </w:r>
+    </w:p>
+    <w:p>
+      <w:pPr>
+        <w:pStyle w:val="Nadpis2"/>
+        <w:rPr>
+          <w:lang w:val="en-US"/>
+        </w:rPr>
+      </w:pPr>
+      <w:r>
+        <w:rPr>
+          <w:lang w:val="en-US"/>
+        </w:rPr>
+        <w:lastRenderedPageBreak/>
         <w:t>Verze 1.</w:t>
       </w:r>
       <w:r>
@@ -220,7 +448,7 @@
                     </pic:cNvPicPr>
                   </pic:nvPicPr>
                   <pic:blipFill>
-                    <a:blip r:embed="rId6">
+                    <a:blip r:embed="rId7">
                       <a:extLst>
                         <a:ext uri="{28A0092B-C50C-407E-A947-70E740481C1C}">
                           <a14:useLocalDpi xmlns:a14="http://schemas.microsoft.com/office/drawing/2010/main" val="0"/>
@@ -277,7 +505,7 @@
                     <pic:cNvPicPr/>
                   </pic:nvPicPr>
                   <pic:blipFill>
-                    <a:blip r:embed="rId7"/>
+                    <a:blip r:embed="rId8"/>
                     <a:stretch>
                       <a:fillRect/>
                     </a:stretch>
@@ -589,7 +817,7 @@
                     </pic:cNvPicPr>
                   </pic:nvPicPr>
                   <pic:blipFill>
-                    <a:blip r:embed="rId8">
+                    <a:blip r:embed="rId9">
                       <a:extLst>
                         <a:ext uri="{28A0092B-C50C-407E-A947-70E740481C1C}">
                           <a14:useLocalDpi xmlns:a14="http://schemas.microsoft.com/office/drawing/2010/main" val="0"/>
@@ -668,7 +896,7 @@
                     </pic:cNvPicPr>
                   </pic:nvPicPr>
                   <pic:blipFill>
-                    <a:blip r:embed="rId9">
+                    <a:blip r:embed="rId10">
                       <a:extLst>
                         <a:ext uri="{28A0092B-C50C-407E-A947-70E740481C1C}">
                           <a14:useLocalDpi xmlns:a14="http://schemas.microsoft.com/office/drawing/2010/main" val="0"/>
@@ -891,7 +1119,7 @@
                     <pic:cNvPicPr/>
                   </pic:nvPicPr>
                   <pic:blipFill>
-                    <a:blip r:embed="rId10"/>
+                    <a:blip r:embed="rId11"/>
                     <a:stretch>
                       <a:fillRect/>
                     </a:stretch>
@@ -1121,7 +1349,7 @@
                     <pic:cNvPicPr/>
                   </pic:nvPicPr>
                   <pic:blipFill>
-                    <a:blip r:embed="rId11"/>
+                    <a:blip r:embed="rId12"/>
                     <a:stretch>
                       <a:fillRect/>
                     </a:stretch>
@@ -1215,7 +1443,7 @@
                     <pic:cNvPicPr/>
                   </pic:nvPicPr>
                   <pic:blipFill>
-                    <a:blip r:embed="rId12"/>
+                    <a:blip r:embed="rId13"/>
                     <a:stretch>
                       <a:fillRect/>
                     </a:stretch>
@@ -1310,7 +1538,7 @@
                     <pic:cNvPicPr/>
                   </pic:nvPicPr>
                   <pic:blipFill>
-                    <a:blip r:embed="rId13"/>
+                    <a:blip r:embed="rId14"/>
                     <a:stretch>
                       <a:fillRect/>
                     </a:stretch>
@@ -1404,7 +1632,7 @@
                     <pic:cNvPicPr/>
                   </pic:nvPicPr>
                   <pic:blipFill>
-                    <a:blip r:embed="rId14"/>
+                    <a:blip r:embed="rId15"/>
                     <a:stretch>
                       <a:fillRect/>
                     </a:stretch>
@@ -1659,7 +1887,7 @@
                     <pic:cNvPicPr/>
                   </pic:nvPicPr>
                   <pic:blipFill>
-                    <a:blip r:embed="rId15"/>
+                    <a:blip r:embed="rId16"/>
                     <a:stretch>
                       <a:fillRect/>
                     </a:stretch>
@@ -2551,7 +2779,7 @@
                     </pic:cNvPicPr>
                   </pic:nvPicPr>
                   <pic:blipFill>
-                    <a:blip r:embed="rId16">
+                    <a:blip r:embed="rId17">
                       <a:extLst>
                         <a:ext uri="{28A0092B-C50C-407E-A947-70E740481C1C}">
                           <a14:useLocalDpi xmlns:a14="http://schemas.microsoft.com/office/drawing/2010/main" val="0"/>
@@ -2712,7 +2940,7 @@
                     <pic:cNvPicPr/>
                   </pic:nvPicPr>
                   <pic:blipFill>
-                    <a:blip r:embed="rId17"/>
+                    <a:blip r:embed="rId18"/>
                     <a:stretch>
                       <a:fillRect/>
                     </a:stretch>
@@ -3439,7 +3667,7 @@
                     <pic:cNvPicPr/>
                   </pic:nvPicPr>
                   <pic:blipFill>
-                    <a:blip r:embed="rId18"/>
+                    <a:blip r:embed="rId19"/>
                     <a:stretch>
                       <a:fillRect/>
                     </a:stretch>
@@ -3552,7 +3780,7 @@
                     </pic:cNvPicPr>
                   </pic:nvPicPr>
                   <pic:blipFill>
-                    <a:blip r:embed="rId19">
+                    <a:blip r:embed="rId20">
                       <a:extLst>
                         <a:ext uri="{28A0092B-C50C-407E-A947-70E740481C1C}">
                           <a14:useLocalDpi xmlns:a14="http://schemas.microsoft.com/office/drawing/2010/main" val="0"/>
@@ -5297,6 +5525,118 @@
     </w:lvl>
   </w:abstractNum>
   <w:abstractNum w:abstractNumId="2" w15:restartNumberingAfterBreak="0">
+    <w:nsid w:val="39646065"/>
+    <w:multiLevelType w:val="hybridMultilevel"/>
+    <w:tmpl w:val="4BFEB3AE"/>
+    <w:lvl w:ilvl="0" w:tplc="F822E942">
+      <w:numFmt w:val="bullet"/>
+      <w:lvlText w:val="-"/>
+      <w:lvlJc w:val="left"/>
+      <w:pPr>
+        <w:ind w:left="720" w:hanging="360"/>
+      </w:pPr>
+      <w:rPr>
+        <w:rFonts w:ascii="Aptos" w:eastAsiaTheme="minorHAnsi" w:hAnsi="Aptos" w:cstheme="minorBidi" w:hint="default"/>
+      </w:rPr>
+    </w:lvl>
+    <w:lvl w:ilvl="1" w:tplc="04050003" w:tentative="1">
+      <w:start w:val="1"/>
+      <w:numFmt w:val="bullet"/>
+      <w:lvlText w:val="o"/>
+      <w:lvlJc w:val="left"/>
+      <w:pPr>
+        <w:ind w:left="1440" w:hanging="360"/>
+      </w:pPr>
+      <w:rPr>
+        <w:rFonts w:ascii="Courier New" w:hAnsi="Courier New" w:cs="Courier New" w:hint="default"/>
+      </w:rPr>
+    </w:lvl>
+    <w:lvl w:ilvl="2" w:tplc="04050005" w:tentative="1">
+      <w:start w:val="1"/>
+      <w:numFmt w:val="bullet"/>
+      <w:lvlText w:val=""/>
+      <w:lvlJc w:val="left"/>
+      <w:pPr>
+        <w:ind w:left="2160" w:hanging="360"/>
+      </w:pPr>
+      <w:rPr>
+        <w:rFonts w:ascii="Wingdings" w:hAnsi="Wingdings" w:hint="default"/>
+      </w:rPr>
+    </w:lvl>
+    <w:lvl w:ilvl="3" w:tplc="04050001" w:tentative="1">
+      <w:start w:val="1"/>
+      <w:numFmt w:val="bullet"/>
+      <w:lvlText w:val=""/>
+      <w:lvlJc w:val="left"/>
+      <w:pPr>
+        <w:ind w:left="2880" w:hanging="360"/>
+      </w:pPr>
+      <w:rPr>
+        <w:rFonts w:ascii="Symbol" w:hAnsi="Symbol" w:hint="default"/>
+      </w:rPr>
+    </w:lvl>
+    <w:lvl w:ilvl="4" w:tplc="04050003" w:tentative="1">
+      <w:start w:val="1"/>
+      <w:numFmt w:val="bullet"/>
+      <w:lvlText w:val="o"/>
+      <w:lvlJc w:val="left"/>
+      <w:pPr>
+        <w:ind w:left="3600" w:hanging="360"/>
+      </w:pPr>
+      <w:rPr>
+        <w:rFonts w:ascii="Courier New" w:hAnsi="Courier New" w:cs="Courier New" w:hint="default"/>
+      </w:rPr>
+    </w:lvl>
+    <w:lvl w:ilvl="5" w:tplc="04050005" w:tentative="1">
+      <w:start w:val="1"/>
+      <w:numFmt w:val="bullet"/>
+      <w:lvlText w:val=""/>
+      <w:lvlJc w:val="left"/>
+      <w:pPr>
+        <w:ind w:left="4320" w:hanging="360"/>
+      </w:pPr>
+      <w:rPr>
+        <w:rFonts w:ascii="Wingdings" w:hAnsi="Wingdings" w:hint="default"/>
+      </w:rPr>
+    </w:lvl>
+    <w:lvl w:ilvl="6" w:tplc="04050001" w:tentative="1">
+      <w:start w:val="1"/>
+      <w:numFmt w:val="bullet"/>
+      <w:lvlText w:val=""/>
+      <w:lvlJc w:val="left"/>
+      <w:pPr>
+        <w:ind w:left="5040" w:hanging="360"/>
+      </w:pPr>
+      <w:rPr>
+        <w:rFonts w:ascii="Symbol" w:hAnsi="Symbol" w:hint="default"/>
+      </w:rPr>
+    </w:lvl>
+    <w:lvl w:ilvl="7" w:tplc="04050003" w:tentative="1">
+      <w:start w:val="1"/>
+      <w:numFmt w:val="bullet"/>
+      <w:lvlText w:val="o"/>
+      <w:lvlJc w:val="left"/>
+      <w:pPr>
+        <w:ind w:left="5760" w:hanging="360"/>
+      </w:pPr>
+      <w:rPr>
+        <w:rFonts w:ascii="Courier New" w:hAnsi="Courier New" w:cs="Courier New" w:hint="default"/>
+      </w:rPr>
+    </w:lvl>
+    <w:lvl w:ilvl="8" w:tplc="04050005" w:tentative="1">
+      <w:start w:val="1"/>
+      <w:numFmt w:val="bullet"/>
+      <w:lvlText w:val=""/>
+      <w:lvlJc w:val="left"/>
+      <w:pPr>
+        <w:ind w:left="6480" w:hanging="360"/>
+      </w:pPr>
+      <w:rPr>
+        <w:rFonts w:ascii="Wingdings" w:hAnsi="Wingdings" w:hint="default"/>
+      </w:rPr>
+    </w:lvl>
+  </w:abstractNum>
+  <w:abstractNum w:abstractNumId="3" w15:restartNumberingAfterBreak="0">
     <w:nsid w:val="4B110A43"/>
     <w:multiLevelType w:val="hybridMultilevel"/>
     <w:tmpl w:val="E04423BC"/>
@@ -5408,7 +5748,7 @@
       </w:rPr>
     </w:lvl>
   </w:abstractNum>
-  <w:abstractNum w:abstractNumId="3" w15:restartNumberingAfterBreak="0">
+  <w:abstractNum w:abstractNumId="4" w15:restartNumberingAfterBreak="0">
     <w:nsid w:val="74412C54"/>
     <w:multiLevelType w:val="hybridMultilevel"/>
     <w:tmpl w:val="497C70EC"/>
@@ -5520,7 +5860,7 @@
       </w:rPr>
     </w:lvl>
   </w:abstractNum>
-  <w:abstractNum w:abstractNumId="4" w15:restartNumberingAfterBreak="0">
+  <w:abstractNum w:abstractNumId="5" w15:restartNumberingAfterBreak="0">
     <w:nsid w:val="7B665217"/>
     <w:multiLevelType w:val="hybridMultilevel"/>
     <w:tmpl w:val="29D2B638"/>
@@ -5636,16 +5976,19 @@
     <w:abstractNumId w:val="0"/>
   </w:num>
   <w:num w:numId="2" w16cid:durableId="305937726">
-    <w:abstractNumId w:val="3"/>
+    <w:abstractNumId w:val="4"/>
   </w:num>
   <w:num w:numId="3" w16cid:durableId="2009166151">
-    <w:abstractNumId w:val="2"/>
+    <w:abstractNumId w:val="3"/>
   </w:num>
   <w:num w:numId="4" w16cid:durableId="368141571">
     <w:abstractNumId w:val="1"/>
   </w:num>
   <w:num w:numId="5" w16cid:durableId="719792813">
-    <w:abstractNumId w:val="4"/>
+    <w:abstractNumId w:val="5"/>
+  </w:num>
+  <w:num w:numId="6" w16cid:durableId="522131056">
+    <w:abstractNumId w:val="2"/>
   </w:num>
 </w:numbering>
 </file>

</xml_diff>

<commit_message>
indicators update on shown
</commit_message>
<xml_diff>
--- a/Changelog.docx
+++ b/Changelog.docx
@@ -54,13 +54,7 @@
         <w:rPr>
           <w:lang w:val="en-US"/>
         </w:rPr>
-        <w:t>3</w:t>
-      </w:r>
-      <w:r>
-        <w:rPr>
-          <w:lang w:val="en-US"/>
-        </w:rPr>
-        <w:t>.0</w:t>
+        <w:t>3.0</w:t>
       </w:r>
       <w:r>
         <w:rPr>
@@ -104,7 +98,19 @@
         <w:rPr>
           <w:lang w:val="en-US"/>
         </w:rPr>
-        <w:t>Export lze filtrovat na oddělení</w:t>
+        <w:t xml:space="preserve">Export lze filtrovat </w:t>
+      </w:r>
+      <w:r>
+        <w:rPr>
+          <w:lang w:val="en-US"/>
+        </w:rPr>
+        <w:t>podle</w:t>
+      </w:r>
+      <w:r>
+        <w:rPr>
+          <w:lang w:val="en-US"/>
+        </w:rPr>
+        <w:t xml:space="preserve"> oddělení</w:t>
       </w:r>
     </w:p>
     <w:p>
@@ -1146,14 +1152,7 @@
         <w:rPr>
           <w:lang w:val="en-US"/>
         </w:rPr>
-        <w:t>V nastaveni (horní lišta =</w:t>
-      </w:r>
-      <w:proofErr w:type="gramStart"/>
-      <w:r>
-        <w:rPr>
-          <w:lang w:val="en-US"/>
-        </w:rPr>
-        <w:t xml:space="preserve">&gt; </w:t>
+        <w:t xml:space="preserve">V nastaveni (horní lišta =&gt; </w:t>
       </w:r>
       <w:r>
         <w:rPr>
@@ -1163,7 +1162,6 @@
         </w:rPr>
         <w:t>?</w:t>
       </w:r>
-      <w:proofErr w:type="gramEnd"/>
       <w:r>
         <w:rPr>
           <w:lang w:val="en-US"/>
@@ -1405,14 +1403,7 @@
         <w:rPr>
           <w:lang w:val="en-US"/>
         </w:rPr>
-        <w:t>V nastavení (horní lišta =</w:t>
-      </w:r>
-      <w:proofErr w:type="gramStart"/>
-      <w:r>
-        <w:rPr>
-          <w:lang w:val="en-US"/>
-        </w:rPr>
-        <w:t xml:space="preserve">&gt; </w:t>
+        <w:t xml:space="preserve">V nastavení (horní lišta =&gt; </w:t>
       </w:r>
       <w:r>
         <w:rPr>
@@ -1422,7 +1413,6 @@
         </w:rPr>
         <w:t>?</w:t>
       </w:r>
-      <w:proofErr w:type="gramEnd"/>
       <w:r>
         <w:rPr>
           <w:lang w:val="en-US"/>

</xml_diff>

<commit_message>
export cleanup, check all groups by default
</commit_message>
<xml_diff>
--- a/Changelog.docx
+++ b/Changelog.docx
@@ -153,6 +153,24 @@
     </w:p>
     <w:p>
       <w:pPr>
+        <w:pStyle w:val="Odstavecseseznamem"/>
+        <w:numPr>
+          <w:ilvl w:val="0"/>
+          <w:numId w:val="5"/>
+        </w:numPr>
+        <w:rPr>
+          <w:lang w:val="en-US"/>
+        </w:rPr>
+      </w:pPr>
+      <w:r>
+        <w:rPr>
+          <w:lang w:val="en-US"/>
+        </w:rPr>
+        <w:t>Už nelze vkládat kopírované záznamy do cizího kalendáře</w:t>
+      </w:r>
+    </w:p>
+    <w:p>
+      <w:pPr>
         <w:pStyle w:val="Nadpis3"/>
         <w:rPr>
           <w:lang w:val="en-US"/>
@@ -177,6 +195,29 @@
           <w:bCs/>
         </w:rPr>
       </w:pPr>
+      <w:r>
+        <w:t xml:space="preserve">Optimalizace vykreslování </w:t>
+      </w:r>
+      <w:r>
+        <w:rPr>
+          <mc:AlternateContent>
+            <mc:Choice Requires="w16se"/>
+            <mc:Fallback>
+              <w:rFonts w:ascii="Segoe UI Emoji" w:eastAsia="Segoe UI Emoji" w:hAnsi="Segoe UI Emoji" w:cs="Segoe UI Emoji"/>
+            </mc:Fallback>
+          </mc:AlternateContent>
+          <w:b/>
+          <w:bCs/>
+        </w:rPr>
+        <mc:AlternateContent>
+          <mc:Choice Requires="w16se">
+            <w16se:symEx w16se:font="Segoe UI Emoji" w16se:char="1F680"/>
+          </mc:Choice>
+          <mc:Fallback>
+            <w:t>🚀</w:t>
+          </mc:Fallback>
+        </mc:AlternateContent>
+      </w:r>
     </w:p>
     <w:p>
       <w:pPr>

</xml_diff>

<commit_message>
aftercare on other projecttypes bugfix
</commit_message>
<xml_diff>
--- a/Changelog.docx
+++ b/Changelog.docx
@@ -167,6 +167,36 @@
           <w:lang w:val="en-US"/>
         </w:rPr>
         <w:t>Už nelze vkládat kopírované záznamy do cizího kalendáře</w:t>
+      </w:r>
+    </w:p>
+    <w:p>
+      <w:pPr>
+        <w:pStyle w:val="Odstavecseseznamem"/>
+        <w:numPr>
+          <w:ilvl w:val="0"/>
+          <w:numId w:val="5"/>
+        </w:numPr>
+        <w:rPr>
+          <w:lang w:val="en-US"/>
+        </w:rPr>
+      </w:pPr>
+      <w:r>
+        <w:rPr>
+          <w:lang w:val="en-US"/>
+        </w:rPr>
+        <w:t xml:space="preserve">Po </w:t>
+      </w:r>
+      <w:r>
+        <w:rPr>
+          <w:lang w:val="en-US"/>
+        </w:rPr>
+        <w:t xml:space="preserve">zaškrtnutí “UKONČENÉ” </w:t>
+      </w:r>
+      <w:r>
+        <w:rPr>
+          <w:lang w:val="en-US"/>
+        </w:rPr>
+        <w:t>se volba už neprojevuje pro ostatní kategorie</w:t>
       </w:r>
     </w:p>
     <w:p>
@@ -1193,7 +1223,14 @@
         <w:rPr>
           <w:lang w:val="en-US"/>
         </w:rPr>
-        <w:t xml:space="preserve">V nastaveni (horní lišta =&gt; </w:t>
+        <w:t>V nastaveni (horní lišta =</w:t>
+      </w:r>
+      <w:proofErr w:type="gramStart"/>
+      <w:r>
+        <w:rPr>
+          <w:lang w:val="en-US"/>
+        </w:rPr>
+        <w:t xml:space="preserve">&gt; </w:t>
       </w:r>
       <w:r>
         <w:rPr>
@@ -1203,6 +1240,7 @@
         </w:rPr>
         <w:t>?</w:t>
       </w:r>
+      <w:proofErr w:type="gramEnd"/>
       <w:r>
         <w:rPr>
           <w:lang w:val="en-US"/>
@@ -1444,7 +1482,14 @@
         <w:rPr>
           <w:lang w:val="en-US"/>
         </w:rPr>
-        <w:t xml:space="preserve">V nastavení (horní lišta =&gt; </w:t>
+        <w:t>V nastavení (horní lišta =</w:t>
+      </w:r>
+      <w:proofErr w:type="gramStart"/>
+      <w:r>
+        <w:rPr>
+          <w:lang w:val="en-US"/>
+        </w:rPr>
+        <w:t xml:space="preserve">&gt; </w:t>
       </w:r>
       <w:r>
         <w:rPr>
@@ -1454,6 +1499,7 @@
         </w:rPr>
         <w:t>?</w:t>
       </w:r>
+      <w:proofErr w:type="gramEnd"/>
       <w:r>
         <w:rPr>
           <w:lang w:val="en-US"/>

</xml_diff>

<commit_message>
fix paste into locked days
</commit_message>
<xml_diff>
--- a/Changelog.docx
+++ b/Changelog.docx
@@ -197,6 +197,24 @@
           <w:lang w:val="en-US"/>
         </w:rPr>
         <w:t>se volba už neprojevuje pro ostatní kategorie</w:t>
+      </w:r>
+    </w:p>
+    <w:p>
+      <w:pPr>
+        <w:pStyle w:val="Odstavecseseznamem"/>
+        <w:numPr>
+          <w:ilvl w:val="0"/>
+          <w:numId w:val="5"/>
+        </w:numPr>
+        <w:rPr>
+          <w:lang w:val="en-US"/>
+        </w:rPr>
+      </w:pPr>
+      <w:r>
+        <w:rPr>
+          <w:lang w:val="en-US"/>
+        </w:rPr>
+        <w:t>Zvýraznění aktuálního dne je už pouze v aktuálním týdnu</w:t>
       </w:r>
     </w:p>
     <w:p>
@@ -1223,14 +1241,7 @@
         <w:rPr>
           <w:lang w:val="en-US"/>
         </w:rPr>
-        <w:t>V nastaveni (horní lišta =</w:t>
-      </w:r>
-      <w:proofErr w:type="gramStart"/>
-      <w:r>
-        <w:rPr>
-          <w:lang w:val="en-US"/>
-        </w:rPr>
-        <w:t xml:space="preserve">&gt; </w:t>
+        <w:t xml:space="preserve">V nastaveni (horní lišta =&gt; </w:t>
       </w:r>
       <w:r>
         <w:rPr>
@@ -1240,7 +1251,6 @@
         </w:rPr>
         <w:t>?</w:t>
       </w:r>
-      <w:proofErr w:type="gramEnd"/>
       <w:r>
         <w:rPr>
           <w:lang w:val="en-US"/>
@@ -1482,14 +1492,7 @@
         <w:rPr>
           <w:lang w:val="en-US"/>
         </w:rPr>
-        <w:t>V nastavení (horní lišta =</w:t>
-      </w:r>
-      <w:proofErr w:type="gramStart"/>
-      <w:r>
-        <w:rPr>
-          <w:lang w:val="en-US"/>
-        </w:rPr>
-        <w:t xml:space="preserve">&gt; </w:t>
+        <w:t xml:space="preserve">V nastavení (horní lišta =&gt; </w:t>
       </w:r>
       <w:r>
         <w:rPr>
@@ -1499,7 +1502,6 @@
         </w:rPr>
         <w:t>?</w:t>
       </w:r>
-      <w:proofErr w:type="gramEnd"/>
       <w:r>
         <w:rPr>
           <w:lang w:val="en-US"/>

</xml_diff>

<commit_message>
refresh btn location, changelog
</commit_message>
<xml_diff>
--- a/Changelog.docx
+++ b/Changelog.docx
@@ -129,6 +129,52 @@
           <w:lang w:val="en-US"/>
         </w:rPr>
         <w:t>Tlačítko na znovu načtení všech dat (projekty, docházka atd.)</w:t>
+      </w:r>
+    </w:p>
+    <w:p>
+      <w:pPr>
+        <w:pStyle w:val="Odstavecseseznamem"/>
+        <w:numPr>
+          <w:ilvl w:val="0"/>
+          <w:numId w:val="6"/>
+        </w:numPr>
+        <w:rPr>
+          <w:lang w:val="en-US"/>
+        </w:rPr>
+      </w:pPr>
+      <w:r>
+        <w:rPr>
+          <w:lang w:val="en-US"/>
+        </w:rPr>
+        <w:t>Přehled odpracovaných a vykázaných hodin (</w:t>
+      </w:r>
+      <w:r>
+        <w:rPr>
+          <w:b/>
+          <w:bCs/>
+          <w:lang w:val="en-US"/>
+        </w:rPr>
+        <w:t>?</w:t>
+      </w:r>
+      <w:r>
+        <w:rPr>
+          <w:lang w:val="en-US"/>
+        </w:rPr>
+        <w:t xml:space="preserve"> -&gt; </w:t>
+      </w:r>
+      <w:r>
+        <w:rPr>
+          <w:b/>
+          <w:bCs/>
+          <w:lang w:val="en-US"/>
+        </w:rPr>
+        <w:t>Přehled</w:t>
+      </w:r>
+      <w:r>
+        <w:rPr>
+          <w:lang w:val="en-US"/>
+        </w:rPr>
+        <w:t>)</w:t>
       </w:r>
     </w:p>
     <w:p>

</xml_diff>

<commit_message>
bugfix logging error arrival dep save
</commit_message>
<xml_diff>
--- a/Changelog.docx
+++ b/Changelog.docx
@@ -54,13 +54,13 @@
         <w:rPr>
           <w:lang w:val="en-US"/>
         </w:rPr>
-        <w:t>4</w:t>
-      </w:r>
-      <w:r>
-        <w:rPr>
-          <w:lang w:val="en-US"/>
-        </w:rPr>
-        <w:t>.0</w:t>
+        <w:t>4.</w:t>
+      </w:r>
+      <w:r>
+        <w:rPr>
+          <w:lang w:val="en-US"/>
+        </w:rPr>
+        <w:t>1</w:t>
       </w:r>
       <w:r>
         <w:rPr>
@@ -72,13 +72,156 @@
         <w:rPr>
           <w:lang w:val="en-US"/>
         </w:rPr>
-        <w:t xml:space="preserve">– </w:t>
-      </w:r>
-      <w:r>
-        <w:rPr>
-          <w:lang w:val="en-US"/>
-        </w:rPr>
-        <w:t>19</w:t>
+        <w:t>– 19.8.2025</w:t>
+      </w:r>
+    </w:p>
+    <w:p>
+      <w:pPr>
+        <w:pStyle w:val="Nadpis3"/>
+        <w:rPr>
+          <w:lang w:val="en-US"/>
+        </w:rPr>
+      </w:pPr>
+      <w:r>
+        <w:rPr>
+          <w:lang w:val="en-US"/>
+        </w:rPr>
+        <w:t>Přidáno</w:t>
+      </w:r>
+    </w:p>
+    <w:p>
+      <w:pPr>
+        <w:pStyle w:val="Odstavecseseznamem"/>
+        <w:numPr>
+          <w:ilvl w:val="0"/>
+          <w:numId w:val="7"/>
+        </w:numPr>
+        <w:rPr>
+          <w:lang w:val="en-US"/>
+        </w:rPr>
+      </w:pPr>
+    </w:p>
+    <w:p>
+      <w:pPr>
+        <w:pStyle w:val="Nadpis3"/>
+        <w:rPr>
+          <w:lang w:val="en-US"/>
+        </w:rPr>
+      </w:pPr>
+      <w:r>
+        <w:rPr>
+          <w:lang w:val="en-US"/>
+        </w:rPr>
+        <w:t>Opraveno</w:t>
+      </w:r>
+      <w:r>
+        <w:rPr>
+          <w:lang w:val="en-US"/>
+        </w:rPr>
+        <w:t xml:space="preserve"> </w:t>
+      </w:r>
+    </w:p>
+    <w:p>
+      <w:pPr>
+        <w:pStyle w:val="Odstavecseseznamem"/>
+        <w:numPr>
+          <w:ilvl w:val="0"/>
+          <w:numId w:val="7"/>
+        </w:numPr>
+        <w:rPr>
+          <w:lang w:val="en-US"/>
+        </w:rPr>
+      </w:pPr>
+      <w:r>
+        <w:rPr>
+          <w:lang w:val="en-US"/>
+        </w:rPr>
+        <w:t>Oprava logu chyby načtení uživatele při stažení příchodů</w:t>
+      </w:r>
+    </w:p>
+    <w:p>
+      <w:pPr>
+        <w:pStyle w:val="Nadpis3"/>
+        <w:rPr>
+          <w:lang w:val="en-US"/>
+        </w:rPr>
+      </w:pPr>
+      <w:r>
+        <w:rPr>
+          <w:lang w:val="en-US"/>
+        </w:rPr>
+        <w:t>Změněno</w:t>
+      </w:r>
+    </w:p>
+    <w:p>
+      <w:pPr>
+        <w:pStyle w:val="Odstavecseseznamem"/>
+        <w:numPr>
+          <w:ilvl w:val="0"/>
+          <w:numId w:val="7"/>
+        </w:numPr>
+        <w:rPr>
+          <w:lang w:val="en-US"/>
+        </w:rPr>
+      </w:pPr>
+    </w:p>
+    <w:p>
+      <w:pPr>
+        <w:pStyle w:val="Nadpis3"/>
+        <w:rPr>
+          <w:lang w:val="en-US"/>
+        </w:rPr>
+      </w:pPr>
+      <w:r>
+        <w:rPr>
+          <w:lang w:val="en-US"/>
+        </w:rPr>
+        <w:t>Odebráno</w:t>
+      </w:r>
+    </w:p>
+    <w:p>
+      <w:pPr>
+        <w:rPr>
+          <w:lang w:val="en-US"/>
+        </w:rPr>
+      </w:pPr>
+      <w:r>
+        <w:rPr>
+          <w:lang w:val="en-US"/>
+        </w:rPr>
+        <w:br w:type="page"/>
+      </w:r>
+    </w:p>
+    <w:p>
+      <w:pPr>
+        <w:pStyle w:val="Odstavecseseznamem"/>
+        <w:numPr>
+          <w:ilvl w:val="0"/>
+          <w:numId w:val="1"/>
+        </w:numPr>
+        <w:rPr>
+          <w:lang w:val="en-US"/>
+        </w:rPr>
+      </w:pPr>
+    </w:p>
+    <w:p>
+      <w:pPr>
+        <w:pStyle w:val="Nadpis2"/>
+        <w:rPr>
+          <w:lang w:val="en-US"/>
+        </w:rPr>
+      </w:pPr>
+      <w:r>
+        <w:rPr>
+          <w:lang w:val="en-US"/>
+        </w:rPr>
+        <w:t>Verze 1.</w:t>
+      </w:r>
+      <w:r>
+        <w:rPr>
+          <w:lang w:val="en-US"/>
+        </w:rPr>
+        <w:t>3</w:t>
       </w:r>
       <w:r>
         <w:rPr>
@@ -90,13 +233,19 @@
         <w:rPr>
           <w:lang w:val="en-US"/>
         </w:rPr>
-        <w:t>8</w:t>
-      </w:r>
-      <w:r>
-        <w:rPr>
-          <w:lang w:val="en-US"/>
-        </w:rPr>
-        <w:t>.2025</w:t>
+        <w:t>4.0</w:t>
+      </w:r>
+      <w:r>
+        <w:rPr>
+          <w:lang w:val="en-US"/>
+        </w:rPr>
+        <w:t xml:space="preserve"> </w:t>
+      </w:r>
+      <w:r>
+        <w:rPr>
+          <w:lang w:val="en-US"/>
+        </w:rPr>
+        <w:t>– 19.8.2025</w:t>
       </w:r>
     </w:p>
     <w:p>

</xml_diff>

<commit_message>
fix saving multiple arrivals/departures
</commit_message>
<xml_diff>
--- a/Changelog.docx
+++ b/Changelog.docx
@@ -36,6 +36,451 @@
         <w:rPr>
           <w:lang w:val="en-US"/>
         </w:rPr>
+        <w:t>Verze 1.</w:t>
+      </w:r>
+      <w:r>
+        <w:rPr>
+          <w:lang w:val="en-US"/>
+        </w:rPr>
+        <w:t>3</w:t>
+      </w:r>
+      <w:r>
+        <w:rPr>
+          <w:lang w:val="en-US"/>
+        </w:rPr>
+        <w:t>.</w:t>
+      </w:r>
+      <w:r>
+        <w:rPr>
+          <w:lang w:val="en-US"/>
+        </w:rPr>
+        <w:t>5</w:t>
+      </w:r>
+      <w:r>
+        <w:rPr>
+          <w:lang w:val="en-US"/>
+        </w:rPr>
+        <w:t>.</w:t>
+      </w:r>
+      <w:r>
+        <w:rPr>
+          <w:lang w:val="en-US"/>
+        </w:rPr>
+        <w:t>0</w:t>
+      </w:r>
+      <w:r>
+        <w:rPr>
+          <w:lang w:val="en-US"/>
+        </w:rPr>
+        <w:t xml:space="preserve"> </w:t>
+      </w:r>
+      <w:r>
+        <w:rPr>
+          <w:lang w:val="en-US"/>
+        </w:rPr>
+        <w:t>– 2</w:t>
+      </w:r>
+      <w:r>
+        <w:rPr>
+          <w:lang w:val="en-US"/>
+        </w:rPr>
+        <w:t>9</w:t>
+      </w:r>
+      <w:r>
+        <w:rPr>
+          <w:lang w:val="en-US"/>
+        </w:rPr>
+        <w:t>.8.2025</w:t>
+      </w:r>
+    </w:p>
+    <w:p>
+      <w:pPr>
+        <w:pStyle w:val="Nadpis3"/>
+        <w:rPr>
+          <w:lang w:val="en-US"/>
+        </w:rPr>
+      </w:pPr>
+      <w:r>
+        <w:rPr>
+          <w:lang w:val="en-US"/>
+        </w:rPr>
+        <w:t>Přidáno</w:t>
+      </w:r>
+    </w:p>
+    <w:p>
+      <w:pPr>
+        <w:pStyle w:val="Odstavecseseznamem"/>
+        <w:numPr>
+          <w:ilvl w:val="0"/>
+          <w:numId w:val="7"/>
+        </w:numPr>
+        <w:rPr>
+          <w:lang w:val="en-US"/>
+        </w:rPr>
+      </w:pPr>
+      <w:r>
+        <w:rPr>
+          <w:lang w:val="en-US"/>
+        </w:rPr>
+        <w:t>Status připojení k powerkey a k síťovému disku – v případě ztracení připojení se místo pádu aplikace zablokují změny, dokud není připojení obnoveno</w:t>
+      </w:r>
+    </w:p>
+    <w:p>
+      <w:pPr>
+        <w:pStyle w:val="Odstavecseseznamem"/>
+        <w:numPr>
+          <w:ilvl w:val="1"/>
+          <w:numId w:val="7"/>
+        </w:numPr>
+        <w:rPr>
+          <w:lang w:val="en-US"/>
+        </w:rPr>
+      </w:pPr>
+      <w:r>
+        <w:rPr>
+          <w:lang w:val="en-US"/>
+        </w:rPr>
+        <w:t>Po kliknutí se připojení obnoví</w:t>
+      </w:r>
+      <w:r>
+        <w:rPr>
+          <w:lang w:val="en-US"/>
+        </w:rPr>
+        <w:br/>
+      </w:r>
+      <w:r>
+        <w:rPr>
+          <w:noProof/>
+        </w:rPr>
+        <w:drawing>
+          <wp:inline distT="0" distB="0" distL="0" distR="0" wp14:anchorId="5B4C3802" wp14:editId="27B9BAA9">
+            <wp:extent cx="1181100" cy="1476375"/>
+            <wp:effectExtent l="19050" t="0" r="19050" b="466725"/>
+            <wp:docPr id="1653079916" name="Obrázek 1" descr="Obsah obrázku text, snímek obrazovky, Písmo, řada/pruh&#10;&#10;Obsah generovaný pomocí AI může být nesprávný."/>
+            <wp:cNvGraphicFramePr>
+              <a:graphicFrameLocks xmlns:a="http://schemas.openxmlformats.org/drawingml/2006/main" noChangeAspect="1"/>
+            </wp:cNvGraphicFramePr>
+            <a:graphic xmlns:a="http://schemas.openxmlformats.org/drawingml/2006/main">
+              <a:graphicData uri="http://schemas.openxmlformats.org/drawingml/2006/picture">
+                <pic:pic xmlns:pic="http://schemas.openxmlformats.org/drawingml/2006/picture">
+                  <pic:nvPicPr>
+                    <pic:cNvPr id="1653079916" name="Obrázek 1" descr="Obsah obrázku text, snímek obrazovky, Písmo, řada/pruh&#10;&#10;Obsah generovaný pomocí AI může být nesprávný."/>
+                    <pic:cNvPicPr/>
+                  </pic:nvPicPr>
+                  <pic:blipFill>
+                    <a:blip r:embed="rId6"/>
+                    <a:stretch>
+                      <a:fillRect/>
+                    </a:stretch>
+                  </pic:blipFill>
+                  <pic:spPr>
+                    <a:xfrm>
+                      <a:off x="0" y="0"/>
+                      <a:ext cx="1181100" cy="1476375"/>
+                    </a:xfrm>
+                    <a:prstGeom prst="roundRect">
+                      <a:avLst>
+                        <a:gd name="adj" fmla="val 8594"/>
+                      </a:avLst>
+                    </a:prstGeom>
+                    <a:solidFill>
+                      <a:srgbClr val="FFFFFF">
+                        <a:shade val="85000"/>
+                      </a:srgbClr>
+                    </a:solidFill>
+                    <a:ln>
+                      <a:noFill/>
+                    </a:ln>
+                    <a:effectLst>
+                      <a:reflection blurRad="12700" stA="38000" endPos="28000" dist="5000" dir="5400000" sy="-100000" algn="bl" rotWithShape="0"/>
+                    </a:effectLst>
+                  </pic:spPr>
+                </pic:pic>
+              </a:graphicData>
+            </a:graphic>
+          </wp:inline>
+        </w:drawing>
+      </w:r>
+    </w:p>
+    <w:p>
+      <w:pPr>
+        <w:pStyle w:val="Nadpis3"/>
+        <w:rPr>
+          <w:lang w:val="en-US"/>
+        </w:rPr>
+      </w:pPr>
+      <w:r>
+        <w:rPr>
+          <w:lang w:val="en-US"/>
+        </w:rPr>
+        <w:t>Opraveno</w:t>
+      </w:r>
+      <w:r>
+        <w:rPr>
+          <w:lang w:val="en-US"/>
+        </w:rPr>
+        <w:t xml:space="preserve"> </w:t>
+      </w:r>
+    </w:p>
+    <w:p>
+      <w:pPr>
+        <w:pStyle w:val="Odstavecseseznamem"/>
+        <w:numPr>
+          <w:ilvl w:val="0"/>
+          <w:numId w:val="7"/>
+        </w:numPr>
+        <w:rPr>
+          <w:lang w:val="en-US"/>
+        </w:rPr>
+      </w:pPr>
+      <w:r>
+        <w:rPr>
+          <w:lang w:val="en-US"/>
+        </w:rPr>
+        <w:t>Oprav</w:t>
+      </w:r>
+      <w:r>
+        <w:rPr>
+          <w:lang w:val="en-US"/>
+        </w:rPr>
+        <w:t>a načtení více záznamů v jednom dni</w:t>
+      </w:r>
+    </w:p>
+    <w:p>
+      <w:pPr>
+        <w:pStyle w:val="Nadpis3"/>
+        <w:rPr>
+          <w:lang w:val="en-US"/>
+        </w:rPr>
+      </w:pPr>
+      <w:r>
+        <w:rPr>
+          <w:lang w:val="en-US"/>
+        </w:rPr>
+        <w:t>Změněno</w:t>
+      </w:r>
+    </w:p>
+    <w:p>
+      <w:pPr>
+        <w:pStyle w:val="Odstavecseseznamem"/>
+        <w:numPr>
+          <w:ilvl w:val="0"/>
+          <w:numId w:val="7"/>
+        </w:numPr>
+        <w:rPr>
+          <w:lang w:val="en-US"/>
+        </w:rPr>
+      </w:pPr>
+    </w:p>
+    <w:p>
+      <w:pPr>
+        <w:pStyle w:val="Nadpis3"/>
+        <w:rPr>
+          <w:lang w:val="en-US"/>
+        </w:rPr>
+      </w:pPr>
+      <w:r>
+        <w:rPr>
+          <w:lang w:val="en-US"/>
+        </w:rPr>
+        <w:t>Odebráno</w:t>
+      </w:r>
+    </w:p>
+    <w:p>
+      <w:pPr>
+        <w:rPr>
+          <w:rFonts w:asciiTheme="majorHAnsi" w:eastAsiaTheme="majorEastAsia" w:hAnsiTheme="majorHAnsi" w:cstheme="majorBidi"/>
+          <w:color w:val="0F4761" w:themeColor="accent1" w:themeShade="BF"/>
+          <w:sz w:val="32"/>
+          <w:szCs w:val="32"/>
+          <w:lang w:val="en-US"/>
+        </w:rPr>
+      </w:pPr>
+      <w:r>
+        <w:rPr>
+          <w:lang w:val="en-US"/>
+        </w:rPr>
+        <w:br w:type="page"/>
+      </w:r>
+    </w:p>
+    <w:p>
+      <w:pPr>
+        <w:pStyle w:val="Nadpis2"/>
+        <w:rPr>
+          <w:lang w:val="en-US"/>
+        </w:rPr>
+      </w:pPr>
+      <w:r>
+        <w:rPr>
+          <w:lang w:val="en-US"/>
+        </w:rPr>
+        <w:lastRenderedPageBreak/>
+        <w:t>Verze 1.</w:t>
+      </w:r>
+      <w:r>
+        <w:rPr>
+          <w:lang w:val="en-US"/>
+        </w:rPr>
+        <w:t>3</w:t>
+      </w:r>
+      <w:r>
+        <w:rPr>
+          <w:lang w:val="en-US"/>
+        </w:rPr>
+        <w:t>.</w:t>
+      </w:r>
+      <w:r>
+        <w:rPr>
+          <w:lang w:val="en-US"/>
+        </w:rPr>
+        <w:t>4.2</w:t>
+      </w:r>
+      <w:r>
+        <w:rPr>
+          <w:lang w:val="en-US"/>
+        </w:rPr>
+        <w:t xml:space="preserve"> </w:t>
+      </w:r>
+      <w:r>
+        <w:rPr>
+          <w:lang w:val="en-US"/>
+        </w:rPr>
+        <w:t>– 28.8.2025</w:t>
+      </w:r>
+    </w:p>
+    <w:p>
+      <w:pPr>
+        <w:pStyle w:val="Nadpis3"/>
+        <w:rPr>
+          <w:lang w:val="en-US"/>
+        </w:rPr>
+      </w:pPr>
+      <w:r>
+        <w:rPr>
+          <w:lang w:val="en-US"/>
+        </w:rPr>
+        <w:t>Přidáno</w:t>
+      </w:r>
+    </w:p>
+    <w:p>
+      <w:pPr>
+        <w:pStyle w:val="Odstavecseseznamem"/>
+        <w:numPr>
+          <w:ilvl w:val="0"/>
+          <w:numId w:val="7"/>
+        </w:numPr>
+        <w:rPr>
+          <w:lang w:val="en-US"/>
+        </w:rPr>
+      </w:pPr>
+    </w:p>
+    <w:p>
+      <w:pPr>
+        <w:pStyle w:val="Nadpis3"/>
+        <w:rPr>
+          <w:lang w:val="en-US"/>
+        </w:rPr>
+      </w:pPr>
+      <w:r>
+        <w:rPr>
+          <w:lang w:val="en-US"/>
+        </w:rPr>
+        <w:t>Opraveno</w:t>
+      </w:r>
+      <w:r>
+        <w:rPr>
+          <w:lang w:val="en-US"/>
+        </w:rPr>
+        <w:t xml:space="preserve"> </w:t>
+      </w:r>
+    </w:p>
+    <w:p>
+      <w:pPr>
+        <w:pStyle w:val="Odstavecseseznamem"/>
+        <w:numPr>
+          <w:ilvl w:val="0"/>
+          <w:numId w:val="7"/>
+        </w:numPr>
+        <w:rPr>
+          <w:lang w:val="en-US"/>
+        </w:rPr>
+      </w:pPr>
+      <w:r>
+        <w:rPr>
+          <w:lang w:val="en-US"/>
+        </w:rPr>
+        <w:t>Oprava načtení uživatele v případě, že se načetlo jméno s kapitálkami</w:t>
+      </w:r>
+    </w:p>
+    <w:p>
+      <w:pPr>
+        <w:pStyle w:val="Nadpis3"/>
+        <w:rPr>
+          <w:lang w:val="en-US"/>
+        </w:rPr>
+      </w:pPr>
+      <w:r>
+        <w:rPr>
+          <w:lang w:val="en-US"/>
+        </w:rPr>
+        <w:t>Změněno</w:t>
+      </w:r>
+    </w:p>
+    <w:p>
+      <w:pPr>
+        <w:pStyle w:val="Odstavecseseznamem"/>
+        <w:numPr>
+          <w:ilvl w:val="0"/>
+          <w:numId w:val="7"/>
+        </w:numPr>
+        <w:rPr>
+          <w:lang w:val="en-US"/>
+        </w:rPr>
+      </w:pPr>
+    </w:p>
+    <w:p>
+      <w:pPr>
+        <w:pStyle w:val="Nadpis3"/>
+        <w:rPr>
+          <w:lang w:val="en-US"/>
+        </w:rPr>
+      </w:pPr>
+      <w:r>
+        <w:rPr>
+          <w:lang w:val="en-US"/>
+        </w:rPr>
+        <w:t>Odebráno</w:t>
+      </w:r>
+    </w:p>
+    <w:p>
+      <w:pPr>
+        <w:rPr>
+          <w:rFonts w:asciiTheme="majorHAnsi" w:eastAsiaTheme="majorEastAsia" w:hAnsiTheme="majorHAnsi" w:cstheme="majorBidi"/>
+          <w:color w:val="0F4761" w:themeColor="accent1" w:themeShade="BF"/>
+          <w:sz w:val="32"/>
+          <w:szCs w:val="32"/>
+          <w:lang w:val="en-US"/>
+        </w:rPr>
+      </w:pPr>
+      <w:r>
+        <w:rPr>
+          <w:lang w:val="en-US"/>
+        </w:rPr>
+        <w:br w:type="page"/>
+      </w:r>
+    </w:p>
+    <w:p>
+      <w:pPr>
+        <w:pStyle w:val="Nadpis2"/>
+        <w:rPr>
+          <w:lang w:val="en-US"/>
+        </w:rPr>
+      </w:pPr>
+      <w:r>
+        <w:rPr>
+          <w:lang w:val="en-US"/>
+        </w:rPr>
+        <w:lastRenderedPageBreak/>
         <w:t>Verze 1.</w:t>
       </w:r>
       <w:r>
@@ -541,7 +986,7 @@
                     </pic:cNvPicPr>
                   </pic:nvPicPr>
                   <pic:blipFill>
-                    <a:blip r:embed="rId6">
+                    <a:blip r:embed="rId7">
                       <a:extLst>
                         <a:ext uri="{28A0092B-C50C-407E-A947-70E740481C1C}">
                           <a14:useLocalDpi xmlns:a14="http://schemas.microsoft.com/office/drawing/2010/main" val="0"/>
@@ -625,7 +1070,7 @@
                     </pic:cNvPicPr>
                   </pic:nvPicPr>
                   <pic:blipFill>
-                    <a:blip r:embed="rId7">
+                    <a:blip r:embed="rId8">
                       <a:extLst>
                         <a:ext uri="{28A0092B-C50C-407E-A947-70E740481C1C}">
                           <a14:useLocalDpi xmlns:a14="http://schemas.microsoft.com/office/drawing/2010/main" val="0"/>
@@ -735,7 +1180,7 @@
                     <pic:cNvPicPr/>
                   </pic:nvPicPr>
                   <pic:blipFill>
-                    <a:blip r:embed="rId8"/>
+                    <a:blip r:embed="rId9"/>
                     <a:stretch>
                       <a:fillRect/>
                     </a:stretch>
@@ -1471,7 +1916,7 @@
                     </pic:cNvPicPr>
                   </pic:nvPicPr>
                   <pic:blipFill>
-                    <a:blip r:embed="rId9">
+                    <a:blip r:embed="rId10">
                       <a:extLst>
                         <a:ext uri="{28A0092B-C50C-407E-A947-70E740481C1C}">
                           <a14:useLocalDpi xmlns:a14="http://schemas.microsoft.com/office/drawing/2010/main" val="0"/>
@@ -1742,7 +2187,7 @@
                     </pic:cNvPicPr>
                   </pic:nvPicPr>
                   <pic:blipFill>
-                    <a:blip r:embed="rId10">
+                    <a:blip r:embed="rId11">
                       <a:extLst>
                         <a:ext uri="{28A0092B-C50C-407E-A947-70E740481C1C}">
                           <a14:useLocalDpi xmlns:a14="http://schemas.microsoft.com/office/drawing/2010/main" val="0"/>
@@ -1799,7 +2244,7 @@
                     <pic:cNvPicPr/>
                   </pic:nvPicPr>
                   <pic:blipFill>
-                    <a:blip r:embed="rId11"/>
+                    <a:blip r:embed="rId12"/>
                     <a:stretch>
                       <a:fillRect/>
                     </a:stretch>
@@ -2103,7 +2548,7 @@
                     </pic:cNvPicPr>
                   </pic:nvPicPr>
                   <pic:blipFill>
-                    <a:blip r:embed="rId12">
+                    <a:blip r:embed="rId13">
                       <a:extLst>
                         <a:ext uri="{28A0092B-C50C-407E-A947-70E740481C1C}">
                           <a14:useLocalDpi xmlns:a14="http://schemas.microsoft.com/office/drawing/2010/main" val="0"/>
@@ -2182,7 +2627,7 @@
                     </pic:cNvPicPr>
                   </pic:nvPicPr>
                   <pic:blipFill>
-                    <a:blip r:embed="rId13">
+                    <a:blip r:embed="rId14">
                       <a:extLst>
                         <a:ext uri="{28A0092B-C50C-407E-A947-70E740481C1C}">
                           <a14:useLocalDpi xmlns:a14="http://schemas.microsoft.com/office/drawing/2010/main" val="0"/>
@@ -2397,7 +2842,7 @@
                     <pic:cNvPicPr/>
                   </pic:nvPicPr>
                   <pic:blipFill>
-                    <a:blip r:embed="rId14"/>
+                    <a:blip r:embed="rId15"/>
                     <a:stretch>
                       <a:fillRect/>
                     </a:stretch>
@@ -2627,7 +3072,7 @@
                     <pic:cNvPicPr/>
                   </pic:nvPicPr>
                   <pic:blipFill>
-                    <a:blip r:embed="rId15"/>
+                    <a:blip r:embed="rId16"/>
                     <a:stretch>
                       <a:fillRect/>
                     </a:stretch>
@@ -2721,7 +3166,7 @@
                     <pic:cNvPicPr/>
                   </pic:nvPicPr>
                   <pic:blipFill>
-                    <a:blip r:embed="rId16"/>
+                    <a:blip r:embed="rId17"/>
                     <a:stretch>
                       <a:fillRect/>
                     </a:stretch>
@@ -2816,7 +3261,7 @@
                     <pic:cNvPicPr/>
                   </pic:nvPicPr>
                   <pic:blipFill>
-                    <a:blip r:embed="rId17"/>
+                    <a:blip r:embed="rId18"/>
                     <a:stretch>
                       <a:fillRect/>
                     </a:stretch>
@@ -2910,7 +3355,7 @@
                     <pic:cNvPicPr/>
                   </pic:nvPicPr>
                   <pic:blipFill>
-                    <a:blip r:embed="rId18"/>
+                    <a:blip r:embed="rId19"/>
                     <a:stretch>
                       <a:fillRect/>
                     </a:stretch>
@@ -3165,7 +3610,7 @@
                     <pic:cNvPicPr/>
                   </pic:nvPicPr>
                   <pic:blipFill>
-                    <a:blip r:embed="rId19"/>
+                    <a:blip r:embed="rId20"/>
                     <a:stretch>
                       <a:fillRect/>
                     </a:stretch>
@@ -4057,7 +4502,7 @@
                     </pic:cNvPicPr>
                   </pic:nvPicPr>
                   <pic:blipFill>
-                    <a:blip r:embed="rId20">
+                    <a:blip r:embed="rId21">
                       <a:extLst>
                         <a:ext uri="{28A0092B-C50C-407E-A947-70E740481C1C}">
                           <a14:useLocalDpi xmlns:a14="http://schemas.microsoft.com/office/drawing/2010/main" val="0"/>
@@ -4218,7 +4663,7 @@
                     <pic:cNvPicPr/>
                   </pic:nvPicPr>
                   <pic:blipFill>
-                    <a:blip r:embed="rId21"/>
+                    <a:blip r:embed="rId22"/>
                     <a:stretch>
                       <a:fillRect/>
                     </a:stretch>
@@ -4945,7 +5390,7 @@
                     <pic:cNvPicPr/>
                   </pic:nvPicPr>
                   <pic:blipFill>
-                    <a:blip r:embed="rId22"/>
+                    <a:blip r:embed="rId23"/>
                     <a:stretch>
                       <a:fillRect/>
                     </a:stretch>
@@ -5058,7 +5503,7 @@
                     </pic:cNvPicPr>
                   </pic:nvPicPr>
                   <pic:blipFill>
-                    <a:blip r:embed="rId23">
+                    <a:blip r:embed="rId24">
                       <a:extLst>
                         <a:ext uri="{28A0092B-C50C-407E-A947-70E740481C1C}">
                           <a14:useLocalDpi xmlns:a14="http://schemas.microsoft.com/office/drawing/2010/main" val="0"/>

</xml_diff>

<commit_message>
managerdialog force load and mainform trans load
</commit_message>
<xml_diff>
--- a/Changelog.docx
+++ b/Changelog.docx
@@ -54,7 +54,31 @@
         <w:rPr>
           <w:lang w:val="en-US"/>
         </w:rPr>
-        <w:t>5</w:t>
+        <w:t>5.</w:t>
+      </w:r>
+      <w:r>
+        <w:rPr>
+          <w:lang w:val="en-US"/>
+        </w:rPr>
+        <w:t>1</w:t>
+      </w:r>
+      <w:r>
+        <w:rPr>
+          <w:lang w:val="en-US"/>
+        </w:rPr>
+        <w:t xml:space="preserve"> </w:t>
+      </w:r>
+      <w:r>
+        <w:rPr>
+          <w:lang w:val="en-US"/>
+        </w:rPr>
+        <w:t xml:space="preserve">– </w:t>
+      </w:r>
+      <w:r>
+        <w:rPr>
+          <w:lang w:val="en-US"/>
+        </w:rPr>
+        <w:t>1</w:t>
       </w:r>
       <w:r>
         <w:rPr>
@@ -66,7 +90,185 @@
         <w:rPr>
           <w:lang w:val="en-US"/>
         </w:rPr>
-        <w:t>0</w:t>
+        <w:t>9</w:t>
+      </w:r>
+      <w:r>
+        <w:rPr>
+          <w:lang w:val="en-US"/>
+        </w:rPr>
+        <w:t>.2025</w:t>
+      </w:r>
+    </w:p>
+    <w:p>
+      <w:pPr>
+        <w:pStyle w:val="Nadpis3"/>
+        <w:rPr>
+          <w:lang w:val="en-US"/>
+        </w:rPr>
+      </w:pPr>
+      <w:r>
+        <w:rPr>
+          <w:lang w:val="en-US"/>
+        </w:rPr>
+        <w:t>Přidáno</w:t>
+      </w:r>
+    </w:p>
+    <w:p>
+      <w:pPr>
+        <w:pStyle w:val="Odstavecseseznamem"/>
+        <w:numPr>
+          <w:ilvl w:val="0"/>
+          <w:numId w:val="8"/>
+        </w:numPr>
+        <w:rPr>
+          <w:lang w:val="en-US"/>
+        </w:rPr>
+      </w:pPr>
+    </w:p>
+    <w:p>
+      <w:pPr>
+        <w:pStyle w:val="Nadpis3"/>
+        <w:rPr>
+          <w:lang w:val="en-US"/>
+        </w:rPr>
+      </w:pPr>
+      <w:r>
+        <w:rPr>
+          <w:lang w:val="en-US"/>
+        </w:rPr>
+        <w:t>Opraveno</w:t>
+      </w:r>
+      <w:r>
+        <w:rPr>
+          <w:lang w:val="en-US"/>
+        </w:rPr>
+        <w:t xml:space="preserve"> </w:t>
+      </w:r>
+    </w:p>
+    <w:p>
+      <w:pPr>
+        <w:pStyle w:val="Odstavecseseznamem"/>
+        <w:numPr>
+          <w:ilvl w:val="0"/>
+          <w:numId w:val="7"/>
+        </w:numPr>
+        <w:rPr>
+          <w:lang w:val="en-US"/>
+        </w:rPr>
+      </w:pPr>
+      <w:r>
+        <w:rPr>
+          <w:lang w:val="en-US"/>
+        </w:rPr>
+        <w:t>O</w:t>
+      </w:r>
+      <w:r>
+        <w:rPr>
+          <w:lang w:val="en-US"/>
+        </w:rPr>
+        <w:t>prava načítání docházky na přelomu měsíce</w:t>
+      </w:r>
+    </w:p>
+    <w:p>
+      <w:pPr>
+        <w:pStyle w:val="Nadpis3"/>
+        <w:rPr>
+          <w:lang w:val="en-US"/>
+        </w:rPr>
+      </w:pPr>
+      <w:r>
+        <w:rPr>
+          <w:lang w:val="en-US"/>
+        </w:rPr>
+        <w:t>Změněno</w:t>
+      </w:r>
+    </w:p>
+    <w:p>
+      <w:pPr>
+        <w:pStyle w:val="Odstavecseseznamem"/>
+        <w:numPr>
+          <w:ilvl w:val="0"/>
+          <w:numId w:val="7"/>
+        </w:numPr>
+        <w:rPr>
+          <w:lang w:val="en-US"/>
+        </w:rPr>
+      </w:pPr>
+    </w:p>
+    <w:p>
+      <w:pPr>
+        <w:pStyle w:val="Nadpis3"/>
+        <w:rPr>
+          <w:lang w:val="en-US"/>
+        </w:rPr>
+      </w:pPr>
+      <w:r>
+        <w:rPr>
+          <w:lang w:val="en-US"/>
+        </w:rPr>
+        <w:t>Odebráno</w:t>
+      </w:r>
+    </w:p>
+    <w:p>
+      <w:pPr>
+        <w:pStyle w:val="Odstavecseseznamem"/>
+        <w:numPr>
+          <w:ilvl w:val="0"/>
+          <w:numId w:val="7"/>
+        </w:numPr>
+        <w:rPr>
+          <w:lang w:val="en-US"/>
+        </w:rPr>
+      </w:pPr>
+    </w:p>
+    <w:p>
+      <w:pPr>
+        <w:rPr>
+          <w:rFonts w:asciiTheme="majorHAnsi" w:eastAsiaTheme="majorEastAsia" w:hAnsiTheme="majorHAnsi" w:cstheme="majorBidi"/>
+          <w:color w:val="0F4761" w:themeColor="accent1" w:themeShade="BF"/>
+          <w:sz w:val="32"/>
+          <w:szCs w:val="32"/>
+          <w:lang w:val="en-US"/>
+        </w:rPr>
+      </w:pPr>
+      <w:r>
+        <w:rPr>
+          <w:lang w:val="en-US"/>
+        </w:rPr>
+        <w:br w:type="page"/>
+      </w:r>
+    </w:p>
+    <w:p>
+      <w:pPr>
+        <w:pStyle w:val="Nadpis2"/>
+        <w:rPr>
+          <w:lang w:val="en-US"/>
+        </w:rPr>
+      </w:pPr>
+      <w:r>
+        <w:rPr>
+          <w:lang w:val="en-US"/>
+        </w:rPr>
+        <w:lastRenderedPageBreak/>
+        <w:t>Verze 1.</w:t>
+      </w:r>
+      <w:r>
+        <w:rPr>
+          <w:lang w:val="en-US"/>
+        </w:rPr>
+        <w:t>3</w:t>
+      </w:r>
+      <w:r>
+        <w:rPr>
+          <w:lang w:val="en-US"/>
+        </w:rPr>
+        <w:t>.</w:t>
+      </w:r>
+      <w:r>
+        <w:rPr>
+          <w:lang w:val="en-US"/>
+        </w:rPr>
+        <w:t>5.0</w:t>
       </w:r>
       <w:r>
         <w:rPr>
@@ -237,13 +439,7 @@
         <w:rPr>
           <w:lang w:val="en-US"/>
         </w:rPr>
-        <w:t>Oprav</w:t>
-      </w:r>
-      <w:r>
-        <w:rPr>
-          <w:lang w:val="en-US"/>
-        </w:rPr>
-        <w:t>a načtení více záznamů v jednom dni</w:t>
+        <w:t>Oprava načtení více záznamů v jednom dni</w:t>
       </w:r>
     </w:p>
     <w:p>
@@ -2459,7 +2655,14 @@
         <w:rPr>
           <w:lang w:val="en-US"/>
         </w:rPr>
-        <w:t xml:space="preserve">V nastaveni (horní lišta =&gt; </w:t>
+        <w:t>V nastaveni (horní lišta =</w:t>
+      </w:r>
+      <w:proofErr w:type="gramStart"/>
+      <w:r>
+        <w:rPr>
+          <w:lang w:val="en-US"/>
+        </w:rPr>
+        <w:t xml:space="preserve">&gt; </w:t>
       </w:r>
       <w:r>
         <w:rPr>
@@ -2469,6 +2672,7 @@
         </w:rPr>
         <w:t>?</w:t>
       </w:r>
+      <w:proofErr w:type="gramEnd"/>
       <w:r>
         <w:rPr>
           <w:lang w:val="en-US"/>
@@ -2710,7 +2914,14 @@
         <w:rPr>
           <w:lang w:val="en-US"/>
         </w:rPr>
-        <w:t xml:space="preserve">V nastavení (horní lišta =&gt; </w:t>
+        <w:t>V nastavení (horní lišta =</w:t>
+      </w:r>
+      <w:proofErr w:type="gramStart"/>
+      <w:r>
+        <w:rPr>
+          <w:lang w:val="en-US"/>
+        </w:rPr>
+        <w:t xml:space="preserve">&gt; </w:t>
       </w:r>
       <w:r>
         <w:rPr>
@@ -2720,6 +2931,7 @@
         </w:rPr>
         <w:t>?</w:t>
       </w:r>
+      <w:proofErr w:type="gramEnd"/>
       <w:r>
         <w:rPr>
           <w:lang w:val="en-US"/>
@@ -7472,10 +7684,10 @@
     </w:lvl>
   </w:abstractNum>
   <w:abstractNum w:abstractNumId="4" w15:restartNumberingAfterBreak="0">
-    <w:nsid w:val="74412C54"/>
+    <w:nsid w:val="52A37102"/>
     <w:multiLevelType w:val="hybridMultilevel"/>
-    <w:tmpl w:val="497C70EC"/>
-    <w:lvl w:ilvl="0" w:tplc="8ACC5B0C">
+    <w:tmpl w:val="E0AA822A"/>
+    <w:lvl w:ilvl="0" w:tplc="C2467EB2">
       <w:numFmt w:val="bullet"/>
       <w:lvlText w:val="-"/>
       <w:lvlJc w:val="left"/>
@@ -7584,6 +7796,118 @@
     </w:lvl>
   </w:abstractNum>
   <w:abstractNum w:abstractNumId="5" w15:restartNumberingAfterBreak="0">
+    <w:nsid w:val="74412C54"/>
+    <w:multiLevelType w:val="hybridMultilevel"/>
+    <w:tmpl w:val="497C70EC"/>
+    <w:lvl w:ilvl="0" w:tplc="8ACC5B0C">
+      <w:numFmt w:val="bullet"/>
+      <w:lvlText w:val="-"/>
+      <w:lvlJc w:val="left"/>
+      <w:pPr>
+        <w:ind w:left="720" w:hanging="360"/>
+      </w:pPr>
+      <w:rPr>
+        <w:rFonts w:ascii="Aptos" w:eastAsiaTheme="minorHAnsi" w:hAnsi="Aptos" w:cstheme="minorBidi" w:hint="default"/>
+      </w:rPr>
+    </w:lvl>
+    <w:lvl w:ilvl="1" w:tplc="04050003" w:tentative="1">
+      <w:start w:val="1"/>
+      <w:numFmt w:val="bullet"/>
+      <w:lvlText w:val="o"/>
+      <w:lvlJc w:val="left"/>
+      <w:pPr>
+        <w:ind w:left="1440" w:hanging="360"/>
+      </w:pPr>
+      <w:rPr>
+        <w:rFonts w:ascii="Courier New" w:hAnsi="Courier New" w:cs="Courier New" w:hint="default"/>
+      </w:rPr>
+    </w:lvl>
+    <w:lvl w:ilvl="2" w:tplc="04050005" w:tentative="1">
+      <w:start w:val="1"/>
+      <w:numFmt w:val="bullet"/>
+      <w:lvlText w:val=""/>
+      <w:lvlJc w:val="left"/>
+      <w:pPr>
+        <w:ind w:left="2160" w:hanging="360"/>
+      </w:pPr>
+      <w:rPr>
+        <w:rFonts w:ascii="Wingdings" w:hAnsi="Wingdings" w:hint="default"/>
+      </w:rPr>
+    </w:lvl>
+    <w:lvl w:ilvl="3" w:tplc="04050001" w:tentative="1">
+      <w:start w:val="1"/>
+      <w:numFmt w:val="bullet"/>
+      <w:lvlText w:val=""/>
+      <w:lvlJc w:val="left"/>
+      <w:pPr>
+        <w:ind w:left="2880" w:hanging="360"/>
+      </w:pPr>
+      <w:rPr>
+        <w:rFonts w:ascii="Symbol" w:hAnsi="Symbol" w:hint="default"/>
+      </w:rPr>
+    </w:lvl>
+    <w:lvl w:ilvl="4" w:tplc="04050003" w:tentative="1">
+      <w:start w:val="1"/>
+      <w:numFmt w:val="bullet"/>
+      <w:lvlText w:val="o"/>
+      <w:lvlJc w:val="left"/>
+      <w:pPr>
+        <w:ind w:left="3600" w:hanging="360"/>
+      </w:pPr>
+      <w:rPr>
+        <w:rFonts w:ascii="Courier New" w:hAnsi="Courier New" w:cs="Courier New" w:hint="default"/>
+      </w:rPr>
+    </w:lvl>
+    <w:lvl w:ilvl="5" w:tplc="04050005" w:tentative="1">
+      <w:start w:val="1"/>
+      <w:numFmt w:val="bullet"/>
+      <w:lvlText w:val=""/>
+      <w:lvlJc w:val="left"/>
+      <w:pPr>
+        <w:ind w:left="4320" w:hanging="360"/>
+      </w:pPr>
+      <w:rPr>
+        <w:rFonts w:ascii="Wingdings" w:hAnsi="Wingdings" w:hint="default"/>
+      </w:rPr>
+    </w:lvl>
+    <w:lvl w:ilvl="6" w:tplc="04050001" w:tentative="1">
+      <w:start w:val="1"/>
+      <w:numFmt w:val="bullet"/>
+      <w:lvlText w:val=""/>
+      <w:lvlJc w:val="left"/>
+      <w:pPr>
+        <w:ind w:left="5040" w:hanging="360"/>
+      </w:pPr>
+      <w:rPr>
+        <w:rFonts w:ascii="Symbol" w:hAnsi="Symbol" w:hint="default"/>
+      </w:rPr>
+    </w:lvl>
+    <w:lvl w:ilvl="7" w:tplc="04050003" w:tentative="1">
+      <w:start w:val="1"/>
+      <w:numFmt w:val="bullet"/>
+      <w:lvlText w:val="o"/>
+      <w:lvlJc w:val="left"/>
+      <w:pPr>
+        <w:ind w:left="5760" w:hanging="360"/>
+      </w:pPr>
+      <w:rPr>
+        <w:rFonts w:ascii="Courier New" w:hAnsi="Courier New" w:cs="Courier New" w:hint="default"/>
+      </w:rPr>
+    </w:lvl>
+    <w:lvl w:ilvl="8" w:tplc="04050005" w:tentative="1">
+      <w:start w:val="1"/>
+      <w:numFmt w:val="bullet"/>
+      <w:lvlText w:val=""/>
+      <w:lvlJc w:val="left"/>
+      <w:pPr>
+        <w:ind w:left="6480" w:hanging="360"/>
+      </w:pPr>
+      <w:rPr>
+        <w:rFonts w:ascii="Wingdings" w:hAnsi="Wingdings" w:hint="default"/>
+      </w:rPr>
+    </w:lvl>
+  </w:abstractNum>
+  <w:abstractNum w:abstractNumId="6" w15:restartNumberingAfterBreak="0">
     <w:nsid w:val="7B665217"/>
     <w:multiLevelType w:val="hybridMultilevel"/>
     <w:tmpl w:val="29D2B638"/>
@@ -7695,7 +8019,7 @@
       </w:rPr>
     </w:lvl>
   </w:abstractNum>
-  <w:abstractNum w:abstractNumId="6" w15:restartNumberingAfterBreak="0">
+  <w:abstractNum w:abstractNumId="7" w15:restartNumberingAfterBreak="0">
     <w:nsid w:val="7DDE0B42"/>
     <w:multiLevelType w:val="hybridMultilevel"/>
     <w:tmpl w:val="FA24D520"/>
@@ -7811,7 +8135,7 @@
     <w:abstractNumId w:val="0"/>
   </w:num>
   <w:num w:numId="2" w16cid:durableId="305937726">
-    <w:abstractNumId w:val="4"/>
+    <w:abstractNumId w:val="5"/>
   </w:num>
   <w:num w:numId="3" w16cid:durableId="2009166151">
     <w:abstractNumId w:val="3"/>
@@ -7820,13 +8144,16 @@
     <w:abstractNumId w:val="1"/>
   </w:num>
   <w:num w:numId="5" w16cid:durableId="719792813">
-    <w:abstractNumId w:val="5"/>
+    <w:abstractNumId w:val="6"/>
   </w:num>
   <w:num w:numId="6" w16cid:durableId="522131056">
     <w:abstractNumId w:val="2"/>
   </w:num>
   <w:num w:numId="7" w16cid:durableId="531767269">
-    <w:abstractNumId w:val="6"/>
+    <w:abstractNumId w:val="7"/>
+  </w:num>
+  <w:num w:numId="8" w16cid:durableId="83697567">
+    <w:abstractNumId w:val="4"/>
   </w:num>
 </w:numbering>
 </file>

</xml_diff>

<commit_message>
increase numupdown limit pers num, changelog
</commit_message>
<xml_diff>
--- a/Changelog.docx
+++ b/Changelog.docx
@@ -54,13 +54,7 @@
         <w:rPr>
           <w:lang w:val="en-US"/>
         </w:rPr>
-        <w:t>5.</w:t>
-      </w:r>
-      <w:r>
-        <w:rPr>
-          <w:lang w:val="en-US"/>
-        </w:rPr>
-        <w:t>2</w:t>
+        <w:t>6.0</w:t>
       </w:r>
       <w:r>
         <w:rPr>
@@ -78,13 +72,410 @@
         <w:rPr>
           <w:lang w:val="en-US"/>
         </w:rPr>
-        <w:t>2</w:t>
-      </w:r>
-      <w:r>
-        <w:rPr>
-          <w:lang w:val="en-US"/>
-        </w:rPr>
-        <w:t>.9.2025</w:t>
+        <w:t>3</w:t>
+      </w:r>
+      <w:r>
+        <w:rPr>
+          <w:lang w:val="en-US"/>
+        </w:rPr>
+        <w:t>.</w:t>
+      </w:r>
+      <w:r>
+        <w:rPr>
+          <w:lang w:val="en-US"/>
+        </w:rPr>
+        <w:t>10</w:t>
+      </w:r>
+      <w:r>
+        <w:rPr>
+          <w:lang w:val="en-US"/>
+        </w:rPr>
+        <w:t>.2025</w:t>
+      </w:r>
+    </w:p>
+    <w:p>
+      <w:pPr>
+        <w:pStyle w:val="Nadpis3"/>
+        <w:rPr>
+          <w:lang w:val="en-US"/>
+        </w:rPr>
+      </w:pPr>
+      <w:r>
+        <w:rPr>
+          <w:lang w:val="en-US"/>
+        </w:rPr>
+        <w:t>Přidáno</w:t>
+      </w:r>
+    </w:p>
+    <w:p>
+      <w:pPr>
+        <w:pStyle w:val="Odstavecseseznamem"/>
+        <w:numPr>
+          <w:ilvl w:val="0"/>
+          <w:numId w:val="8"/>
+        </w:numPr>
+        <w:rPr>
+          <w:lang w:val="en-US"/>
+        </w:rPr>
+      </w:pPr>
+      <w:r>
+        <w:rPr>
+          <w:lang w:val="en-US"/>
+        </w:rPr>
+        <w:t xml:space="preserve">V exportu přibyl sloupec, ve kterém je suma odpracovaných hodin v </w:t>
+      </w:r>
+      <w:r>
+        <w:rPr>
+          <w:lang w:val="en-US"/>
+        </w:rPr>
+        <w:t>rozmezí</w:t>
+      </w:r>
+      <w:r>
+        <w:rPr>
+          <w:lang w:val="en-US"/>
+        </w:rPr>
+        <w:br/>
+        <w:t>od data vzniku předprojektu až po datum převedení na plnohodnotný projekt</w:t>
+      </w:r>
+    </w:p>
+    <w:p>
+      <w:pPr>
+        <w:pStyle w:val="Odstavecseseznamem"/>
+        <w:numPr>
+          <w:ilvl w:val="0"/>
+          <w:numId w:val="8"/>
+        </w:numPr>
+        <w:rPr>
+          <w:lang w:val="en-US"/>
+        </w:rPr>
+      </w:pPr>
+      <w:r>
+        <w:rPr>
+          <w:lang w:val="en-US"/>
+        </w:rPr>
+        <w:t>V dialogu pro správu projektu přibyl ovládací prvek pro nastavení data zplnohodnotnění projektu (pro propsání je třeba zakliknout zaškrtávací pole a tlačítko Uložit)</w:t>
+      </w:r>
+      <w:r>
+        <w:rPr>
+          <w:lang w:val="en-US"/>
+        </w:rPr>
+        <w:br/>
+      </w:r>
+      <w:r>
+        <w:rPr>
+          <w:lang w:val="en-US"/>
+        </w:rPr>
+        <w:drawing>
+          <wp:inline distT="0" distB="0" distL="0" distR="0" wp14:anchorId="51CB52F1" wp14:editId="414F1B82">
+            <wp:extent cx="3352800" cy="4219684"/>
+            <wp:effectExtent l="0" t="0" r="0" b="9525"/>
+            <wp:docPr id="1661062781" name="Obrázek 1" descr="Obsah obrázku text, elektronika, snímek obrazovky, software&#10;&#10;Obsah generovaný pomocí AI může být nesprávný."/>
+            <wp:cNvGraphicFramePr>
+              <a:graphicFrameLocks xmlns:a="http://schemas.openxmlformats.org/drawingml/2006/main" noChangeAspect="1"/>
+            </wp:cNvGraphicFramePr>
+            <a:graphic xmlns:a="http://schemas.openxmlformats.org/drawingml/2006/main">
+              <a:graphicData uri="http://schemas.openxmlformats.org/drawingml/2006/picture">
+                <pic:pic xmlns:pic="http://schemas.openxmlformats.org/drawingml/2006/picture">
+                  <pic:nvPicPr>
+                    <pic:cNvPr id="1661062781" name="Obrázek 1" descr="Obsah obrázku text, elektronika, snímek obrazovky, software&#10;&#10;Obsah generovaný pomocí AI může být nesprávný."/>
+                    <pic:cNvPicPr/>
+                  </pic:nvPicPr>
+                  <pic:blipFill>
+                    <a:blip r:embed="rId6"/>
+                    <a:stretch>
+                      <a:fillRect/>
+                    </a:stretch>
+                  </pic:blipFill>
+                  <pic:spPr>
+                    <a:xfrm>
+                      <a:off x="0" y="0"/>
+                      <a:ext cx="3356020" cy="4223736"/>
+                    </a:xfrm>
+                    <a:prstGeom prst="rect">
+                      <a:avLst/>
+                    </a:prstGeom>
+                  </pic:spPr>
+                </pic:pic>
+              </a:graphicData>
+            </a:graphic>
+          </wp:inline>
+        </w:drawing>
+      </w:r>
+    </w:p>
+    <w:p>
+      <w:pPr>
+        <w:pStyle w:val="Nadpis3"/>
+        <w:rPr>
+          <w:lang w:val="en-US"/>
+        </w:rPr>
+      </w:pPr>
+      <w:r>
+        <w:rPr>
+          <w:lang w:val="en-US"/>
+        </w:rPr>
+        <w:t>Opraveno</w:t>
+      </w:r>
+      <w:r>
+        <w:rPr>
+          <w:lang w:val="en-US"/>
+        </w:rPr>
+        <w:t xml:space="preserve"> </w:t>
+      </w:r>
+    </w:p>
+    <w:p>
+      <w:pPr>
+        <w:pStyle w:val="Odstavecseseznamem"/>
+        <w:numPr>
+          <w:ilvl w:val="0"/>
+          <w:numId w:val="7"/>
+        </w:numPr>
+        <w:rPr>
+          <w:lang w:val="en-US"/>
+        </w:rPr>
+      </w:pPr>
+      <w:r>
+        <w:rPr>
+          <w:lang w:val="en-US"/>
+        </w:rPr>
+        <w:t xml:space="preserve">V průběhu </w:t>
+      </w:r>
+      <w:r>
+        <w:rPr>
+          <w:lang w:val="en-US"/>
+        </w:rPr>
+        <w:t xml:space="preserve">týdne 41 </w:t>
+      </w:r>
+      <w:r>
+        <w:rPr>
+          <w:lang w:val="en-US"/>
+        </w:rPr>
+        <w:t>bude opravena chyba, kdy se chybně stahuje počet odpracovaných hodin i přes uživatelskou změnu v PowerKey, namísto původních reálných dat.</w:t>
+      </w:r>
+      <w:r>
+        <w:rPr>
+          <w:lang w:val="en-US"/>
+        </w:rPr>
+        <w:br/>
+        <w:t xml:space="preserve">Jedná se pouze o tuto část vizualizace, na zapsané hodiny, ani indikátory příchodu </w:t>
+      </w:r>
+      <w:proofErr w:type="gramStart"/>
+      <w:r>
+        <w:rPr>
+          <w:lang w:val="en-US"/>
+        </w:rPr>
+        <w:t>a</w:t>
+      </w:r>
+      <w:proofErr w:type="gramEnd"/>
+      <w:r>
+        <w:rPr>
+          <w:lang w:val="en-US"/>
+        </w:rPr>
+        <w:t xml:space="preserve"> odchodu to nemá vliv.</w:t>
+      </w:r>
+      <w:r>
+        <w:rPr>
+          <w:lang w:val="en-US"/>
+        </w:rPr>
+        <w:br/>
+      </w:r>
+      <w:r>
+        <w:rPr>
+          <w:lang w:val="en-US"/>
+        </w:rPr>
+        <w:drawing>
+          <wp:inline distT="0" distB="0" distL="0" distR="0" wp14:anchorId="02E8EC08" wp14:editId="1AF0FF9E">
+            <wp:extent cx="762106" cy="752580"/>
+            <wp:effectExtent l="133350" t="114300" r="152400" b="161925"/>
+            <wp:docPr id="1997188139" name="Obrázek 1" descr="Obsah obrázku text, Písmo, snímek obrazovky, design&#10;&#10;Obsah generovaný pomocí AI může být nesprávný."/>
+            <wp:cNvGraphicFramePr>
+              <a:graphicFrameLocks xmlns:a="http://schemas.openxmlformats.org/drawingml/2006/main" noChangeAspect="1"/>
+            </wp:cNvGraphicFramePr>
+            <a:graphic xmlns:a="http://schemas.openxmlformats.org/drawingml/2006/main">
+              <a:graphicData uri="http://schemas.openxmlformats.org/drawingml/2006/picture">
+                <pic:pic xmlns:pic="http://schemas.openxmlformats.org/drawingml/2006/picture">
+                  <pic:nvPicPr>
+                    <pic:cNvPr id="1997188139" name="Obrázek 1" descr="Obsah obrázku text, Písmo, snímek obrazovky, design&#10;&#10;Obsah generovaný pomocí AI může být nesprávný."/>
+                    <pic:cNvPicPr/>
+                  </pic:nvPicPr>
+                  <pic:blipFill>
+                    <a:blip r:embed="rId7"/>
+                    <a:stretch>
+                      <a:fillRect/>
+                    </a:stretch>
+                  </pic:blipFill>
+                  <pic:spPr>
+                    <a:xfrm>
+                      <a:off x="0" y="0"/>
+                      <a:ext cx="762106" cy="752580"/>
+                    </a:xfrm>
+                    <a:prstGeom prst="rect">
+                      <a:avLst/>
+                    </a:prstGeom>
+                    <a:solidFill>
+                      <a:srgbClr val="FFFFFF">
+                        <a:shade val="85000"/>
+                      </a:srgbClr>
+                    </a:solidFill>
+                    <a:ln w="88900" cap="sq">
+                      <a:solidFill>
+                        <a:srgbClr val="FFFFFF"/>
+                      </a:solidFill>
+                      <a:miter lim="800000"/>
+                    </a:ln>
+                    <a:effectLst>
+                      <a:outerShdw blurRad="55000" dist="18000" dir="5400000" algn="tl" rotWithShape="0">
+                        <a:srgbClr val="000000">
+                          <a:alpha val="40000"/>
+                        </a:srgbClr>
+                      </a:outerShdw>
+                    </a:effectLst>
+                    <a:scene3d>
+                      <a:camera prst="orthographicFront"/>
+                      <a:lightRig rig="twoPt" dir="t">
+                        <a:rot lat="0" lon="0" rev="7200000"/>
+                      </a:lightRig>
+                    </a:scene3d>
+                    <a:sp3d>
+                      <a:bevelT w="25400" h="19050"/>
+                      <a:contourClr>
+                        <a:srgbClr val="FFFFFF"/>
+                      </a:contourClr>
+                    </a:sp3d>
+                  </pic:spPr>
+                </pic:pic>
+              </a:graphicData>
+            </a:graphic>
+          </wp:inline>
+        </w:drawing>
+      </w:r>
+    </w:p>
+    <w:p>
+      <w:pPr>
+        <w:pStyle w:val="Odstavecseseznamem"/>
+        <w:rPr>
+          <w:lang w:val="en-US"/>
+        </w:rPr>
+      </w:pPr>
+      <w:r>
+        <w:rPr>
+          <w:lang w:val="en-US"/>
+        </w:rPr>
+        <w:t>Změna se projeví automaticky (i zpětně pro září).</w:t>
+      </w:r>
+    </w:p>
+    <w:p>
+      <w:pPr>
+        <w:pStyle w:val="Nadpis3"/>
+        <w:rPr>
+          <w:lang w:val="en-US"/>
+        </w:rPr>
+      </w:pPr>
+      <w:r>
+        <w:rPr>
+          <w:lang w:val="en-US"/>
+        </w:rPr>
+        <w:lastRenderedPageBreak/>
+        <w:t>Změněno</w:t>
+      </w:r>
+    </w:p>
+    <w:p>
+      <w:pPr>
+        <w:pStyle w:val="Odstavecseseznamem"/>
+        <w:numPr>
+          <w:ilvl w:val="0"/>
+          <w:numId w:val="7"/>
+        </w:numPr>
+        <w:rPr>
+          <w:lang w:val="en-US"/>
+        </w:rPr>
+      </w:pPr>
+    </w:p>
+    <w:p>
+      <w:pPr>
+        <w:pStyle w:val="Nadpis3"/>
+        <w:rPr>
+          <w:lang w:val="en-US"/>
+        </w:rPr>
+      </w:pPr>
+      <w:r>
+        <w:rPr>
+          <w:lang w:val="en-US"/>
+        </w:rPr>
+        <w:t>Odebráno</w:t>
+      </w:r>
+    </w:p>
+    <w:p>
+      <w:pPr>
+        <w:pStyle w:val="Odstavecseseznamem"/>
+        <w:numPr>
+          <w:ilvl w:val="0"/>
+          <w:numId w:val="7"/>
+        </w:numPr>
+        <w:rPr>
+          <w:lang w:val="en-US"/>
+        </w:rPr>
+      </w:pPr>
+    </w:p>
+    <w:p>
+      <w:pPr>
+        <w:rPr>
+          <w:rFonts w:asciiTheme="majorHAnsi" w:eastAsiaTheme="majorEastAsia" w:hAnsiTheme="majorHAnsi" w:cstheme="majorBidi"/>
+          <w:color w:val="0F4761" w:themeColor="accent1" w:themeShade="BF"/>
+          <w:sz w:val="32"/>
+          <w:szCs w:val="32"/>
+          <w:lang w:val="en-US"/>
+        </w:rPr>
+      </w:pPr>
+      <w:r>
+        <w:rPr>
+          <w:lang w:val="en-US"/>
+        </w:rPr>
+        <w:br w:type="page"/>
+      </w:r>
+    </w:p>
+    <w:p>
+      <w:pPr>
+        <w:pStyle w:val="Nadpis2"/>
+        <w:rPr>
+          <w:lang w:val="en-US"/>
+        </w:rPr>
+      </w:pPr>
+      <w:r>
+        <w:rPr>
+          <w:lang w:val="en-US"/>
+        </w:rPr>
+        <w:lastRenderedPageBreak/>
+        <w:t>Verze 1.</w:t>
+      </w:r>
+      <w:r>
+        <w:rPr>
+          <w:lang w:val="en-US"/>
+        </w:rPr>
+        <w:t>3</w:t>
+      </w:r>
+      <w:r>
+        <w:rPr>
+          <w:lang w:val="en-US"/>
+        </w:rPr>
+        <w:t>.</w:t>
+      </w:r>
+      <w:r>
+        <w:rPr>
+          <w:lang w:val="en-US"/>
+        </w:rPr>
+        <w:t>5.2</w:t>
+      </w:r>
+      <w:r>
+        <w:rPr>
+          <w:lang w:val="en-US"/>
+        </w:rPr>
+        <w:t xml:space="preserve"> </w:t>
+      </w:r>
+      <w:r>
+        <w:rPr>
+          <w:lang w:val="en-US"/>
+        </w:rPr>
+        <w:t>– 2.9.2025</w:t>
       </w:r>
     </w:p>
     <w:p>
@@ -530,7 +921,7 @@
                     <pic:cNvPicPr/>
                   </pic:nvPicPr>
                   <pic:blipFill>
-                    <a:blip r:embed="rId6"/>
+                    <a:blip r:embed="rId8"/>
                     <a:stretch>
                       <a:fillRect/>
                     </a:stretch>
@@ -644,6 +1035,18 @@
     </w:p>
     <w:p>
       <w:pPr>
+        <w:pStyle w:val="Odstavecseseznamem"/>
+        <w:numPr>
+          <w:ilvl w:val="0"/>
+          <w:numId w:val="7"/>
+        </w:numPr>
+        <w:rPr>
+          <w:lang w:val="en-US"/>
+        </w:rPr>
+      </w:pPr>
+    </w:p>
+    <w:p>
+      <w:pPr>
         <w:rPr>
           <w:rFonts w:asciiTheme="majorHAnsi" w:eastAsiaTheme="majorEastAsia" w:hAnsiTheme="majorHAnsi" w:cstheme="majorBidi"/>
           <w:color w:val="0F4761" w:themeColor="accent1" w:themeShade="BF"/>
@@ -810,6 +1213,18 @@
     </w:p>
     <w:p>
       <w:pPr>
+        <w:pStyle w:val="Odstavecseseznamem"/>
+        <w:numPr>
+          <w:ilvl w:val="0"/>
+          <w:numId w:val="7"/>
+        </w:numPr>
+        <w:rPr>
+          <w:lang w:val="en-US"/>
+        </w:rPr>
+      </w:pPr>
+    </w:p>
+    <w:p>
+      <w:pPr>
         <w:rPr>
           <w:rFonts w:asciiTheme="majorHAnsi" w:eastAsiaTheme="majorEastAsia" w:hAnsiTheme="majorHAnsi" w:cstheme="majorBidi"/>
           <w:color w:val="0F4761" w:themeColor="accent1" w:themeShade="BF"/>
@@ -1003,6 +1418,18 @@
         </w:rPr>
         <w:t>Odebráno</w:t>
       </w:r>
+    </w:p>
+    <w:p>
+      <w:pPr>
+        <w:pStyle w:val="Odstavecseseznamem"/>
+        <w:numPr>
+          <w:ilvl w:val="0"/>
+          <w:numId w:val="7"/>
+        </w:numPr>
+        <w:rPr>
+          <w:lang w:val="en-US"/>
+        </w:rPr>
+      </w:pPr>
     </w:p>
     <w:p>
       <w:pPr>
@@ -1342,7 +1769,7 @@
                     </pic:cNvPicPr>
                   </pic:nvPicPr>
                   <pic:blipFill>
-                    <a:blip r:embed="rId7">
+                    <a:blip r:embed="rId9">
                       <a:extLst>
                         <a:ext uri="{28A0092B-C50C-407E-A947-70E740481C1C}">
                           <a14:useLocalDpi xmlns:a14="http://schemas.microsoft.com/office/drawing/2010/main" val="0"/>
@@ -1426,7 +1853,7 @@
                     </pic:cNvPicPr>
                   </pic:nvPicPr>
                   <pic:blipFill>
-                    <a:blip r:embed="rId8">
+                    <a:blip r:embed="rId10">
                       <a:extLst>
                         <a:ext uri="{28A0092B-C50C-407E-A947-70E740481C1C}">
                           <a14:useLocalDpi xmlns:a14="http://schemas.microsoft.com/office/drawing/2010/main" val="0"/>
@@ -1536,7 +1963,7 @@
                     <pic:cNvPicPr/>
                   </pic:nvPicPr>
                   <pic:blipFill>
-                    <a:blip r:embed="rId9"/>
+                    <a:blip r:embed="rId11"/>
                     <a:stretch>
                       <a:fillRect/>
                     </a:stretch>
@@ -2272,7 +2699,7 @@
                     </pic:cNvPicPr>
                   </pic:nvPicPr>
                   <pic:blipFill>
-                    <a:blip r:embed="rId10">
+                    <a:blip r:embed="rId12">
                       <a:extLst>
                         <a:ext uri="{28A0092B-C50C-407E-A947-70E740481C1C}">
                           <a14:useLocalDpi xmlns:a14="http://schemas.microsoft.com/office/drawing/2010/main" val="0"/>
@@ -2543,7 +2970,7 @@
                     </pic:cNvPicPr>
                   </pic:nvPicPr>
                   <pic:blipFill>
-                    <a:blip r:embed="rId11">
+                    <a:blip r:embed="rId13">
                       <a:extLst>
                         <a:ext uri="{28A0092B-C50C-407E-A947-70E740481C1C}">
                           <a14:useLocalDpi xmlns:a14="http://schemas.microsoft.com/office/drawing/2010/main" val="0"/>
@@ -2600,7 +3027,7 @@
                     <pic:cNvPicPr/>
                   </pic:nvPicPr>
                   <pic:blipFill>
-                    <a:blip r:embed="rId12"/>
+                    <a:blip r:embed="rId14"/>
                     <a:stretch>
                       <a:fillRect/>
                     </a:stretch>
@@ -2912,7 +3339,7 @@
                     </pic:cNvPicPr>
                   </pic:nvPicPr>
                   <pic:blipFill>
-                    <a:blip r:embed="rId13">
+                    <a:blip r:embed="rId15">
                       <a:extLst>
                         <a:ext uri="{28A0092B-C50C-407E-A947-70E740481C1C}">
                           <a14:useLocalDpi xmlns:a14="http://schemas.microsoft.com/office/drawing/2010/main" val="0"/>
@@ -2991,7 +3418,7 @@
                     </pic:cNvPicPr>
                   </pic:nvPicPr>
                   <pic:blipFill>
-                    <a:blip r:embed="rId14">
+                    <a:blip r:embed="rId16">
                       <a:extLst>
                         <a:ext uri="{28A0092B-C50C-407E-A947-70E740481C1C}">
                           <a14:useLocalDpi xmlns:a14="http://schemas.microsoft.com/office/drawing/2010/main" val="0"/>
@@ -3214,7 +3641,7 @@
                     <pic:cNvPicPr/>
                   </pic:nvPicPr>
                   <pic:blipFill>
-                    <a:blip r:embed="rId15"/>
+                    <a:blip r:embed="rId17"/>
                     <a:stretch>
                       <a:fillRect/>
                     </a:stretch>
@@ -3444,7 +3871,7 @@
                     <pic:cNvPicPr/>
                   </pic:nvPicPr>
                   <pic:blipFill>
-                    <a:blip r:embed="rId16"/>
+                    <a:blip r:embed="rId18"/>
                     <a:stretch>
                       <a:fillRect/>
                     </a:stretch>
@@ -3538,7 +3965,7 @@
                     <pic:cNvPicPr/>
                   </pic:nvPicPr>
                   <pic:blipFill>
-                    <a:blip r:embed="rId17"/>
+                    <a:blip r:embed="rId19"/>
                     <a:stretch>
                       <a:fillRect/>
                     </a:stretch>
@@ -3633,7 +4060,7 @@
                     <pic:cNvPicPr/>
                   </pic:nvPicPr>
                   <pic:blipFill>
-                    <a:blip r:embed="rId18"/>
+                    <a:blip r:embed="rId20"/>
                     <a:stretch>
                       <a:fillRect/>
                     </a:stretch>
@@ -3727,7 +4154,7 @@
                     <pic:cNvPicPr/>
                   </pic:nvPicPr>
                   <pic:blipFill>
-                    <a:blip r:embed="rId19"/>
+                    <a:blip r:embed="rId21"/>
                     <a:stretch>
                       <a:fillRect/>
                     </a:stretch>
@@ -3982,7 +4409,7 @@
                     <pic:cNvPicPr/>
                   </pic:nvPicPr>
                   <pic:blipFill>
-                    <a:blip r:embed="rId20"/>
+                    <a:blip r:embed="rId22"/>
                     <a:stretch>
                       <a:fillRect/>
                     </a:stretch>
@@ -4874,7 +5301,7 @@
                     </pic:cNvPicPr>
                   </pic:nvPicPr>
                   <pic:blipFill>
-                    <a:blip r:embed="rId21">
+                    <a:blip r:embed="rId23">
                       <a:extLst>
                         <a:ext uri="{28A0092B-C50C-407E-A947-70E740481C1C}">
                           <a14:useLocalDpi xmlns:a14="http://schemas.microsoft.com/office/drawing/2010/main" val="0"/>
@@ -5035,7 +5462,7 @@
                     <pic:cNvPicPr/>
                   </pic:nvPicPr>
                   <pic:blipFill>
-                    <a:blip r:embed="rId22"/>
+                    <a:blip r:embed="rId24"/>
                     <a:stretch>
                       <a:fillRect/>
                     </a:stretch>
@@ -5762,7 +6189,7 @@
                     <pic:cNvPicPr/>
                   </pic:nvPicPr>
                   <pic:blipFill>
-                    <a:blip r:embed="rId23"/>
+                    <a:blip r:embed="rId25"/>
                     <a:stretch>
                       <a:fillRect/>
                     </a:stretch>
@@ -5875,7 +6302,7 @@
                     </pic:cNvPicPr>
                   </pic:nvPicPr>
                   <pic:blipFill>
-                    <a:blip r:embed="rId24">
+                    <a:blip r:embed="rId26">
                       <a:extLst>
                         <a:ext uri="{28A0092B-C50C-407E-A947-70E740481C1C}">
                           <a14:useLocalDpi xmlns:a14="http://schemas.microsoft.com/office/drawing/2010/main" val="0"/>

</xml_diff>

<commit_message>
delete key focused tb or cb
</commit_message>
<xml_diff>
--- a/Changelog.docx
+++ b/Changelog.docx
@@ -54,13 +54,7 @@
         <w:rPr>
           <w:lang w:val="en-US"/>
         </w:rPr>
-        <w:t>7</w:t>
-      </w:r>
-      <w:r>
-        <w:rPr>
-          <w:lang w:val="en-US"/>
-        </w:rPr>
-        <w:t>.0</w:t>
+        <w:t>7.0</w:t>
       </w:r>
       <w:r>
         <w:rPr>
@@ -78,7 +72,7 @@
         <w:rPr>
           <w:lang w:val="en-US"/>
         </w:rPr>
-        <w:t>7</w:t>
+        <w:t>9</w:t>
       </w:r>
       <w:r>
         <w:rPr>
@@ -144,6 +138,26 @@
           <w:lang w:val="en-US"/>
         </w:rPr>
       </w:pPr>
+      <w:r>
+        <w:rPr>
+          <w:lang w:val="en-US"/>
+        </w:rPr>
+        <w:t xml:space="preserve">Klávesa </w:t>
+      </w:r>
+      <w:r>
+        <w:rPr>
+          <w:b/>
+          <w:bCs/>
+          <w:lang w:val="en-US"/>
+        </w:rPr>
+        <w:t>delete</w:t>
+      </w:r>
+      <w:r>
+        <w:rPr>
+          <w:lang w:val="en-US"/>
+        </w:rPr>
+        <w:t xml:space="preserve"> už nemaže záznam, pokud je aktivní prvek rozbalovací / textové pole</w:t>
+      </w:r>
     </w:p>
     <w:p>
       <w:pPr>
@@ -483,21 +497,7 @@
           <w:lang w:val="en-US"/>
         </w:rPr>
         <w:br/>
-        <w:t xml:space="preserve">Jedná se pouze o tuto část vizualizace, na zapsané hodiny, ani indikátory příchodu </w:t>
-      </w:r>
-      <w:proofErr w:type="gramStart"/>
-      <w:r>
-        <w:rPr>
-          <w:lang w:val="en-US"/>
-        </w:rPr>
-        <w:t>a</w:t>
-      </w:r>
-      <w:proofErr w:type="gramEnd"/>
-      <w:r>
-        <w:rPr>
-          <w:lang w:val="en-US"/>
-        </w:rPr>
-        <w:t xml:space="preserve"> odchodu to nemá vliv.</w:t>
+        <w:t>Jedná se pouze o tuto část vizualizace, na zapsané hodiny, ani indikátory příchodu a odchodu to nemá vliv.</w:t>
       </w:r>
       <w:r>
         <w:rPr>
@@ -3470,14 +3470,7 @@
         <w:rPr>
           <w:lang w:val="en-US"/>
         </w:rPr>
-        <w:t>V nastaveni (horní lišta =</w:t>
-      </w:r>
-      <w:proofErr w:type="gramStart"/>
-      <w:r>
-        <w:rPr>
-          <w:lang w:val="en-US"/>
-        </w:rPr>
-        <w:t xml:space="preserve">&gt; </w:t>
+        <w:t xml:space="preserve">V nastaveni (horní lišta =&gt; </w:t>
       </w:r>
       <w:r>
         <w:rPr>
@@ -3487,7 +3480,6 @@
         </w:rPr>
         <w:t>?</w:t>
       </w:r>
-      <w:proofErr w:type="gramEnd"/>
       <w:r>
         <w:rPr>
           <w:lang w:val="en-US"/>
@@ -3729,14 +3721,7 @@
         <w:rPr>
           <w:lang w:val="en-US"/>
         </w:rPr>
-        <w:t>V nastavení (horní lišta =</w:t>
-      </w:r>
-      <w:proofErr w:type="gramStart"/>
-      <w:r>
-        <w:rPr>
-          <w:lang w:val="en-US"/>
-        </w:rPr>
-        <w:t xml:space="preserve">&gt; </w:t>
+        <w:t xml:space="preserve">V nastavení (horní lišta =&gt; </w:t>
       </w:r>
       <w:r>
         <w:rPr>
@@ -3746,7 +3731,6 @@
         </w:rPr>
         <w:t>?</w:t>
       </w:r>
-      <w:proofErr w:type="gramEnd"/>
       <w:r>
         <w:rPr>
           <w:lang w:val="en-US"/>
@@ -9574,6 +9558,7 @@
   <w:style w:type="character" w:default="1" w:styleId="Standardnpsmoodstavce">
     <w:name w:val="Default Paragraph Font"/>
     <w:uiPriority w:val="1"/>
+    <w:semiHidden/>
     <w:unhideWhenUsed/>
   </w:style>
   <w:style w:type="table" w:default="1" w:styleId="Normlntabulka">

</xml_diff>

<commit_message>
exclude outlook events from hours
</commit_message>
<xml_diff>
--- a/Changelog.docx
+++ b/Changelog.docx
@@ -36,6 +36,612 @@
         <w:rPr>
           <w:lang w:val="en-US"/>
         </w:rPr>
+        <w:t>Verze 1.</w:t>
+      </w:r>
+      <w:r>
+        <w:rPr>
+          <w:lang w:val="en-US"/>
+        </w:rPr>
+        <w:t>4</w:t>
+      </w:r>
+      <w:r>
+        <w:rPr>
+          <w:lang w:val="en-US"/>
+        </w:rPr>
+        <w:t>.</w:t>
+      </w:r>
+      <w:r>
+        <w:rPr>
+          <w:lang w:val="en-US"/>
+        </w:rPr>
+        <w:t>0</w:t>
+      </w:r>
+      <w:r>
+        <w:rPr>
+          <w:lang w:val="en-US"/>
+        </w:rPr>
+        <w:t>.</w:t>
+      </w:r>
+      <w:r>
+        <w:rPr>
+          <w:lang w:val="en-US"/>
+        </w:rPr>
+        <w:t>0</w:t>
+      </w:r>
+      <w:r>
+        <w:rPr>
+          <w:lang w:val="en-US"/>
+        </w:rPr>
+        <w:t xml:space="preserve"> </w:t>
+      </w:r>
+      <w:r>
+        <w:rPr>
+          <w:lang w:val="en-US"/>
+        </w:rPr>
+        <w:t xml:space="preserve">– </w:t>
+      </w:r>
+      <w:r>
+        <w:rPr>
+          <w:lang w:val="en-US"/>
+        </w:rPr>
+        <w:t>22</w:t>
+      </w:r>
+      <w:r>
+        <w:rPr>
+          <w:lang w:val="en-US"/>
+        </w:rPr>
+        <w:t>.10.2025</w:t>
+      </w:r>
+    </w:p>
+    <w:p>
+      <w:pPr>
+        <w:pStyle w:val="Nadpis3"/>
+        <w:rPr>
+          <w:lang w:val="en-US"/>
+        </w:rPr>
+      </w:pPr>
+      <w:r>
+        <w:rPr>
+          <w:lang w:val="en-US"/>
+        </w:rPr>
+        <w:t>Přidáno</w:t>
+      </w:r>
+    </w:p>
+    <w:p>
+      <w:pPr>
+        <w:pStyle w:val="Odstavecseseznamem"/>
+        <w:numPr>
+          <w:ilvl w:val="0"/>
+          <w:numId w:val="8"/>
+        </w:numPr>
+        <w:rPr>
+          <w:lang w:val="en-US"/>
+        </w:rPr>
+      </w:pPr>
+      <w:r>
+        <w:rPr>
+          <w:lang w:val="en-US"/>
+        </w:rPr>
+        <w:t>Imprort Outlook událostí</w:t>
+      </w:r>
+    </w:p>
+    <w:p>
+      <w:pPr>
+        <w:pStyle w:val="Odstavecseseznamem"/>
+        <w:numPr>
+          <w:ilvl w:val="1"/>
+          <w:numId w:val="8"/>
+        </w:numPr>
+        <w:rPr>
+          <w:lang w:val="en-US"/>
+        </w:rPr>
+      </w:pPr>
+      <w:r>
+        <w:rPr>
+          <w:lang w:val="en-US"/>
+        </w:rPr>
+        <w:t>Po stisknutí na tlačítko “Outlook události” se zobrazí dialog se seznamem událostí v kalendáři, kterých se uživatel účastn</w:t>
+      </w:r>
+      <w:r>
+        <w:rPr>
+          <w:lang w:val="en-US"/>
+        </w:rPr>
+        <w:t>í</w:t>
+      </w:r>
+      <w:r>
+        <w:rPr>
+          <w:lang w:val="en-US"/>
+        </w:rPr>
+        <w:br/>
+      </w:r>
+      <w:r>
+        <w:rPr>
+          <w:noProof/>
+        </w:rPr>
+        <w:drawing>
+          <wp:inline distT="0" distB="0" distL="0" distR="0" wp14:anchorId="1BD22D89" wp14:editId="560FE1E5">
+            <wp:extent cx="2688526" cy="4267200"/>
+            <wp:effectExtent l="0" t="0" r="0" b="0"/>
+            <wp:docPr id="1545741221" name="Obrázek 1"/>
+            <wp:cNvGraphicFramePr>
+              <a:graphicFrameLocks xmlns:a="http://schemas.openxmlformats.org/drawingml/2006/main" noChangeAspect="1"/>
+            </wp:cNvGraphicFramePr>
+            <a:graphic xmlns:a="http://schemas.openxmlformats.org/drawingml/2006/main">
+              <a:graphicData uri="http://schemas.openxmlformats.org/drawingml/2006/picture">
+                <pic:pic xmlns:pic="http://schemas.openxmlformats.org/drawingml/2006/picture">
+                  <pic:nvPicPr>
+                    <pic:cNvPr id="1545741221" name="Obrázek 1"/>
+                    <pic:cNvPicPr/>
+                  </pic:nvPicPr>
+                  <pic:blipFill>
+                    <a:blip r:embed="rId6">
+                      <a:extLst>
+                        <a:ext uri="{28A0092B-C50C-407E-A947-70E740481C1C}">
+                          <a14:useLocalDpi xmlns:a14="http://schemas.microsoft.com/office/drawing/2010/main" val="0"/>
+                        </a:ext>
+                      </a:extLst>
+                    </a:blip>
+                    <a:stretch>
+                      <a:fillRect/>
+                    </a:stretch>
+                  </pic:blipFill>
+                  <pic:spPr>
+                    <a:xfrm>
+                      <a:off x="0" y="0"/>
+                      <a:ext cx="2688526" cy="4267200"/>
+                    </a:xfrm>
+                    <a:prstGeom prst="rect">
+                      <a:avLst/>
+                    </a:prstGeom>
+                  </pic:spPr>
+                </pic:pic>
+              </a:graphicData>
+            </a:graphic>
+          </wp:inline>
+        </w:drawing>
+      </w:r>
+    </w:p>
+    <w:p>
+      <w:pPr>
+        <w:pStyle w:val="Odstavecseseznamem"/>
+        <w:numPr>
+          <w:ilvl w:val="2"/>
+          <w:numId w:val="8"/>
+        </w:numPr>
+        <w:rPr>
+          <w:lang w:val="en-US"/>
+        </w:rPr>
+      </w:pPr>
+      <w:r>
+        <w:rPr>
+          <w:lang w:val="en-US"/>
+        </w:rPr>
+        <w:t>Zobrazují se události od dnešního dne +7 dní,</w:t>
+      </w:r>
+    </w:p>
+    <w:p>
+      <w:pPr>
+        <w:pStyle w:val="Odstavecseseznamem"/>
+        <w:numPr>
+          <w:ilvl w:val="2"/>
+          <w:numId w:val="8"/>
+        </w:numPr>
+        <w:rPr>
+          <w:lang w:val="en-US"/>
+        </w:rPr>
+      </w:pPr>
+      <w:r>
+        <w:rPr>
+          <w:lang w:val="en-US"/>
+        </w:rPr>
+        <w:t>Událost nelze přidat do aplikace, pokud s něčím koliduje (včetně svačiny a nepřítomnosti),</w:t>
+      </w:r>
+    </w:p>
+    <w:p>
+      <w:pPr>
+        <w:pStyle w:val="Odstavecseseznamem"/>
+        <w:numPr>
+          <w:ilvl w:val="2"/>
+          <w:numId w:val="8"/>
+        </w:numPr>
+        <w:rPr>
+          <w:lang w:val="en-US"/>
+        </w:rPr>
+      </w:pPr>
+      <w:r>
+        <w:rPr>
+          <w:lang w:val="en-US"/>
+        </w:rPr>
+        <w:t xml:space="preserve">Tlačítko </w:t>
+      </w:r>
+      <w:r>
+        <w:rPr>
+          <w:b/>
+          <w:bCs/>
+          <w:lang w:val="en-US"/>
+        </w:rPr>
+        <w:t>Přidat</w:t>
+      </w:r>
+      <w:r>
+        <w:rPr>
+          <w:lang w:val="en-US"/>
+        </w:rPr>
+        <w:t xml:space="preserve"> přenese událost z tohoto seznamu do aplikace – z tohoto seznamu zmizí,</w:t>
+      </w:r>
+    </w:p>
+    <w:p>
+      <w:pPr>
+        <w:pStyle w:val="Odstavecseseznamem"/>
+        <w:numPr>
+          <w:ilvl w:val="2"/>
+          <w:numId w:val="8"/>
+        </w:numPr>
+        <w:rPr>
+          <w:lang w:val="en-US"/>
+        </w:rPr>
+      </w:pPr>
+      <w:r>
+        <w:rPr>
+          <w:lang w:val="en-US"/>
+        </w:rPr>
+        <w:t xml:space="preserve">Tlačítko </w:t>
+      </w:r>
+      <w:r>
+        <w:rPr>
+          <w:b/>
+          <w:bCs/>
+          <w:lang w:val="en-US"/>
+        </w:rPr>
+        <w:t>Smazat</w:t>
+      </w:r>
+      <w:r>
+        <w:rPr>
+          <w:lang w:val="en-US"/>
+        </w:rPr>
+        <w:t xml:space="preserve"> smaže událost (pouze z tohoto seznamu, v Outlooku zůstane),</w:t>
+      </w:r>
+    </w:p>
+    <w:p>
+      <w:pPr>
+        <w:pStyle w:val="Odstavecseseznamem"/>
+        <w:numPr>
+          <w:ilvl w:val="2"/>
+          <w:numId w:val="8"/>
+        </w:numPr>
+        <w:rPr>
+          <w:lang w:val="en-US"/>
+        </w:rPr>
+      </w:pPr>
+      <w:r>
+        <w:rPr>
+          <w:lang w:val="en-US"/>
+        </w:rPr>
+        <w:t xml:space="preserve">Importované </w:t>
+      </w:r>
+      <w:r>
+        <w:rPr>
+          <w:lang w:val="en-US"/>
+        </w:rPr>
+        <w:t xml:space="preserve">události </w:t>
+      </w:r>
+      <w:r>
+        <w:rPr>
+          <w:lang w:val="en-US"/>
+        </w:rPr>
+        <w:t xml:space="preserve">mají jinou barvu a </w:t>
+      </w:r>
+      <w:r>
+        <w:rPr>
+          <w:lang w:val="en-US"/>
+        </w:rPr>
+        <w:t>specifické nastavení, p</w:t>
+      </w:r>
+      <w:r>
+        <w:rPr>
+          <w:lang w:val="en-US"/>
+        </w:rPr>
+        <w:t>ředmět schůzky je v poznámce</w:t>
+      </w:r>
+      <w:r>
+        <w:rPr>
+          <w:lang w:val="en-US"/>
+        </w:rPr>
+        <w:t xml:space="preserve">. Každou událost je třeba zkontrolovat a změnit tak, aby odpovídala skutečnosti. </w:t>
+      </w:r>
+      <w:r>
+        <w:rPr>
+          <w:b/>
+          <w:bCs/>
+          <w:lang w:val="en-US"/>
+        </w:rPr>
+        <w:t xml:space="preserve">V opačném případě nebudou počítány </w:t>
+      </w:r>
+      <w:r>
+        <w:rPr>
+          <w:b/>
+          <w:bCs/>
+          <w:lang w:val="en-US"/>
+        </w:rPr>
+        <w:lastRenderedPageBreak/>
+        <w:t>do vykázaných hodin</w:t>
+      </w:r>
+      <w:r>
+        <w:rPr>
+          <w:b/>
+          <w:bCs/>
+          <w:lang w:val="en-US"/>
+        </w:rPr>
+        <w:t>.</w:t>
+      </w:r>
+      <w:r>
+        <w:rPr>
+          <w:b/>
+          <w:bCs/>
+          <w:lang w:val="en-US"/>
+        </w:rPr>
+        <w:br/>
+      </w:r>
+      <w:r>
+        <w:rPr>
+          <w:lang w:val="en-US"/>
+        </w:rPr>
+        <w:drawing>
+          <wp:inline distT="0" distB="0" distL="0" distR="0" wp14:anchorId="367D17ED" wp14:editId="6FCEA28E">
+            <wp:extent cx="3132859" cy="2743200"/>
+            <wp:effectExtent l="0" t="0" r="0" b="0"/>
+            <wp:docPr id="1111166040" name="Obrázek 1" descr="Obsah obrázku text, snímek obrazovky, číslo, diagram&#10;&#10;Obsah generovaný pomocí AI může být nesprávný."/>
+            <wp:cNvGraphicFramePr>
+              <a:graphicFrameLocks xmlns:a="http://schemas.openxmlformats.org/drawingml/2006/main" noChangeAspect="1"/>
+            </wp:cNvGraphicFramePr>
+            <a:graphic xmlns:a="http://schemas.openxmlformats.org/drawingml/2006/main">
+              <a:graphicData uri="http://schemas.openxmlformats.org/drawingml/2006/picture">
+                <pic:pic xmlns:pic="http://schemas.openxmlformats.org/drawingml/2006/picture">
+                  <pic:nvPicPr>
+                    <pic:cNvPr id="1111166040" name="Obrázek 1" descr="Obsah obrázku text, snímek obrazovky, číslo, diagram&#10;&#10;Obsah generovaný pomocí AI může být nesprávný."/>
+                    <pic:cNvPicPr/>
+                  </pic:nvPicPr>
+                  <pic:blipFill>
+                    <a:blip r:embed="rId7"/>
+                    <a:stretch>
+                      <a:fillRect/>
+                    </a:stretch>
+                  </pic:blipFill>
+                  <pic:spPr>
+                    <a:xfrm>
+                      <a:off x="0" y="0"/>
+                      <a:ext cx="3142452" cy="2751600"/>
+                    </a:xfrm>
+                    <a:prstGeom prst="rect">
+                      <a:avLst/>
+                    </a:prstGeom>
+                  </pic:spPr>
+                </pic:pic>
+              </a:graphicData>
+            </a:graphic>
+          </wp:inline>
+        </w:drawing>
+      </w:r>
+    </w:p>
+    <w:p>
+      <w:pPr>
+        <w:pStyle w:val="Odstavecseseznamem"/>
+        <w:numPr>
+          <w:ilvl w:val="2"/>
+          <w:numId w:val="8"/>
+        </w:numPr>
+        <w:rPr>
+          <w:lang w:val="en-US"/>
+        </w:rPr>
+      </w:pPr>
+      <w:r>
+        <w:rPr>
+          <w:lang w:val="en-US"/>
+        </w:rPr>
+        <w:t>Schůzka i kratší 30 min zabere 30 min slot,</w:t>
+      </w:r>
+    </w:p>
+    <w:p>
+      <w:pPr>
+        <w:pStyle w:val="Odstavecseseznamem"/>
+        <w:numPr>
+          <w:ilvl w:val="2"/>
+          <w:numId w:val="8"/>
+        </w:numPr>
+        <w:rPr>
+          <w:lang w:val="en-US"/>
+        </w:rPr>
+      </w:pPr>
+      <w:r>
+        <w:rPr>
+          <w:lang w:val="en-US"/>
+        </w:rPr>
+        <w:t xml:space="preserve">Opakující se události nebudou automaticky importovány, budou znovu načteny do seznamu událostí jakmile se objeví v rozsahu </w:t>
+      </w:r>
+      <w:r>
+        <w:rPr>
+          <w:b/>
+          <w:bCs/>
+          <w:lang w:val="en-US"/>
+        </w:rPr>
+        <w:t>dnes +7 dní</w:t>
+      </w:r>
+      <w:r>
+        <w:rPr>
+          <w:lang w:val="en-US"/>
+        </w:rPr>
+        <w:t>.</w:t>
+      </w:r>
+    </w:p>
+    <w:p>
+      <w:pPr>
+        <w:rPr>
+          <w:lang w:val="en-US"/>
+        </w:rPr>
+      </w:pPr>
+    </w:p>
+    <w:p>
+      <w:pPr>
+        <w:pStyle w:val="Odstavecseseznamem"/>
+        <w:numPr>
+          <w:ilvl w:val="0"/>
+          <w:numId w:val="8"/>
+        </w:numPr>
+        <w:rPr>
+          <w:lang w:val="en-US"/>
+        </w:rPr>
+      </w:pPr>
+      <w:r>
+        <w:rPr>
+          <w:lang w:val="en-US"/>
+        </w:rPr>
+        <w:t>Hromadná úprava záznamů</w:t>
+      </w:r>
+    </w:p>
+    <w:p>
+      <w:pPr>
+        <w:pStyle w:val="Odstavecseseznamem"/>
+        <w:numPr>
+          <w:ilvl w:val="1"/>
+          <w:numId w:val="8"/>
+        </w:numPr>
+        <w:rPr>
+          <w:lang w:val="en-US"/>
+        </w:rPr>
+      </w:pPr>
+      <w:r>
+        <w:rPr>
+          <w:lang w:val="en-US"/>
+        </w:rPr>
+        <w:t xml:space="preserve">Podržením klávesy </w:t>
+      </w:r>
+      <w:r>
+        <w:rPr>
+          <w:b/>
+          <w:bCs/>
+          <w:lang w:val="en-US"/>
+        </w:rPr>
+        <w:t>ctrl</w:t>
+      </w:r>
+      <w:r>
+        <w:rPr>
+          <w:lang w:val="en-US"/>
+        </w:rPr>
+        <w:t xml:space="preserve"> a kliknutím lze vybrat více záznamů, pro které lze hromadně upravit parametry (krom počátku a ukončení)</w:t>
+      </w:r>
+    </w:p>
+    <w:p>
+      <w:pPr>
+        <w:pStyle w:val="Nadpis3"/>
+        <w:rPr>
+          <w:lang w:val="en-US"/>
+        </w:rPr>
+      </w:pPr>
+      <w:r>
+        <w:rPr>
+          <w:lang w:val="en-US"/>
+        </w:rPr>
+        <w:t>Opraveno</w:t>
+      </w:r>
+      <w:r>
+        <w:rPr>
+          <w:lang w:val="en-US"/>
+        </w:rPr>
+        <w:t xml:space="preserve"> </w:t>
+      </w:r>
+    </w:p>
+    <w:p>
+      <w:pPr>
+        <w:pStyle w:val="Odstavecseseznamem"/>
+        <w:numPr>
+          <w:ilvl w:val="0"/>
+          <w:numId w:val="7"/>
+        </w:numPr>
+        <w:rPr>
+          <w:lang w:val="en-US"/>
+        </w:rPr>
+      </w:pPr>
+    </w:p>
+    <w:p>
+      <w:pPr>
+        <w:pStyle w:val="Nadpis3"/>
+        <w:rPr>
+          <w:lang w:val="en-US"/>
+        </w:rPr>
+      </w:pPr>
+      <w:r>
+        <w:rPr>
+          <w:lang w:val="en-US"/>
+        </w:rPr>
+        <w:t>Změněno</w:t>
+      </w:r>
+    </w:p>
+    <w:p>
+      <w:pPr>
+        <w:pStyle w:val="Odstavecseseznamem"/>
+        <w:numPr>
+          <w:ilvl w:val="0"/>
+          <w:numId w:val="7"/>
+        </w:numPr>
+        <w:rPr>
+          <w:lang w:val="en-US"/>
+        </w:rPr>
+      </w:pPr>
+    </w:p>
+    <w:p>
+      <w:pPr>
+        <w:pStyle w:val="Nadpis3"/>
+        <w:rPr>
+          <w:lang w:val="en-US"/>
+        </w:rPr>
+      </w:pPr>
+      <w:r>
+        <w:rPr>
+          <w:lang w:val="en-US"/>
+        </w:rPr>
+        <w:t>Odebráno</w:t>
+      </w:r>
+    </w:p>
+    <w:p>
+      <w:pPr>
+        <w:pStyle w:val="Odstavecseseznamem"/>
+        <w:numPr>
+          <w:ilvl w:val="0"/>
+          <w:numId w:val="7"/>
+        </w:numPr>
+        <w:rPr>
+          <w:lang w:val="en-US"/>
+        </w:rPr>
+      </w:pPr>
+    </w:p>
+    <w:p>
+      <w:pPr>
+        <w:rPr>
+          <w:rFonts w:asciiTheme="majorHAnsi" w:eastAsiaTheme="majorEastAsia" w:hAnsiTheme="majorHAnsi" w:cstheme="majorBidi"/>
+          <w:color w:val="0F4761" w:themeColor="accent1" w:themeShade="BF"/>
+          <w:sz w:val="32"/>
+          <w:szCs w:val="32"/>
+          <w:lang w:val="en-US"/>
+        </w:rPr>
+      </w:pPr>
+      <w:r>
+        <w:rPr>
+          <w:lang w:val="en-US"/>
+        </w:rPr>
+        <w:br w:type="page"/>
+      </w:r>
+    </w:p>
+    <w:p>
+      <w:pPr>
+        <w:pStyle w:val="Nadpis2"/>
+        <w:rPr>
+          <w:lang w:val="en-US"/>
+        </w:rPr>
+      </w:pPr>
+      <w:r>
+        <w:rPr>
+          <w:lang w:val="en-US"/>
+        </w:rPr>
+        <w:lastRenderedPageBreak/>
         <w:t>Verze 1.</w:t>
       </w:r>
       <w:r>
@@ -612,7 +1218,7 @@
                     <pic:cNvPicPr/>
                   </pic:nvPicPr>
                   <pic:blipFill>
-                    <a:blip r:embed="rId6"/>
+                    <a:blip r:embed="rId8"/>
                     <a:stretch>
                       <a:fillRect/>
                     </a:stretch>
@@ -687,7 +1293,21 @@
           <w:lang w:val="en-US"/>
         </w:rPr>
         <w:br/>
-        <w:t>Jedná se pouze o tuto část vizualizace, na zapsané hodiny, ani indikátory příchodu a odchodu to nemá vliv.</w:t>
+        <w:t xml:space="preserve">Jedná se pouze o tuto část vizualizace, na zapsané hodiny, ani indikátory příchodu </w:t>
+      </w:r>
+      <w:proofErr w:type="gramStart"/>
+      <w:r>
+        <w:rPr>
+          <w:lang w:val="en-US"/>
+        </w:rPr>
+        <w:t>a</w:t>
+      </w:r>
+      <w:proofErr w:type="gramEnd"/>
+      <w:r>
+        <w:rPr>
+          <w:lang w:val="en-US"/>
+        </w:rPr>
+        <w:t xml:space="preserve"> odchodu to nemá vliv.</w:t>
       </w:r>
       <w:r>
         <w:rPr>
@@ -716,7 +1336,7 @@
                     <pic:cNvPicPr/>
                   </pic:nvPicPr>
                   <pic:blipFill>
-                    <a:blip r:embed="rId7"/>
+                    <a:blip r:embed="rId9"/>
                     <a:stretch>
                       <a:fillRect/>
                     </a:stretch>
@@ -1339,7 +1959,7 @@
                     <pic:cNvPicPr/>
                   </pic:nvPicPr>
                   <pic:blipFill>
-                    <a:blip r:embed="rId8"/>
+                    <a:blip r:embed="rId10"/>
                     <a:stretch>
                       <a:fillRect/>
                     </a:stretch>
@@ -2187,7 +2807,7 @@
                     </pic:cNvPicPr>
                   </pic:nvPicPr>
                   <pic:blipFill>
-                    <a:blip r:embed="rId9">
+                    <a:blip r:embed="rId11">
                       <a:extLst>
                         <a:ext uri="{28A0092B-C50C-407E-A947-70E740481C1C}">
                           <a14:useLocalDpi xmlns:a14="http://schemas.microsoft.com/office/drawing/2010/main" val="0"/>
@@ -2271,7 +2891,7 @@
                     </pic:cNvPicPr>
                   </pic:nvPicPr>
                   <pic:blipFill>
-                    <a:blip r:embed="rId10">
+                    <a:blip r:embed="rId12">
                       <a:extLst>
                         <a:ext uri="{28A0092B-C50C-407E-A947-70E740481C1C}">
                           <a14:useLocalDpi xmlns:a14="http://schemas.microsoft.com/office/drawing/2010/main" val="0"/>
@@ -2381,7 +3001,7 @@
                     <pic:cNvPicPr/>
                   </pic:nvPicPr>
                   <pic:blipFill>
-                    <a:blip r:embed="rId11"/>
+                    <a:blip r:embed="rId13"/>
                     <a:stretch>
                       <a:fillRect/>
                     </a:stretch>
@@ -3117,7 +3737,7 @@
                     </pic:cNvPicPr>
                   </pic:nvPicPr>
                   <pic:blipFill>
-                    <a:blip r:embed="rId12">
+                    <a:blip r:embed="rId14">
                       <a:extLst>
                         <a:ext uri="{28A0092B-C50C-407E-A947-70E740481C1C}">
                           <a14:useLocalDpi xmlns:a14="http://schemas.microsoft.com/office/drawing/2010/main" val="0"/>
@@ -3388,7 +4008,7 @@
                     </pic:cNvPicPr>
                   </pic:nvPicPr>
                   <pic:blipFill>
-                    <a:blip r:embed="rId13">
+                    <a:blip r:embed="rId15">
                       <a:extLst>
                         <a:ext uri="{28A0092B-C50C-407E-A947-70E740481C1C}">
                           <a14:useLocalDpi xmlns:a14="http://schemas.microsoft.com/office/drawing/2010/main" val="0"/>
@@ -3445,7 +4065,7 @@
                     <pic:cNvPicPr/>
                   </pic:nvPicPr>
                   <pic:blipFill>
-                    <a:blip r:embed="rId14"/>
+                    <a:blip r:embed="rId16"/>
                     <a:stretch>
                       <a:fillRect/>
                     </a:stretch>
@@ -3660,7 +4280,14 @@
         <w:rPr>
           <w:lang w:val="en-US"/>
         </w:rPr>
-        <w:t xml:space="preserve">V nastaveni (horní lišta =&gt; </w:t>
+        <w:t>V nastaveni (horní lišta =</w:t>
+      </w:r>
+      <w:proofErr w:type="gramStart"/>
+      <w:r>
+        <w:rPr>
+          <w:lang w:val="en-US"/>
+        </w:rPr>
+        <w:t xml:space="preserve">&gt; </w:t>
       </w:r>
       <w:r>
         <w:rPr>
@@ -3670,6 +4297,7 @@
         </w:rPr>
         <w:t>?</w:t>
       </w:r>
+      <w:proofErr w:type="gramEnd"/>
       <w:r>
         <w:rPr>
           <w:lang w:val="en-US"/>
@@ -3749,7 +4377,7 @@
                     </pic:cNvPicPr>
                   </pic:nvPicPr>
                   <pic:blipFill>
-                    <a:blip r:embed="rId15">
+                    <a:blip r:embed="rId17">
                       <a:extLst>
                         <a:ext uri="{28A0092B-C50C-407E-A947-70E740481C1C}">
                           <a14:useLocalDpi xmlns:a14="http://schemas.microsoft.com/office/drawing/2010/main" val="0"/>
@@ -3828,7 +4456,7 @@
                     </pic:cNvPicPr>
                   </pic:nvPicPr>
                   <pic:blipFill>
-                    <a:blip r:embed="rId16">
+                    <a:blip r:embed="rId18">
                       <a:extLst>
                         <a:ext uri="{28A0092B-C50C-407E-A947-70E740481C1C}">
                           <a14:useLocalDpi xmlns:a14="http://schemas.microsoft.com/office/drawing/2010/main" val="0"/>
@@ -3911,7 +4539,14 @@
         <w:rPr>
           <w:lang w:val="en-US"/>
         </w:rPr>
-        <w:t xml:space="preserve">V nastavení (horní lišta =&gt; </w:t>
+        <w:t>V nastavení (horní lišta =</w:t>
+      </w:r>
+      <w:proofErr w:type="gramStart"/>
+      <w:r>
+        <w:rPr>
+          <w:lang w:val="en-US"/>
+        </w:rPr>
+        <w:t xml:space="preserve">&gt; </w:t>
       </w:r>
       <w:r>
         <w:rPr>
@@ -3921,6 +4556,7 @@
         </w:rPr>
         <w:t>?</w:t>
       </w:r>
+      <w:proofErr w:type="gramEnd"/>
       <w:r>
         <w:rPr>
           <w:lang w:val="en-US"/>
@@ -4043,7 +4679,7 @@
                     <pic:cNvPicPr/>
                   </pic:nvPicPr>
                   <pic:blipFill>
-                    <a:blip r:embed="rId17"/>
+                    <a:blip r:embed="rId19"/>
                     <a:stretch>
                       <a:fillRect/>
                     </a:stretch>
@@ -4273,7 +4909,7 @@
                     <pic:cNvPicPr/>
                   </pic:nvPicPr>
                   <pic:blipFill>
-                    <a:blip r:embed="rId18"/>
+                    <a:blip r:embed="rId20"/>
                     <a:stretch>
                       <a:fillRect/>
                     </a:stretch>
@@ -4367,7 +5003,7 @@
                     <pic:cNvPicPr/>
                   </pic:nvPicPr>
                   <pic:blipFill>
-                    <a:blip r:embed="rId19"/>
+                    <a:blip r:embed="rId21"/>
                     <a:stretch>
                       <a:fillRect/>
                     </a:stretch>
@@ -4462,7 +5098,7 @@
                     <pic:cNvPicPr/>
                   </pic:nvPicPr>
                   <pic:blipFill>
-                    <a:blip r:embed="rId20"/>
+                    <a:blip r:embed="rId22"/>
                     <a:stretch>
                       <a:fillRect/>
                     </a:stretch>
@@ -4556,7 +5192,7 @@
                     <pic:cNvPicPr/>
                   </pic:nvPicPr>
                   <pic:blipFill>
-                    <a:blip r:embed="rId21"/>
+                    <a:blip r:embed="rId23"/>
                     <a:stretch>
                       <a:fillRect/>
                     </a:stretch>
@@ -4811,7 +5447,7 @@
                     <pic:cNvPicPr/>
                   </pic:nvPicPr>
                   <pic:blipFill>
-                    <a:blip r:embed="rId22"/>
+                    <a:blip r:embed="rId24"/>
                     <a:stretch>
                       <a:fillRect/>
                     </a:stretch>
@@ -5703,7 +6339,7 @@
                     </pic:cNvPicPr>
                   </pic:nvPicPr>
                   <pic:blipFill>
-                    <a:blip r:embed="rId23">
+                    <a:blip r:embed="rId25">
                       <a:extLst>
                         <a:ext uri="{28A0092B-C50C-407E-A947-70E740481C1C}">
                           <a14:useLocalDpi xmlns:a14="http://schemas.microsoft.com/office/drawing/2010/main" val="0"/>
@@ -5864,7 +6500,7 @@
                     <pic:cNvPicPr/>
                   </pic:nvPicPr>
                   <pic:blipFill>
-                    <a:blip r:embed="rId24"/>
+                    <a:blip r:embed="rId26"/>
                     <a:stretch>
                       <a:fillRect/>
                     </a:stretch>
@@ -6591,7 +7227,7 @@
                     <pic:cNvPicPr/>
                   </pic:nvPicPr>
                   <pic:blipFill>
-                    <a:blip r:embed="rId25"/>
+                    <a:blip r:embed="rId27"/>
                     <a:stretch>
                       <a:fillRect/>
                     </a:stretch>
@@ -6704,7 +7340,7 @@
                     </pic:cNvPicPr>
                   </pic:nvPicPr>
                   <pic:blipFill>
-                    <a:blip r:embed="rId26">
+                    <a:blip r:embed="rId28">
                       <a:extLst>
                         <a:ext uri="{28A0092B-C50C-407E-A947-70E740481C1C}">
                           <a14:useLocalDpi xmlns:a14="http://schemas.microsoft.com/office/drawing/2010/main" val="0"/>
@@ -8687,7 +9323,7 @@
         <w:rFonts w:ascii="Aptos" w:eastAsiaTheme="minorHAnsi" w:hAnsi="Aptos" w:cstheme="minorBidi" w:hint="default"/>
       </w:rPr>
     </w:lvl>
-    <w:lvl w:ilvl="1" w:tplc="04050003" w:tentative="1">
+    <w:lvl w:ilvl="1" w:tplc="04050003">
       <w:start w:val="1"/>
       <w:numFmt w:val="bullet"/>
       <w:lvlText w:val="o"/>
@@ -8699,7 +9335,7 @@
         <w:rFonts w:ascii="Courier New" w:hAnsi="Courier New" w:cs="Courier New" w:hint="default"/>
       </w:rPr>
     </w:lvl>
-    <w:lvl w:ilvl="2" w:tplc="04050005" w:tentative="1">
+    <w:lvl w:ilvl="2" w:tplc="04050005">
       <w:start w:val="1"/>
       <w:numFmt w:val="bullet"/>
       <w:lvlText w:val=""/>

</xml_diff>

<commit_message>
bugfix grid, single/bulk update refactor
bugfix grid times/panels, refactor bulk/single update, bugfixes on outlookevents.cs, created timeentryupdate service etc
</commit_message>
<xml_diff>
--- a/Changelog.docx
+++ b/Changelog.docx
@@ -72,19 +72,25 @@
         <w:rPr>
           <w:lang w:val="en-US"/>
         </w:rPr>
-        <w:t>2</w:t>
-      </w:r>
-      <w:r>
-        <w:rPr>
-          <w:lang w:val="en-US"/>
-        </w:rPr>
-        <w:t>4</w:t>
-      </w:r>
-      <w:r>
-        <w:rPr>
-          <w:lang w:val="en-US"/>
-        </w:rPr>
-        <w:t>.10.2025</w:t>
+        <w:t>14</w:t>
+      </w:r>
+      <w:r>
+        <w:rPr>
+          <w:lang w:val="en-US"/>
+        </w:rPr>
+        <w:t>.1</w:t>
+      </w:r>
+      <w:r>
+        <w:rPr>
+          <w:lang w:val="en-US"/>
+        </w:rPr>
+        <w:t>1</w:t>
+      </w:r>
+      <w:r>
+        <w:rPr>
+          <w:lang w:val="en-US"/>
+        </w:rPr>
+        <w:t>.2025</w:t>
       </w:r>
     </w:p>
     <w:p>
@@ -633,6 +639,30 @@
           <w:lang w:val="en-US"/>
         </w:rPr>
       </w:pPr>
+      <w:r>
+        <w:rPr>
+          <w:lang w:val="en-US"/>
+        </w:rPr>
+        <w:t>Opravena chyba, kdy se u některých zařízení chybně ukazovala mřížka časů vůči záznamům</w:t>
+      </w:r>
+    </w:p>
+    <w:p>
+      <w:pPr>
+        <w:pStyle w:val="Odstavecseseznamem"/>
+        <w:numPr>
+          <w:ilvl w:val="0"/>
+          <w:numId w:val="7"/>
+        </w:numPr>
+        <w:rPr>
+          <w:lang w:val="en-US"/>
+        </w:rPr>
+      </w:pPr>
+      <w:r>
+        <w:rPr>
+          <w:lang w:val="en-US"/>
+        </w:rPr>
+        <w:t>Opravena chyba, kdy se při tvorbě záznamu školení/nepřítomnost chybně tvořil prázdný index</w:t>
+      </w:r>
     </w:p>
     <w:p>
       <w:pPr>
@@ -677,6 +707,7 @@
         <w:rPr>
           <w:lang w:val="en-US"/>
         </w:rPr>
+        <w:lastRenderedPageBreak/>
         <w:t>Odebráno</w:t>
       </w:r>
     </w:p>
@@ -703,7 +734,6 @@
         <w:rPr>
           <w:lang w:val="en-US"/>
         </w:rPr>
-        <w:lastRenderedPageBreak/>
         <w:t>Verze 1.</w:t>
       </w:r>
       <w:r>

</xml_diff>